<commit_message>
Updated after most recent manuscript update looking at assumptions.
</commit_message>
<xml_diff>
--- a/W2R_manuscript_8_SD_JD edits.docx
+++ b/W2R_manuscript_8_SD_JD edits.docx
@@ -1,6 +1,6 @@
 
 <file path=word/document.xml><?xml version="1.0" encoding="utf-8"?>
-<w:document xmlns:wpc="http://schemas.microsoft.com/office/word/2010/wordprocessingCanvas" xmlns:cx="http://schemas.microsoft.com/office/drawing/2014/chartex" xmlns:cx1="http://schemas.microsoft.com/office/drawing/2015/9/8/chartex" xmlns:cx2="http://schemas.microsoft.com/office/drawing/2015/10/21/chartex" xmlns:cx3="http://schemas.microsoft.com/office/drawing/2016/5/9/chartex" xmlns:cx4="http://schemas.microsoft.com/office/drawing/2016/5/10/chartex" xmlns:cx5="http://schemas.microsoft.com/office/drawing/2016/5/11/chartex" xmlns:cx6="http://schemas.microsoft.com/office/drawing/2016/5/12/chartex" xmlns:cx7="http://schemas.microsoft.com/office/drawing/2016/5/13/chartex" xmlns:cx8="http://schemas.microsoft.com/office/drawing/2016/5/14/chartex" xmlns:mc="http://schemas.openxmlformats.org/markup-compatibility/2006" xmlns:aink="http://schemas.microsoft.com/office/drawing/2016/ink" xmlns:am3d="http://schemas.microsoft.com/office/drawing/2017/model3d" xmlns:o="urn:schemas-microsoft-com:office:office" xmlns:r="http://schemas.openxmlformats.org/officeDocument/2006/relationships" xmlns:m="http://schemas.openxmlformats.org/officeDocument/2006/math" xmlns:v="urn:schemas-microsoft-com:vml" xmlns:wp14="http://schemas.microsoft.com/office/word/2010/wordprocessingDrawing" xmlns:wp="http://schemas.openxmlformats.org/drawingml/2006/wordprocessingDrawing" xmlns:w10="urn:schemas-microsoft-com:office:word" xmlns:w="http://schemas.openxmlformats.org/wordprocessingml/2006/main" xmlns:w14="http://schemas.microsoft.com/office/word/2010/wordml" xmlns:w15="http://schemas.microsoft.com/office/word/2012/wordml" xmlns:w16cid="http://schemas.microsoft.com/office/word/2016/wordml/cid" xmlns:w16se="http://schemas.microsoft.com/office/word/2015/wordml/symex" xmlns:wpg="http://schemas.microsoft.com/office/word/2010/wordprocessingGroup" xmlns:wpi="http://schemas.microsoft.com/office/word/2010/wordprocessingInk" xmlns:wne="http://schemas.microsoft.com/office/word/2006/wordml" xmlns:wps="http://schemas.microsoft.com/office/word/2010/wordprocessingShape" mc:Ignorable="w14 w15 w16se w16cid wp14">
+<w:document xmlns:wpc="http://schemas.microsoft.com/office/word/2010/wordprocessingCanvas" xmlns:mc="http://schemas.openxmlformats.org/markup-compatibility/2006" xmlns:o="urn:schemas-microsoft-com:office:office" xmlns:r="http://schemas.openxmlformats.org/officeDocument/2006/relationships" xmlns:m="http://schemas.openxmlformats.org/officeDocument/2006/math" xmlns:v="urn:schemas-microsoft-com:vml" xmlns:wp14="http://schemas.microsoft.com/office/word/2010/wordprocessingDrawing" xmlns:wp="http://schemas.openxmlformats.org/drawingml/2006/wordprocessingDrawing" xmlns:w10="urn:schemas-microsoft-com:office:word" xmlns:w="http://schemas.openxmlformats.org/wordprocessingml/2006/main" xmlns:w14="http://schemas.microsoft.com/office/word/2010/wordml" xmlns:w15="http://schemas.microsoft.com/office/word/2012/wordml" xmlns:wpg="http://schemas.microsoft.com/office/word/2010/wordprocessingGroup" xmlns:wpi="http://schemas.microsoft.com/office/word/2010/wordprocessingInk" xmlns:wne="http://schemas.microsoft.com/office/word/2006/wordml" xmlns:wps="http://schemas.microsoft.com/office/word/2010/wordprocessingShape" mc:Ignorable="w14 w15 wp14">
   <w:body>
     <w:p>
       <w:pPr>
@@ -971,18 +971,8 @@
           <w:kern w:val="28"/>
         </w:rPr>
         <w:lastRenderedPageBreak/>
-        <w:t xml:space="preserve">Preferred transition cadences and the walk-to-run phenomenon in </w:t>
-      </w:r>
-      <w:proofErr w:type="gramStart"/>
-      <w:r>
-        <w:rPr>
-          <w:rFonts w:ascii="Times New Roman" w:eastAsiaTheme="majorEastAsia" w:hAnsi="Times New Roman" w:cs="Times New Roman"/>
-          <w:spacing w:val="-10"/>
-          <w:kern w:val="28"/>
-        </w:rPr>
-        <w:t>6-20 year-olds</w:t>
-      </w:r>
-      <w:proofErr w:type="gramEnd"/>
+        <w:t>Preferred transition cadences and the walk-to-run phenomenon in 6-20 year-olds</w:t>
+      </w:r>
     </w:p>
     <w:p>
       <w:pPr>
@@ -4232,7 +4222,21 @@
         <w:rPr>
           <w:rFonts w:ascii="Times New Roman" w:hAnsi="Times New Roman" w:cs="Times New Roman"/>
         </w:rPr>
-        <w:t xml:space="preserve"> via a stadiometer (</w:t>
+        <w:t xml:space="preserve"> via a </w:t>
+      </w:r>
+      <w:proofErr w:type="spellStart"/>
+      <w:r>
+        <w:rPr>
+          <w:rFonts w:ascii="Times New Roman" w:hAnsi="Times New Roman" w:cs="Times New Roman"/>
+        </w:rPr>
+        <w:t>stadiometer</w:t>
+      </w:r>
+      <w:proofErr w:type="spellEnd"/>
+      <w:r>
+        <w:rPr>
+          <w:rFonts w:ascii="Times New Roman" w:hAnsi="Times New Roman" w:cs="Times New Roman"/>
+        </w:rPr>
+        <w:t xml:space="preserve"> (</w:t>
       </w:r>
       <w:proofErr w:type="spellStart"/>
       <w:r>
@@ -5461,6 +5465,7 @@
       <w:pPr>
         <w:ind w:firstLine="720"/>
         <w:rPr>
+          <w:ins w:id="7" w:author="Dusty Turner" w:date="2019-08-09T07:37:00Z"/>
           <w:rFonts w:ascii="Times New Roman" w:eastAsiaTheme="minorEastAsia" w:hAnsi="Times New Roman" w:cs="Times New Roman"/>
         </w:rPr>
       </w:pPr>
@@ -5626,15 +5631,16 @@
         </w:rPr>
         <w:t xml:space="preserve">. </w:t>
       </w:r>
-      <w:commentRangeStart w:id="7"/>
       <w:commentRangeStart w:id="8"/>
+      <w:commentRangeStart w:id="9"/>
+      <w:commentRangeStart w:id="10"/>
       <w:r>
         <w:rPr>
           <w:rFonts w:ascii="Times New Roman" w:hAnsi="Times New Roman" w:cs="Times New Roman"/>
         </w:rPr>
         <w:t>The</w:t>
       </w:r>
-      <w:commentRangeEnd w:id="7"/>
+      <w:commentRangeEnd w:id="8"/>
       <w:r>
         <w:rPr>
           <w:rStyle w:val="CommentReference"/>
@@ -5642,14 +5648,21 @@
           <w:sz w:val="24"/>
           <w:szCs w:val="24"/>
         </w:rPr>
-        <w:commentReference w:id="7"/>
-      </w:r>
-      <w:commentRangeEnd w:id="8"/>
+        <w:commentReference w:id="8"/>
+      </w:r>
+      <w:commentRangeEnd w:id="9"/>
       <w:r>
         <w:rPr>
           <w:rStyle w:val="CommentReference"/>
         </w:rPr>
-        <w:commentReference w:id="8"/>
+        <w:commentReference w:id="9"/>
+      </w:r>
+      <w:commentRangeEnd w:id="10"/>
+      <w:r>
+        <w:rPr>
+          <w:rStyle w:val="CommentReference"/>
+        </w:rPr>
+        <w:commentReference w:id="10"/>
       </w:r>
       <w:r>
         <w:rPr>
@@ -5736,6 +5749,421 @@
         </w:rPr>
         <w:t>.</w:t>
       </w:r>
+    </w:p>
+    <w:p>
+      <w:pPr>
+        <w:ind w:firstLine="720"/>
+        <w:rPr>
+          <w:ins w:id="11" w:author="Dusty Turner" w:date="2019-08-09T07:38:00Z"/>
+          <w:rFonts w:ascii="Times New Roman" w:eastAsiaTheme="minorEastAsia" w:hAnsi="Times New Roman" w:cs="Times New Roman"/>
+        </w:rPr>
+      </w:pPr>
+      <w:proofErr w:type="spellStart"/>
+      <w:ins w:id="12" w:author="Dusty Turner" w:date="2019-08-09T07:37:00Z">
+        <w:r>
+          <w:rPr>
+            <w:rFonts w:ascii="Times New Roman" w:eastAsiaTheme="minorEastAsia" w:hAnsi="Times New Roman" w:cs="Times New Roman"/>
+          </w:rPr>
+          <w:t>Dusty’s</w:t>
+        </w:r>
+        <w:proofErr w:type="spellEnd"/>
+        <w:r>
+          <w:rPr>
+            <w:rFonts w:ascii="Times New Roman" w:eastAsiaTheme="minorEastAsia" w:hAnsi="Times New Roman" w:cs="Times New Roman"/>
+          </w:rPr>
+          <w:t xml:space="preserve"> comments about assumptions.  Please feel free to edit/delete/summarize into a ‘yes assumptions are met</w:t>
+        </w:r>
+      </w:ins>
+      <w:ins w:id="13" w:author="Dusty Turner" w:date="2019-08-09T07:38:00Z">
+        <w:r>
+          <w:rPr>
+            <w:rFonts w:ascii="Times New Roman" w:eastAsiaTheme="minorEastAsia" w:hAnsi="Times New Roman" w:cs="Times New Roman"/>
+          </w:rPr>
+          <w:t>’ statement if you like.</w:t>
+        </w:r>
+      </w:ins>
+      <w:ins w:id="14" w:author="Dusty Turner" w:date="2019-08-09T07:44:00Z">
+        <w:r>
+          <w:rPr>
+            <w:rFonts w:ascii="Times New Roman" w:eastAsiaTheme="minorEastAsia" w:hAnsi="Times New Roman" w:cs="Times New Roman"/>
+          </w:rPr>
+          <w:t xml:space="preserve">  Maybe some of this is good to keep in our back pocket if one of the reviewers care.</w:t>
+        </w:r>
+      </w:ins>
+      <w:ins w:id="15" w:author="Dusty Turner" w:date="2019-08-09T07:38:00Z">
+        <w:r>
+          <w:rPr>
+            <w:rFonts w:ascii="Times New Roman" w:eastAsiaTheme="minorEastAsia" w:hAnsi="Times New Roman" w:cs="Times New Roman"/>
+          </w:rPr>
+          <w:t xml:space="preserve">  Logistic regression has 5 assumptions.</w:t>
+        </w:r>
+      </w:ins>
+    </w:p>
+    <w:p>
+      <w:pPr>
+        <w:pStyle w:val="ListParagraph"/>
+        <w:numPr>
+          <w:ilvl w:val="0"/>
+          <w:numId w:val="1"/>
+        </w:numPr>
+        <w:rPr>
+          <w:ins w:id="16" w:author="Dusty Turner" w:date="2019-08-09T07:38:00Z"/>
+          <w:rFonts w:ascii="Times New Roman" w:eastAsiaTheme="minorEastAsia" w:hAnsi="Times New Roman" w:cs="Times New Roman"/>
+        </w:rPr>
+        <w:pPrChange w:id="17" w:author="Dusty Turner" w:date="2019-08-09T07:38:00Z">
+          <w:pPr>
+            <w:ind w:firstLine="720"/>
+          </w:pPr>
+        </w:pPrChange>
+      </w:pPr>
+      <w:ins w:id="18" w:author="Dusty Turner" w:date="2019-08-09T07:38:00Z">
+        <w:r>
+          <w:rPr>
+            <w:rFonts w:ascii="Times New Roman" w:eastAsiaTheme="minorEastAsia" w:hAnsi="Times New Roman" w:cs="Times New Roman"/>
+          </w:rPr>
+          <w:t>Independent variable to be binary: Our independent variable is run/walk, so yes, this is binary.</w:t>
+        </w:r>
+      </w:ins>
+    </w:p>
+    <w:p>
+      <w:pPr>
+        <w:pStyle w:val="ListParagraph"/>
+        <w:numPr>
+          <w:ilvl w:val="0"/>
+          <w:numId w:val="1"/>
+        </w:numPr>
+        <w:rPr>
+          <w:ins w:id="19" w:author="Dusty Turner" w:date="2019-08-09T07:44:00Z"/>
+          <w:rFonts w:ascii="Times New Roman" w:eastAsiaTheme="minorEastAsia" w:hAnsi="Times New Roman" w:cs="Times New Roman"/>
+        </w:rPr>
+        <w:pPrChange w:id="20" w:author="Dusty Turner" w:date="2019-08-09T07:38:00Z">
+          <w:pPr>
+            <w:ind w:firstLine="720"/>
+          </w:pPr>
+        </w:pPrChange>
+      </w:pPr>
+      <w:ins w:id="21" w:author="Dusty Turner" w:date="2019-08-09T07:38:00Z">
+        <w:r>
+          <w:rPr>
+            <w:rFonts w:ascii="Times New Roman" w:eastAsiaTheme="minorEastAsia" w:hAnsi="Times New Roman" w:cs="Times New Roman"/>
+          </w:rPr>
+          <w:t xml:space="preserve">Observations are independent of each other.  So – this is mostly true and where we took </w:t>
+        </w:r>
+      </w:ins>
+      <w:ins w:id="22" w:author="Dusty Turner" w:date="2019-08-09T07:39:00Z">
+        <w:r>
+          <w:rPr>
+            <w:rFonts w:ascii="Times New Roman" w:eastAsiaTheme="minorEastAsia" w:hAnsi="Times New Roman" w:cs="Times New Roman"/>
+          </w:rPr>
+          <w:t xml:space="preserve">the most liberty.  Each individual in the data set is independent (therefore one person’s dependent variables are not influenced by other people’s dependent variables </w:t>
+        </w:r>
+      </w:ins>
+      <w:ins w:id="23" w:author="Dusty Turner" w:date="2019-08-09T07:40:00Z">
+        <w:r>
+          <w:rPr>
+            <w:rFonts w:ascii="Times New Roman" w:eastAsiaTheme="minorEastAsia" w:hAnsi="Times New Roman" w:cs="Times New Roman"/>
+          </w:rPr>
+          <w:t>–</w:t>
+        </w:r>
+      </w:ins>
+      <w:ins w:id="24" w:author="Dusty Turner" w:date="2019-08-09T07:39:00Z">
+        <w:r>
+          <w:rPr>
+            <w:rFonts w:ascii="Times New Roman" w:eastAsiaTheme="minorEastAsia" w:hAnsi="Times New Roman" w:cs="Times New Roman"/>
+          </w:rPr>
+          <w:t xml:space="preserve"> except </w:t>
+        </w:r>
+      </w:ins>
+      <w:ins w:id="25" w:author="Dusty Turner" w:date="2019-08-09T07:40:00Z">
+        <w:r>
+          <w:rPr>
+            <w:rFonts w:ascii="Times New Roman" w:eastAsiaTheme="minorEastAsia" w:hAnsi="Times New Roman" w:cs="Times New Roman"/>
+          </w:rPr>
+          <w:t xml:space="preserve">that we’ve purposefully selected larger children in the study, but we acknowledge that as the study population) – except where independence falls a part is </w:t>
+        </w:r>
+        <w:r>
+          <w:rPr>
+            <w:rFonts w:ascii="Times New Roman" w:eastAsiaTheme="minorEastAsia" w:hAnsi="Times New Roman" w:cs="Times New Roman"/>
+          </w:rPr>
+          <w:lastRenderedPageBreak/>
+          <w:t>that we have each person in there twice.  This violates independence because, since each individual is in the data set twice (once</w:t>
+        </w:r>
+      </w:ins>
+      <w:ins w:id="26" w:author="Dusty Turner" w:date="2019-08-09T07:41:00Z">
+        <w:r>
+          <w:rPr>
+            <w:rFonts w:ascii="Times New Roman" w:eastAsiaTheme="minorEastAsia" w:hAnsi="Times New Roman" w:cs="Times New Roman"/>
+          </w:rPr>
+          <w:t xml:space="preserve"> walking, once running), those two data points aren’t unrelated.  I think this is fine because</w:t>
+        </w:r>
+      </w:ins>
+      <w:ins w:id="27" w:author="Dusty Turner" w:date="2019-08-09T07:40:00Z">
+        <w:r>
+          <w:rPr>
+            <w:rFonts w:ascii="Times New Roman" w:eastAsiaTheme="minorEastAsia" w:hAnsi="Times New Roman" w:cs="Times New Roman"/>
+          </w:rPr>
+          <w:t xml:space="preserve"> </w:t>
+        </w:r>
+      </w:ins>
+      <w:ins w:id="28" w:author="Dusty Turner" w:date="2019-08-09T07:43:00Z">
+        <w:r>
+          <w:rPr>
+            <w:rFonts w:ascii="Times New Roman" w:eastAsiaTheme="minorEastAsia" w:hAnsi="Times New Roman" w:cs="Times New Roman"/>
+          </w:rPr>
+          <w:t>they are the exact some people which we’ve just tweaked the speed which they walk.  The intent of independence is to avoid one individual’s results influencing another individuals – for example.  Person A decides to run at an earlier pace (thought they don</w:t>
+        </w:r>
+      </w:ins>
+      <w:ins w:id="29" w:author="Dusty Turner" w:date="2019-08-09T07:44:00Z">
+        <w:r>
+          <w:rPr>
+            <w:rFonts w:ascii="Times New Roman" w:eastAsiaTheme="minorEastAsia" w:hAnsi="Times New Roman" w:cs="Times New Roman"/>
+          </w:rPr>
+          <w:t xml:space="preserve">’t have too) because they see person B start to run.  Because of this distinction, I think we are good.  </w:t>
+        </w:r>
+      </w:ins>
+    </w:p>
+    <w:p>
+      <w:pPr>
+        <w:pStyle w:val="ListParagraph"/>
+        <w:numPr>
+          <w:ilvl w:val="0"/>
+          <w:numId w:val="1"/>
+        </w:numPr>
+        <w:rPr>
+          <w:ins w:id="30" w:author="Dusty Turner" w:date="2019-08-09T07:45:00Z"/>
+          <w:rFonts w:ascii="Times New Roman" w:eastAsiaTheme="minorEastAsia" w:hAnsi="Times New Roman" w:cs="Times New Roman"/>
+        </w:rPr>
+        <w:pPrChange w:id="31" w:author="Dusty Turner" w:date="2019-08-09T07:38:00Z">
+          <w:pPr>
+            <w:ind w:firstLine="720"/>
+          </w:pPr>
+        </w:pPrChange>
+      </w:pPr>
+      <w:ins w:id="32" w:author="Dusty Turner" w:date="2019-08-09T07:44:00Z">
+        <w:r>
+          <w:rPr>
+            <w:rFonts w:ascii="Times New Roman" w:eastAsiaTheme="minorEastAsia" w:hAnsi="Times New Roman" w:cs="Times New Roman"/>
+          </w:rPr>
+          <w:t xml:space="preserve">Little or no multicollinearity.  </w:t>
+        </w:r>
+      </w:ins>
+      <w:ins w:id="33" w:author="Dusty Turner" w:date="2019-08-09T07:45:00Z">
+        <w:r>
+          <w:rPr>
+            <w:rFonts w:ascii="Times New Roman" w:eastAsiaTheme="minorEastAsia" w:hAnsi="Times New Roman" w:cs="Times New Roman"/>
+          </w:rPr>
+          <w:t xml:space="preserve">Jim and I removed factors that were correlated greater than .9 (a reasonable threshold) and kept factors that were most interpretable.  </w:t>
+        </w:r>
+      </w:ins>
+    </w:p>
+    <w:p>
+      <w:pPr>
+        <w:pStyle w:val="ListParagraph"/>
+        <w:numPr>
+          <w:ilvl w:val="0"/>
+          <w:numId w:val="1"/>
+        </w:numPr>
+        <w:rPr>
+          <w:ins w:id="34" w:author="Dusty Turner" w:date="2019-08-09T10:05:00Z"/>
+          <w:rFonts w:ascii="Times New Roman" w:eastAsiaTheme="minorEastAsia" w:hAnsi="Times New Roman" w:cs="Times New Roman"/>
+        </w:rPr>
+        <w:pPrChange w:id="35" w:author="Dusty Turner" w:date="2019-08-09T07:38:00Z">
+          <w:pPr>
+            <w:ind w:firstLine="720"/>
+          </w:pPr>
+        </w:pPrChange>
+      </w:pPr>
+      <w:ins w:id="36" w:author="Dusty Turner" w:date="2019-08-09T07:45:00Z">
+        <w:r>
+          <w:rPr>
+            <w:rFonts w:ascii="Times New Roman" w:eastAsiaTheme="minorEastAsia" w:hAnsi="Times New Roman" w:cs="Times New Roman"/>
+          </w:rPr>
+          <w:t xml:space="preserve">Assume linearity of the independent variables and log odds.  This is also known as being linear in the logit.  </w:t>
+        </w:r>
+      </w:ins>
+      <w:ins w:id="37" w:author="Dusty Turner" w:date="2019-08-09T10:01:00Z">
+        <w:r>
+          <w:rPr>
+            <w:rFonts w:ascii="Times New Roman" w:eastAsiaTheme="minorEastAsia" w:hAnsi="Times New Roman" w:cs="Times New Roman"/>
+          </w:rPr>
+          <w:t xml:space="preserve">The four plots below show the linearity.  I do not include the once for cadence because </w:t>
+        </w:r>
+        <w:proofErr w:type="spellStart"/>
+        <w:proofErr w:type="gramStart"/>
+        <w:r>
+          <w:rPr>
+            <w:rFonts w:ascii="Times New Roman" w:eastAsiaTheme="minorEastAsia" w:hAnsi="Times New Roman" w:cs="Times New Roman"/>
+          </w:rPr>
+          <w:t>its</w:t>
+        </w:r>
+        <w:proofErr w:type="spellEnd"/>
+        <w:proofErr w:type="gramEnd"/>
+        <w:r>
+          <w:rPr>
+            <w:rFonts w:ascii="Times New Roman" w:eastAsiaTheme="minorEastAsia" w:hAnsi="Times New Roman" w:cs="Times New Roman"/>
+          </w:rPr>
+          <w:t xml:space="preserve"> completely </w:t>
+        </w:r>
+      </w:ins>
+      <w:ins w:id="38" w:author="Dusty Turner" w:date="2019-08-09T10:02:00Z">
+        <w:r>
+          <w:rPr>
+            <w:rFonts w:ascii="Times New Roman" w:eastAsiaTheme="minorEastAsia" w:hAnsi="Times New Roman" w:cs="Times New Roman"/>
+          </w:rPr>
+          <w:t>‘determined’ aka – if I know your cadence I can with certainty (with the data we have) split you into walk/run.</w:t>
+        </w:r>
+      </w:ins>
+      <w:ins w:id="39" w:author="Dusty Turner" w:date="2019-08-09T10:03:00Z">
+        <w:r>
+          <w:rPr>
+            <w:rFonts w:ascii="Times New Roman" w:eastAsiaTheme="minorEastAsia" w:hAnsi="Times New Roman" w:cs="Times New Roman"/>
+          </w:rPr>
+          <w:t xml:space="preserve">  </w:t>
+        </w:r>
+      </w:ins>
+      <w:ins w:id="40" w:author="Dusty Turner" w:date="2019-08-09T10:04:00Z">
+        <w:r>
+          <w:rPr>
+            <w:rFonts w:ascii="Times New Roman" w:eastAsiaTheme="minorEastAsia" w:hAnsi="Times New Roman" w:cs="Times New Roman"/>
+          </w:rPr>
+          <w:t>The linearity of these plots are heavily influenced by individual observations.  That’s why age/</w:t>
+        </w:r>
+        <w:proofErr w:type="spellStart"/>
+        <w:r>
+          <w:rPr>
+            <w:rFonts w:ascii="Times New Roman" w:eastAsiaTheme="minorEastAsia" w:hAnsi="Times New Roman" w:cs="Times New Roman"/>
+          </w:rPr>
+          <w:t>bmiz</w:t>
+        </w:r>
+        <w:proofErr w:type="spellEnd"/>
+        <w:r>
+          <w:rPr>
+            <w:rFonts w:ascii="Times New Roman" w:eastAsiaTheme="minorEastAsia" w:hAnsi="Times New Roman" w:cs="Times New Roman"/>
+          </w:rPr>
+          <w:t xml:space="preserve"> look parabolic – the few end observations are heavily impacting the line.  Also, </w:t>
+        </w:r>
+      </w:ins>
+      <w:ins w:id="41" w:author="Dusty Turner" w:date="2019-08-09T10:05:00Z">
+        <w:r>
+          <w:rPr>
+            <w:rFonts w:ascii="Times New Roman" w:eastAsiaTheme="minorEastAsia" w:hAnsi="Times New Roman" w:cs="Times New Roman"/>
+          </w:rPr>
+          <w:t>Height has a few observations around 165 that are all the same outcome (walk) that cause the dip in the line.</w:t>
+        </w:r>
+      </w:ins>
+    </w:p>
+    <w:p>
+      <w:pPr>
+        <w:pStyle w:val="ListParagraph"/>
+        <w:ind w:left="1080"/>
+        <w:rPr>
+          <w:ins w:id="42" w:author="Dusty Turner" w:date="2019-08-09T10:05:00Z"/>
+          <w:rFonts w:ascii="Times New Roman" w:eastAsiaTheme="minorEastAsia" w:hAnsi="Times New Roman" w:cs="Times New Roman"/>
+        </w:rPr>
+        <w:pPrChange w:id="43" w:author="Dusty Turner" w:date="2019-08-09T10:05:00Z">
+          <w:pPr>
+            <w:ind w:firstLine="720"/>
+          </w:pPr>
+        </w:pPrChange>
+      </w:pPr>
+      <w:ins w:id="44" w:author="Dusty Turner" w:date="2019-08-09T10:05:00Z">
+        <w:r>
+          <w:rPr>
+            <w:rFonts w:ascii="Times New Roman" w:eastAsiaTheme="minorEastAsia" w:hAnsi="Times New Roman" w:cs="Times New Roman"/>
+          </w:rPr>
+          <w:lastRenderedPageBreak/>
+          <w:t xml:space="preserve"> </w:t>
+        </w:r>
+        <w:r>
+          <w:rPr>
+            <w:noProof/>
+          </w:rPr>
+          <w:drawing>
+            <wp:inline distT="0" distB="0" distL="0" distR="0" wp14:anchorId="0F1E0636" wp14:editId="0DE0FFB1">
+              <wp:extent cx="5091326" cy="3186430"/>
+              <wp:effectExtent l="0" t="0" r="0" b="0"/>
+              <wp:docPr id="1" name="Picture 1"/>
+              <wp:cNvGraphicFramePr>
+                <a:graphicFrameLocks xmlns:a="http://schemas.openxmlformats.org/drawingml/2006/main" noChangeAspect="1"/>
+              </wp:cNvGraphicFramePr>
+              <a:graphic xmlns:a="http://schemas.openxmlformats.org/drawingml/2006/main">
+                <a:graphicData uri="http://schemas.openxmlformats.org/drawingml/2006/picture">
+                  <pic:pic xmlns:pic="http://schemas.openxmlformats.org/drawingml/2006/picture">
+                    <pic:nvPicPr>
+                      <pic:cNvPr id="1" name=""/>
+                      <pic:cNvPicPr/>
+                    </pic:nvPicPr>
+                    <pic:blipFill>
+                      <a:blip r:embed="rId10"/>
+                      <a:stretch>
+                        <a:fillRect/>
+                      </a:stretch>
+                    </pic:blipFill>
+                    <pic:spPr>
+                      <a:xfrm>
+                        <a:off x="0" y="0"/>
+                        <a:ext cx="5099033" cy="3191253"/>
+                      </a:xfrm>
+                      <a:prstGeom prst="rect">
+                        <a:avLst/>
+                      </a:prstGeom>
+                    </pic:spPr>
+                  </pic:pic>
+                </a:graphicData>
+              </a:graphic>
+            </wp:inline>
+          </w:drawing>
+        </w:r>
+      </w:ins>
+    </w:p>
+    <w:p>
+      <w:pPr>
+        <w:pStyle w:val="ListParagraph"/>
+        <w:numPr>
+          <w:ilvl w:val="0"/>
+          <w:numId w:val="1"/>
+        </w:numPr>
+        <w:rPr>
+          <w:ins w:id="45" w:author="Dusty Turner" w:date="2019-08-09T10:03:00Z"/>
+          <w:rFonts w:ascii="Times New Roman" w:eastAsiaTheme="minorEastAsia" w:hAnsi="Times New Roman" w:cs="Times New Roman"/>
+        </w:rPr>
+        <w:pPrChange w:id="46" w:author="Dusty Turner" w:date="2019-08-09T07:38:00Z">
+          <w:pPr>
+            <w:ind w:firstLine="720"/>
+          </w:pPr>
+        </w:pPrChange>
+      </w:pPr>
+      <w:ins w:id="47" w:author="Dusty Turner" w:date="2019-08-09T10:05:00Z">
+        <w:r>
+          <w:rPr>
+            <w:rFonts w:ascii="Times New Roman" w:eastAsiaTheme="minorEastAsia" w:hAnsi="Times New Roman" w:cs="Times New Roman"/>
+          </w:rPr>
+          <w:t xml:space="preserve">Last assumption: Large sample </w:t>
+        </w:r>
+      </w:ins>
+      <w:ins w:id="48" w:author="Dusty Turner" w:date="2019-08-09T10:06:00Z">
+        <w:r>
+          <w:rPr>
+            <w:rFonts w:ascii="Times New Roman" w:eastAsiaTheme="minorEastAsia" w:hAnsi="Times New Roman" w:cs="Times New Roman"/>
+          </w:rPr>
+          <w:t xml:space="preserve">size and at least a 1/10 ratio (or 10/1 ratio) of success to failures.  We have quite a few data points and we are 50/50 on successes and failures.  </w:t>
+        </w:r>
+      </w:ins>
+    </w:p>
+    <w:p>
+      <w:pPr>
+        <w:rPr>
+          <w:rFonts w:ascii="Times New Roman" w:eastAsiaTheme="minorEastAsia" w:hAnsi="Times New Roman" w:cs="Times New Roman"/>
+          <w:rPrChange w:id="49" w:author="Dusty Turner" w:date="2019-08-09T10:03:00Z">
+            <w:rPr/>
+          </w:rPrChange>
+        </w:rPr>
+        <w:pPrChange w:id="50" w:author="Dusty Turner" w:date="2019-08-09T10:03:00Z">
+          <w:pPr>
+            <w:ind w:firstLine="720"/>
+          </w:pPr>
+        </w:pPrChange>
+      </w:pPr>
     </w:p>
     <w:p>
       <w:pPr>
@@ -5813,7 +6241,7 @@
         </w:rPr>
         <w:t>. The purpose of cross-validation is to determine how well the model will perform on out-of-sample data. For this validation method, the data is partitioned into 10 “folds”. A model is built with nine of the folds and tested on the unused “holdout set”, saving the resulting</w:t>
       </w:r>
-      <w:ins w:id="9" w:author="Pleuss, James D MAJ  MIL USA USMA" w:date="2019-08-07T07:52:00Z">
+      <w:ins w:id="51" w:author="Pleuss, James D MAJ  MIL USA USMA" w:date="2019-08-07T07:52:00Z">
         <w:r>
           <w:rPr>
             <w:rFonts w:ascii="Times New Roman" w:hAnsi="Times New Roman" w:cs="Times New Roman"/>
@@ -5945,8 +6373,9 @@
         </w:rPr>
         <w:t xml:space="preserve">the </w:t>
       </w:r>
-      <w:commentRangeStart w:id="10"/>
-      <w:commentRangeStart w:id="11"/>
+      <w:commentRangeStart w:id="52"/>
+      <w:commentRangeStart w:id="53"/>
+      <w:commentRangeStart w:id="54"/>
       <w:r>
         <w:rPr>
           <w:rFonts w:ascii="Times New Roman" w:hAnsi="Times New Roman" w:cs="Times New Roman"/>
@@ -5971,7 +6400,7 @@
         </w:rPr>
         <w:t xml:space="preserve"> </w:t>
       </w:r>
-      <w:commentRangeEnd w:id="10"/>
+      <w:commentRangeEnd w:id="52"/>
       <w:r>
         <w:rPr>
           <w:rStyle w:val="CommentReference"/>
@@ -5979,15 +6408,23 @@
           <w:sz w:val="24"/>
           <w:szCs w:val="24"/>
         </w:rPr>
-        <w:commentReference w:id="10"/>
-      </w:r>
-      <w:commentRangeEnd w:id="11"/>
+        <w:commentReference w:id="52"/>
+      </w:r>
+      <w:commentRangeEnd w:id="53"/>
       <w:r>
         <w:rPr>
           <w:rStyle w:val="CommentReference"/>
           <w:rFonts w:ascii="Arial" w:hAnsi="Arial" w:cs="Arial"/>
         </w:rPr>
-        <w:commentReference w:id="11"/>
+        <w:commentReference w:id="53"/>
+      </w:r>
+      <w:commentRangeEnd w:id="54"/>
+      <w:r>
+        <w:rPr>
+          <w:rStyle w:val="CommentReference"/>
+          <w:rFonts w:ascii="Arial" w:hAnsi="Arial" w:cs="Arial"/>
+        </w:rPr>
+        <w:commentReference w:id="54"/>
       </w:r>
       <w:r>
         <w:rPr>
@@ -7029,8 +7466,9 @@
           <w:rFonts w:ascii="Times New Roman" w:eastAsiaTheme="minorEastAsia" w:hAnsi="Times New Roman" w:cs="Times New Roman"/>
         </w:rPr>
       </w:pPr>
-      <w:commentRangeStart w:id="12"/>
-      <w:commentRangeStart w:id="13"/>
+      <w:commentRangeStart w:id="55"/>
+      <w:commentRangeStart w:id="56"/>
+      <w:commentRangeStart w:id="57"/>
       <m:oMathPara>
         <m:oMath>
           <m:r>
@@ -7125,11 +7563,11 @@
             </w:rPr>
             <m:t>=</m:t>
           </m:r>
-          <w:commentRangeStart w:id="14"/>
-          <w:commentRangeStart w:id="15"/>
-          <w:commentRangeStart w:id="16"/>
-          <w:commentRangeStart w:id="17"/>
-          <w:commentRangeEnd w:id="14"/>
+          <w:commentRangeStart w:id="58"/>
+          <w:commentRangeStart w:id="59"/>
+          <w:commentRangeStart w:id="60"/>
+          <w:commentRangeStart w:id="61"/>
+          <w:commentRangeEnd w:id="58"/>
           <m:r>
             <m:rPr>
               <m:sty m:val="p"/>
@@ -7140,9 +7578,9 @@
               <w:sz w:val="24"/>
               <w:szCs w:val="24"/>
             </w:rPr>
-            <w:commentReference w:id="14"/>
+            <w:commentReference w:id="58"/>
           </m:r>
-          <w:commentRangeEnd w:id="15"/>
+          <w:commentRangeEnd w:id="59"/>
           <m:r>
             <m:rPr>
               <m:sty m:val="p"/>
@@ -7153,9 +7591,9 @@
               <w:sz w:val="24"/>
               <w:szCs w:val="24"/>
             </w:rPr>
-            <w:commentReference w:id="15"/>
+            <w:commentReference w:id="59"/>
           </m:r>
-          <w:commentRangeEnd w:id="16"/>
+          <w:commentRangeEnd w:id="60"/>
           <m:r>
             <m:rPr>
               <m:sty m:val="p"/>
@@ -7163,9 +7601,9 @@
             <w:rPr>
               <w:rStyle w:val="CommentReference"/>
             </w:rPr>
-            <w:commentReference w:id="16"/>
+            <w:commentReference w:id="60"/>
           </m:r>
-          <w:commentRangeEnd w:id="17"/>
+          <w:commentRangeEnd w:id="61"/>
           <m:r>
             <m:rPr>
               <m:sty m:val="p"/>
@@ -7173,7 +7611,7 @@
             <w:rPr>
               <w:rStyle w:val="CommentReference"/>
             </w:rPr>
-            <w:commentReference w:id="17"/>
+            <w:commentReference w:id="61"/>
           </m:r>
           <m:r>
             <w:rPr>
@@ -7277,7 +7715,7 @@
             </w:rPr>
             <m:t>+.6575(Cadence)</m:t>
           </m:r>
-          <w:commentRangeEnd w:id="12"/>
+          <w:commentRangeEnd w:id="55"/>
           <m:r>
             <m:rPr>
               <m:sty m:val="p"/>
@@ -7288,9 +7726,9 @@
               <w:sz w:val="24"/>
               <w:szCs w:val="24"/>
             </w:rPr>
-            <w:commentReference w:id="12"/>
+            <w:commentReference w:id="55"/>
           </m:r>
-          <w:commentRangeEnd w:id="13"/>
+          <w:commentRangeEnd w:id="56"/>
           <m:r>
             <m:rPr>
               <m:sty m:val="p"/>
@@ -7298,7 +7736,17 @@
             <w:rPr>
               <w:rStyle w:val="CommentReference"/>
             </w:rPr>
-            <w:commentReference w:id="13"/>
+            <w:commentReference w:id="56"/>
+          </m:r>
+          <w:commentRangeEnd w:id="57"/>
+          <m:r>
+            <m:rPr>
+              <m:sty m:val="p"/>
+            </m:rPr>
+            <w:rPr>
+              <w:rStyle w:val="CommentReference"/>
+            </w:rPr>
+            <w:commentReference w:id="57"/>
           </m:r>
         </m:oMath>
       </m:oMathPara>
@@ -7401,7 +7849,8 @@
         </w:rPr>
         <w:t xml:space="preserve">with </w:t>
       </w:r>
-      <w:commentRangeStart w:id="18"/>
+      <w:commentRangeStart w:id="62"/>
+      <w:commentRangeStart w:id="63"/>
       <w:r>
         <w:rPr>
           <w:rFonts w:ascii="Times New Roman" w:eastAsiaTheme="minorEastAsia" w:hAnsi="Times New Roman" w:cs="Times New Roman"/>
@@ -7414,8 +7863,9 @@
         </w:rPr>
         <w:t>prediction accuracy</w:t>
       </w:r>
-      <w:commentRangeEnd w:id="18"/>
-      <w:ins w:id="19" w:author="Pleuss, James D MAJ  MIL USA USMA" w:date="2019-08-07T08:04:00Z">
+      <w:commentRangeEnd w:id="62"/>
+      <w:commentRangeEnd w:id="63"/>
+      <w:ins w:id="64" w:author="Pleuss, James D MAJ  MIL USA USMA" w:date="2019-08-07T08:04:00Z">
         <w:r>
           <w:rPr>
             <w:rFonts w:ascii="Times New Roman" w:eastAsiaTheme="minorEastAsia" w:hAnsi="Times New Roman" w:cs="Times New Roman"/>
@@ -7436,9 +7886,15 @@
           <w:sz w:val="24"/>
           <w:szCs w:val="24"/>
         </w:rPr>
-        <w:commentReference w:id="18"/>
-      </w:r>
-      <w:ins w:id="20" w:author="Pleuss, James D MAJ  MIL USA USMA" w:date="2019-08-07T08:04:00Z">
+        <w:commentReference w:id="62"/>
+      </w:r>
+      <w:r>
+        <w:rPr>
+          <w:rStyle w:val="CommentReference"/>
+        </w:rPr>
+        <w:commentReference w:id="63"/>
+      </w:r>
+      <w:ins w:id="66" w:author="Pleuss, James D MAJ  MIL USA USMA" w:date="2019-08-07T08:04:00Z">
         <w:r>
           <w:rPr>
             <w:rFonts w:ascii="Times New Roman" w:eastAsiaTheme="minorEastAsia" w:hAnsi="Times New Roman" w:cs="Times New Roman"/>
@@ -7735,7 +8191,7 @@
         </w:rPr>
         <w:t xml:space="preserve">available at </w:t>
       </w:r>
-      <w:hyperlink r:id="rId10" w:history="1">
+      <w:hyperlink r:id="rId11" w:history="1">
         <w:r>
           <w:rPr>
             <w:rStyle w:val="Hyperlink"/>
@@ -8552,7 +9008,7 @@
         </w:rPr>
         <w:t xml:space="preserve"> in predicting the PTC in children, adolescents, and young adults, given the physical differences in maturation stages. We observed a large range of heights </w:t>
       </w:r>
-      <w:commentRangeStart w:id="21"/>
+      <w:commentRangeStart w:id="67"/>
       <w:r>
         <w:rPr>
           <w:rFonts w:ascii="Times New Roman" w:hAnsi="Times New Roman" w:cs="Times New Roman"/>
@@ -8585,13 +9041,13 @@
         </w:rPr>
         <w:t xml:space="preserve"> </w:t>
       </w:r>
-      <w:commentRangeEnd w:id="21"/>
+      <w:commentRangeEnd w:id="67"/>
       <w:r>
         <w:rPr>
           <w:rStyle w:val="CommentReference"/>
           <w:rFonts w:ascii="Arial" w:hAnsi="Arial" w:cs="Arial"/>
         </w:rPr>
-        <w:commentReference w:id="21"/>
+        <w:commentReference w:id="67"/>
       </w:r>
       <w:r>
         <w:rPr>
@@ -11254,7 +11710,7 @@
         </w:rPr>
         <w:t xml:space="preserve">R Core Team. (2018). R: A language and environment for statistical computing. Vienna, Austria: R Foundation for Statistical Computing. Retrieved from </w:t>
       </w:r>
-      <w:hyperlink r:id="rId11" w:history="1">
+      <w:hyperlink r:id="rId12" w:history="1">
         <w:r>
           <w:rPr>
             <w:rStyle w:val="Hyperlink"/>
@@ -11448,10 +11904,10 @@
           <w:szCs w:val="24"/>
         </w:rPr>
         <w:sectPr>
-          <w:headerReference w:type="default" r:id="rId12"/>
-          <w:footerReference w:type="even" r:id="rId13"/>
-          <w:footerReference w:type="default" r:id="rId14"/>
-          <w:headerReference w:type="first" r:id="rId15"/>
+          <w:headerReference w:type="default" r:id="rId13"/>
+          <w:footerReference w:type="even" r:id="rId14"/>
+          <w:footerReference w:type="default" r:id="rId15"/>
+          <w:headerReference w:type="first" r:id="rId16"/>
           <w:type w:val="nextColumn"/>
           <w:pgSz w:w="12240" w:h="15840"/>
           <w:pgMar w:top="1440" w:right="1440" w:bottom="1440" w:left="1440" w:header="720" w:footer="720" w:gutter="0"/>
@@ -12207,7 +12663,7 @@
         </w:tblBorders>
         <w:tblLayout w:type="fixed"/>
         <w:tblLook w:val="04A0" w:firstRow="1" w:lastRow="0" w:firstColumn="1" w:lastColumn="0" w:noHBand="0" w:noVBand="1"/>
-        <w:tblPrChange w:id="22" w:author="Pleuss, James D MAJ  MIL USA USMA" w:date="2019-08-07T08:24:00Z">
+        <w:tblPrChange w:id="68" w:author="Pleuss, James D MAJ  MIL USA USMA" w:date="2019-08-07T08:24:00Z">
           <w:tblPr>
             <w:tblStyle w:val="TableGrid"/>
             <w:tblW w:w="10261" w:type="dxa"/>
@@ -12231,7 +12687,7 @@
         <w:gridCol w:w="1802"/>
         <w:gridCol w:w="1170"/>
         <w:gridCol w:w="2249"/>
-        <w:tblGridChange w:id="23">
+        <w:tblGridChange w:id="69">
           <w:tblGrid>
             <w:gridCol w:w="2068"/>
             <w:gridCol w:w="1805"/>
@@ -12245,7 +12701,7 @@
       <w:tr>
         <w:trPr>
           <w:trHeight w:val="432"/>
-          <w:trPrChange w:id="24" w:author="Pleuss, James D MAJ  MIL USA USMA" w:date="2019-08-07T08:24:00Z">
+          <w:trPrChange w:id="70" w:author="Pleuss, James D MAJ  MIL USA USMA" w:date="2019-08-07T08:24:00Z">
             <w:trPr>
               <w:trHeight w:val="432"/>
             </w:trPr>
@@ -12254,7 +12710,7 @@
         <w:tc>
           <w:tcPr>
             <w:tcW w:w="2068" w:type="dxa"/>
-            <w:tcPrChange w:id="25" w:author="Pleuss, James D MAJ  MIL USA USMA" w:date="2019-08-07T08:24:00Z">
+            <w:tcPrChange w:id="71" w:author="Pleuss, James D MAJ  MIL USA USMA" w:date="2019-08-07T08:24:00Z">
               <w:tcPr>
                 <w:tcW w:w="2068" w:type="dxa"/>
               </w:tcPr>
@@ -12272,7 +12728,7 @@
                 <w:u w:val="single"/>
               </w:rPr>
             </w:pPr>
-            <w:commentRangeStart w:id="26"/>
+            <w:commentRangeStart w:id="72"/>
             <w:r>
               <w:rPr>
                 <w:rFonts w:ascii="Times New Roman" w:hAnsi="Times New Roman" w:cs="Times New Roman"/>
@@ -12288,7 +12744,7 @@
         <w:tc>
           <w:tcPr>
             <w:tcW w:w="1805" w:type="dxa"/>
-            <w:tcPrChange w:id="27" w:author="Pleuss, James D MAJ  MIL USA USMA" w:date="2019-08-07T08:24:00Z">
+            <w:tcPrChange w:id="73" w:author="Pleuss, James D MAJ  MIL USA USMA" w:date="2019-08-07T08:24:00Z">
               <w:tcPr>
                 <w:tcW w:w="1805" w:type="dxa"/>
               </w:tcPr>
@@ -12322,7 +12778,7 @@
         <w:tc>
           <w:tcPr>
             <w:tcW w:w="1167" w:type="dxa"/>
-            <w:tcPrChange w:id="28" w:author="Pleuss, James D MAJ  MIL USA USMA" w:date="2019-08-07T08:24:00Z">
+            <w:tcPrChange w:id="74" w:author="Pleuss, James D MAJ  MIL USA USMA" w:date="2019-08-07T08:24:00Z">
               <w:tcPr>
                 <w:tcW w:w="1080" w:type="dxa"/>
               </w:tcPr>
@@ -12356,7 +12812,7 @@
         <w:tc>
           <w:tcPr>
             <w:tcW w:w="1802" w:type="dxa"/>
-            <w:tcPrChange w:id="29" w:author="Pleuss, James D MAJ  MIL USA USMA" w:date="2019-08-07T08:24:00Z">
+            <w:tcPrChange w:id="75" w:author="Pleuss, James D MAJ  MIL USA USMA" w:date="2019-08-07T08:24:00Z">
               <w:tcPr>
                 <w:tcW w:w="1889" w:type="dxa"/>
               </w:tcPr>
@@ -12390,7 +12846,7 @@
         <w:tc>
           <w:tcPr>
             <w:tcW w:w="1170" w:type="dxa"/>
-            <w:tcPrChange w:id="30" w:author="Pleuss, James D MAJ  MIL USA USMA" w:date="2019-08-07T08:24:00Z">
+            <w:tcPrChange w:id="76" w:author="Pleuss, James D MAJ  MIL USA USMA" w:date="2019-08-07T08:24:00Z">
               <w:tcPr>
                 <w:tcW w:w="1170" w:type="dxa"/>
               </w:tcPr>
@@ -12424,7 +12880,7 @@
         <w:tc>
           <w:tcPr>
             <w:tcW w:w="2249" w:type="dxa"/>
-            <w:tcPrChange w:id="31" w:author="Pleuss, James D MAJ  MIL USA USMA" w:date="2019-08-07T08:24:00Z">
+            <w:tcPrChange w:id="77" w:author="Pleuss, James D MAJ  MIL USA USMA" w:date="2019-08-07T08:24:00Z">
               <w:tcPr>
                 <w:tcW w:w="2249" w:type="dxa"/>
               </w:tcPr>
@@ -12459,7 +12915,7 @@
       <w:tr>
         <w:trPr>
           <w:trHeight w:val="432"/>
-          <w:trPrChange w:id="32" w:author="Pleuss, James D MAJ  MIL USA USMA" w:date="2019-08-07T08:24:00Z">
+          <w:trPrChange w:id="78" w:author="Pleuss, James D MAJ  MIL USA USMA" w:date="2019-08-07T08:24:00Z">
             <w:trPr>
               <w:trHeight w:val="432"/>
             </w:trPr>
@@ -12468,7 +12924,7 @@
         <w:tc>
           <w:tcPr>
             <w:tcW w:w="2068" w:type="dxa"/>
-            <w:tcPrChange w:id="33" w:author="Pleuss, James D MAJ  MIL USA USMA" w:date="2019-08-07T08:24:00Z">
+            <w:tcPrChange w:id="79" w:author="Pleuss, James D MAJ  MIL USA USMA" w:date="2019-08-07T08:24:00Z">
               <w:tcPr>
                 <w:tcW w:w="2068" w:type="dxa"/>
               </w:tcPr>
@@ -12500,7 +12956,7 @@
           <w:tcPr>
             <w:tcW w:w="1805" w:type="dxa"/>
             <w:vAlign w:val="center"/>
-            <w:tcPrChange w:id="34" w:author="Pleuss, James D MAJ  MIL USA USMA" w:date="2019-08-07T08:24:00Z">
+            <w:tcPrChange w:id="80" w:author="Pleuss, James D MAJ  MIL USA USMA" w:date="2019-08-07T08:24:00Z">
               <w:tcPr>
                 <w:tcW w:w="1805" w:type="dxa"/>
                 <w:vAlign w:val="center"/>
@@ -12518,7 +12974,7 @@
                 <w:szCs w:val="20"/>
               </w:rPr>
             </w:pPr>
-            <w:del w:id="35" w:author="Pleuss, James D MAJ  MIL USA USMA" w:date="2019-08-07T08:12:00Z">
+            <w:del w:id="81" w:author="Pleuss, James D MAJ  MIL USA USMA" w:date="2019-08-07T08:12:00Z">
               <w:r>
                 <w:rPr>
                   <w:rFonts w:ascii="Times New Roman" w:hAnsi="Times New Roman" w:cs="Times New Roman"/>
@@ -12528,7 +12984,7 @@
                 <w:delText>6</w:delText>
               </w:r>
             </w:del>
-            <w:ins w:id="36" w:author="Pleuss, James D MAJ  MIL USA USMA" w:date="2019-08-07T08:12:00Z">
+            <w:ins w:id="82" w:author="Pleuss, James D MAJ  MIL USA USMA" w:date="2019-08-07T08:12:00Z">
               <w:r>
                 <w:rPr>
                   <w:rFonts w:ascii="Times New Roman" w:hAnsi="Times New Roman" w:cs="Times New Roman"/>
@@ -12544,7 +13000,7 @@
           <w:tcPr>
             <w:tcW w:w="1167" w:type="dxa"/>
             <w:vAlign w:val="center"/>
-            <w:tcPrChange w:id="37" w:author="Pleuss, James D MAJ  MIL USA USMA" w:date="2019-08-07T08:24:00Z">
+            <w:tcPrChange w:id="83" w:author="Pleuss, James D MAJ  MIL USA USMA" w:date="2019-08-07T08:24:00Z">
               <w:tcPr>
                 <w:tcW w:w="1080" w:type="dxa"/>
                 <w:vAlign w:val="center"/>
@@ -12562,7 +13018,7 @@
                 <w:szCs w:val="20"/>
               </w:rPr>
             </w:pPr>
-            <w:del w:id="38" w:author="Pleuss, James D MAJ  MIL USA USMA" w:date="2019-08-07T08:12:00Z">
+            <w:del w:id="84" w:author="Pleuss, James D MAJ  MIL USA USMA" w:date="2019-08-07T08:12:00Z">
               <w:r>
                 <w:rPr>
                   <w:rFonts w:ascii="Times New Roman" w:hAnsi="Times New Roman" w:cs="Times New Roman"/>
@@ -12572,7 +13028,7 @@
                 <w:delText>4</w:delText>
               </w:r>
             </w:del>
-            <w:ins w:id="39" w:author="Pleuss, James D MAJ  MIL USA USMA" w:date="2019-08-07T08:12:00Z">
+            <w:ins w:id="85" w:author="Pleuss, James D MAJ  MIL USA USMA" w:date="2019-08-07T08:12:00Z">
               <w:r>
                 <w:rPr>
                   <w:rFonts w:ascii="Times New Roman" w:hAnsi="Times New Roman" w:cs="Times New Roman"/>
@@ -12588,7 +13044,7 @@
           <w:tcPr>
             <w:tcW w:w="1802" w:type="dxa"/>
             <w:vAlign w:val="center"/>
-            <w:tcPrChange w:id="40" w:author="Pleuss, James D MAJ  MIL USA USMA" w:date="2019-08-07T08:24:00Z">
+            <w:tcPrChange w:id="86" w:author="Pleuss, James D MAJ  MIL USA USMA" w:date="2019-08-07T08:24:00Z">
               <w:tcPr>
                 <w:tcW w:w="1889" w:type="dxa"/>
                 <w:vAlign w:val="center"/>
@@ -12606,7 +13062,7 @@
                 <w:szCs w:val="20"/>
               </w:rPr>
             </w:pPr>
-            <w:del w:id="41" w:author="Pleuss, James D MAJ  MIL USA USMA" w:date="2019-08-07T08:12:00Z">
+            <w:del w:id="87" w:author="Pleuss, James D MAJ  MIL USA USMA" w:date="2019-08-07T08:12:00Z">
               <w:r>
                 <w:rPr>
                   <w:rFonts w:ascii="Times New Roman" w:hAnsi="Times New Roman" w:cs="Times New Roman"/>
@@ -12616,7 +13072,7 @@
                 <w:delText>7</w:delText>
               </w:r>
             </w:del>
-            <w:ins w:id="42" w:author="Pleuss, James D MAJ  MIL USA USMA" w:date="2019-08-07T08:12:00Z">
+            <w:ins w:id="88" w:author="Pleuss, James D MAJ  MIL USA USMA" w:date="2019-08-07T08:12:00Z">
               <w:r>
                 <w:rPr>
                   <w:rFonts w:ascii="Times New Roman" w:hAnsi="Times New Roman" w:cs="Times New Roman"/>
@@ -12632,7 +13088,7 @@
           <w:tcPr>
             <w:tcW w:w="1170" w:type="dxa"/>
             <w:vAlign w:val="center"/>
-            <w:tcPrChange w:id="43" w:author="Pleuss, James D MAJ  MIL USA USMA" w:date="2019-08-07T08:24:00Z">
+            <w:tcPrChange w:id="89" w:author="Pleuss, James D MAJ  MIL USA USMA" w:date="2019-08-07T08:24:00Z">
               <w:tcPr>
                 <w:tcW w:w="1170" w:type="dxa"/>
                 <w:vAlign w:val="center"/>
@@ -12650,7 +13106,7 @@
                 <w:szCs w:val="20"/>
               </w:rPr>
             </w:pPr>
-            <w:ins w:id="44" w:author="Pleuss, James D MAJ  MIL USA USMA" w:date="2019-08-07T08:12:00Z">
+            <w:ins w:id="90" w:author="Pleuss, James D MAJ  MIL USA USMA" w:date="2019-08-07T08:12:00Z">
               <w:r>
                 <w:rPr>
                   <w:rFonts w:ascii="Times New Roman" w:hAnsi="Times New Roman" w:cs="Times New Roman"/>
@@ -12666,7 +13122,7 @@
           <w:tcPr>
             <w:tcW w:w="2249" w:type="dxa"/>
             <w:vAlign w:val="center"/>
-            <w:tcPrChange w:id="45" w:author="Pleuss, James D MAJ  MIL USA USMA" w:date="2019-08-07T08:24:00Z">
+            <w:tcPrChange w:id="91" w:author="Pleuss, James D MAJ  MIL USA USMA" w:date="2019-08-07T08:24:00Z">
               <w:tcPr>
                 <w:tcW w:w="2249" w:type="dxa"/>
                 <w:vAlign w:val="center"/>
@@ -12684,7 +13140,7 @@
                 <w:szCs w:val="20"/>
               </w:rPr>
             </w:pPr>
-            <w:del w:id="46" w:author="Pleuss, James D MAJ  MIL USA USMA" w:date="2019-08-07T08:12:00Z">
+            <w:del w:id="92" w:author="Pleuss, James D MAJ  MIL USA USMA" w:date="2019-08-07T08:12:00Z">
               <w:r>
                 <w:rPr>
                   <w:rFonts w:ascii="Times New Roman" w:hAnsi="Times New Roman" w:cs="Times New Roman"/>
@@ -12694,7 +13150,7 @@
                 <w:delText>10</w:delText>
               </w:r>
             </w:del>
-            <w:ins w:id="47" w:author="Pleuss, James D MAJ  MIL USA USMA" w:date="2019-08-07T08:12:00Z">
+            <w:ins w:id="93" w:author="Pleuss, James D MAJ  MIL USA USMA" w:date="2019-08-07T08:12:00Z">
               <w:r>
                 <w:rPr>
                   <w:rFonts w:ascii="Times New Roman" w:hAnsi="Times New Roman" w:cs="Times New Roman"/>
@@ -12710,7 +13166,7 @@
       <w:tr>
         <w:trPr>
           <w:trHeight w:val="432"/>
-          <w:trPrChange w:id="48" w:author="Pleuss, James D MAJ  MIL USA USMA" w:date="2019-08-07T08:24:00Z">
+          <w:trPrChange w:id="94" w:author="Pleuss, James D MAJ  MIL USA USMA" w:date="2019-08-07T08:24:00Z">
             <w:trPr>
               <w:trHeight w:val="432"/>
             </w:trPr>
@@ -12719,7 +13175,7 @@
         <w:tc>
           <w:tcPr>
             <w:tcW w:w="2068" w:type="dxa"/>
-            <w:tcPrChange w:id="49" w:author="Pleuss, James D MAJ  MIL USA USMA" w:date="2019-08-07T08:24:00Z">
+            <w:tcPrChange w:id="95" w:author="Pleuss, James D MAJ  MIL USA USMA" w:date="2019-08-07T08:24:00Z">
               <w:tcPr>
                 <w:tcW w:w="2068" w:type="dxa"/>
               </w:tcPr>
@@ -12751,7 +13207,7 @@
           <w:tcPr>
             <w:tcW w:w="1805" w:type="dxa"/>
             <w:vAlign w:val="center"/>
-            <w:tcPrChange w:id="50" w:author="Pleuss, James D MAJ  MIL USA USMA" w:date="2019-08-07T08:24:00Z">
+            <w:tcPrChange w:id="96" w:author="Pleuss, James D MAJ  MIL USA USMA" w:date="2019-08-07T08:24:00Z">
               <w:tcPr>
                 <w:tcW w:w="1805" w:type="dxa"/>
                 <w:vAlign w:val="center"/>
@@ -12769,7 +13225,7 @@
                 <w:szCs w:val="20"/>
               </w:rPr>
             </w:pPr>
-            <w:del w:id="51" w:author="Pleuss, James D MAJ  MIL USA USMA" w:date="2019-08-07T08:13:00Z">
+            <w:del w:id="97" w:author="Pleuss, James D MAJ  MIL USA USMA" w:date="2019-08-07T08:13:00Z">
               <w:r>
                 <w:rPr>
                   <w:rFonts w:ascii="Times New Roman" w:hAnsi="Times New Roman" w:cs="Times New Roman"/>
@@ -12779,7 +13235,7 @@
                 <w:delText xml:space="preserve">137 </w:delText>
               </w:r>
             </w:del>
-            <w:ins w:id="52" w:author="Pleuss, James D MAJ  MIL USA USMA" w:date="2019-08-07T08:13:00Z">
+            <w:ins w:id="98" w:author="Pleuss, James D MAJ  MIL USA USMA" w:date="2019-08-07T08:13:00Z">
               <w:r>
                 <w:rPr>
                   <w:rFonts w:ascii="Times New Roman" w:hAnsi="Times New Roman" w:cs="Times New Roman"/>
@@ -12805,7 +13261,7 @@
               </w:rPr>
               <w:t xml:space="preserve">± </w:t>
             </w:r>
-            <w:del w:id="53" w:author="Pleuss, James D MAJ  MIL USA USMA" w:date="2019-08-07T08:13:00Z">
+            <w:del w:id="99" w:author="Pleuss, James D MAJ  MIL USA USMA" w:date="2019-08-07T08:13:00Z">
               <w:r>
                 <w:rPr>
                   <w:rFonts w:ascii="Times New Roman" w:hAnsi="Times New Roman" w:cs="Times New Roman"/>
@@ -12815,7 +13271,7 @@
                 <w:delText>1.9</w:delText>
               </w:r>
             </w:del>
-            <w:ins w:id="54" w:author="Pleuss, James D MAJ  MIL USA USMA" w:date="2019-08-07T08:13:00Z">
+            <w:ins w:id="100" w:author="Pleuss, James D MAJ  MIL USA USMA" w:date="2019-08-07T08:13:00Z">
               <w:r>
                 <w:rPr>
                   <w:rFonts w:ascii="Times New Roman" w:hAnsi="Times New Roman" w:cs="Times New Roman"/>
@@ -12831,7 +13287,7 @@
           <w:tcPr>
             <w:tcW w:w="1167" w:type="dxa"/>
             <w:vAlign w:val="center"/>
-            <w:tcPrChange w:id="55" w:author="Pleuss, James D MAJ  MIL USA USMA" w:date="2019-08-07T08:24:00Z">
+            <w:tcPrChange w:id="101" w:author="Pleuss, James D MAJ  MIL USA USMA" w:date="2019-08-07T08:24:00Z">
               <w:tcPr>
                 <w:tcW w:w="1080" w:type="dxa"/>
                 <w:vAlign w:val="center"/>
@@ -12849,7 +13305,7 @@
                 <w:szCs w:val="20"/>
               </w:rPr>
             </w:pPr>
-            <w:del w:id="56" w:author="Pleuss, James D MAJ  MIL USA USMA" w:date="2019-08-07T08:13:00Z">
+            <w:del w:id="102" w:author="Pleuss, James D MAJ  MIL USA USMA" w:date="2019-08-07T08:13:00Z">
               <w:r>
                 <w:rPr>
                   <w:rFonts w:ascii="Times New Roman" w:hAnsi="Times New Roman" w:cs="Times New Roman"/>
@@ -12859,7 +13315,7 @@
                 <w:delText xml:space="preserve">145 </w:delText>
               </w:r>
             </w:del>
-            <w:ins w:id="57" w:author="Pleuss, James D MAJ  MIL USA USMA" w:date="2019-08-07T08:13:00Z">
+            <w:ins w:id="103" w:author="Pleuss, James D MAJ  MIL USA USMA" w:date="2019-08-07T08:13:00Z">
               <w:r>
                 <w:rPr>
                   <w:rFonts w:ascii="Times New Roman" w:hAnsi="Times New Roman" w:cs="Times New Roman"/>
@@ -12885,7 +13341,7 @@
               </w:rPr>
               <w:t xml:space="preserve">± </w:t>
             </w:r>
-            <w:del w:id="58" w:author="Pleuss, James D MAJ  MIL USA USMA" w:date="2019-08-07T08:13:00Z">
+            <w:del w:id="104" w:author="Pleuss, James D MAJ  MIL USA USMA" w:date="2019-08-07T08:13:00Z">
               <w:r>
                 <w:rPr>
                   <w:rFonts w:ascii="Times New Roman" w:hAnsi="Times New Roman" w:cs="Times New Roman"/>
@@ -12895,7 +13351,7 @@
                 <w:delText>6.1</w:delText>
               </w:r>
             </w:del>
-            <w:ins w:id="59" w:author="Pleuss, James D MAJ  MIL USA USMA" w:date="2019-08-07T08:14:00Z">
+            <w:ins w:id="105" w:author="Pleuss, James D MAJ  MIL USA USMA" w:date="2019-08-07T08:14:00Z">
               <w:r>
                 <w:rPr>
                   <w:rFonts w:ascii="Times New Roman" w:hAnsi="Times New Roman" w:cs="Times New Roman"/>
@@ -12911,7 +13367,7 @@
           <w:tcPr>
             <w:tcW w:w="1802" w:type="dxa"/>
             <w:vAlign w:val="center"/>
-            <w:tcPrChange w:id="60" w:author="Pleuss, James D MAJ  MIL USA USMA" w:date="2019-08-07T08:24:00Z">
+            <w:tcPrChange w:id="106" w:author="Pleuss, James D MAJ  MIL USA USMA" w:date="2019-08-07T08:24:00Z">
               <w:tcPr>
                 <w:tcW w:w="1889" w:type="dxa"/>
                 <w:vAlign w:val="center"/>
@@ -12929,7 +13385,7 @@
                 <w:szCs w:val="20"/>
               </w:rPr>
             </w:pPr>
-            <w:del w:id="61" w:author="Pleuss, James D MAJ  MIL USA USMA" w:date="2019-08-07T08:14:00Z">
+            <w:del w:id="107" w:author="Pleuss, James D MAJ  MIL USA USMA" w:date="2019-08-07T08:14:00Z">
               <w:r>
                 <w:rPr>
                   <w:rFonts w:ascii="Times New Roman" w:hAnsi="Times New Roman" w:cs="Times New Roman"/>
@@ -12939,7 +13395,7 @@
                 <w:delText>156</w:delText>
               </w:r>
             </w:del>
-            <w:ins w:id="62" w:author="Pleuss, James D MAJ  MIL USA USMA" w:date="2019-08-07T08:14:00Z">
+            <w:ins w:id="108" w:author="Pleuss, James D MAJ  MIL USA USMA" w:date="2019-08-07T08:14:00Z">
               <w:r>
                 <w:rPr>
                   <w:rFonts w:ascii="Times New Roman" w:hAnsi="Times New Roman" w:cs="Times New Roman"/>
@@ -12957,7 +13413,7 @@
               </w:rPr>
               <w:t xml:space="preserve"> ± </w:t>
             </w:r>
-            <w:del w:id="63" w:author="Pleuss, James D MAJ  MIL USA USMA" w:date="2019-08-07T08:14:00Z">
+            <w:del w:id="109" w:author="Pleuss, James D MAJ  MIL USA USMA" w:date="2019-08-07T08:14:00Z">
               <w:r>
                 <w:rPr>
                   <w:rFonts w:ascii="Times New Roman" w:hAnsi="Times New Roman" w:cs="Times New Roman"/>
@@ -12967,7 +13423,7 @@
                 <w:delText>7.7</w:delText>
               </w:r>
             </w:del>
-            <w:ins w:id="64" w:author="Pleuss, James D MAJ  MIL USA USMA" w:date="2019-08-07T08:14:00Z">
+            <w:ins w:id="110" w:author="Pleuss, James D MAJ  MIL USA USMA" w:date="2019-08-07T08:14:00Z">
               <w:r>
                 <w:rPr>
                   <w:rFonts w:ascii="Times New Roman" w:hAnsi="Times New Roman" w:cs="Times New Roman"/>
@@ -12983,7 +13439,7 @@
           <w:tcPr>
             <w:tcW w:w="1170" w:type="dxa"/>
             <w:vAlign w:val="center"/>
-            <w:tcPrChange w:id="65" w:author="Pleuss, James D MAJ  MIL USA USMA" w:date="2019-08-07T08:24:00Z">
+            <w:tcPrChange w:id="111" w:author="Pleuss, James D MAJ  MIL USA USMA" w:date="2019-08-07T08:24:00Z">
               <w:tcPr>
                 <w:tcW w:w="1170" w:type="dxa"/>
                 <w:vAlign w:val="center"/>
@@ -13009,7 +13465,7 @@
               </w:rPr>
               <w:t>1</w:t>
             </w:r>
-            <w:del w:id="66" w:author="Pleuss, James D MAJ  MIL USA USMA" w:date="2019-08-07T08:14:00Z">
+            <w:del w:id="112" w:author="Pleuss, James D MAJ  MIL USA USMA" w:date="2019-08-07T08:14:00Z">
               <w:r>
                 <w:rPr>
                   <w:rFonts w:ascii="Times New Roman" w:hAnsi="Times New Roman" w:cs="Times New Roman"/>
@@ -13019,7 +13475,7 @@
                 <w:delText>61</w:delText>
               </w:r>
             </w:del>
-            <w:ins w:id="67" w:author="Pleuss, James D MAJ  MIL USA USMA" w:date="2019-08-07T08:14:00Z">
+            <w:ins w:id="113" w:author="Pleuss, James D MAJ  MIL USA USMA" w:date="2019-08-07T08:14:00Z">
               <w:r>
                 <w:rPr>
                   <w:rFonts w:ascii="Times New Roman" w:hAnsi="Times New Roman" w:cs="Times New Roman"/>
@@ -13037,7 +13493,7 @@
               </w:rPr>
               <w:t xml:space="preserve"> ± </w:t>
             </w:r>
-            <w:del w:id="68" w:author="Pleuss, James D MAJ  MIL USA USMA" w:date="2019-08-07T08:14:00Z">
+            <w:del w:id="114" w:author="Pleuss, James D MAJ  MIL USA USMA" w:date="2019-08-07T08:14:00Z">
               <w:r>
                 <w:rPr>
                   <w:rFonts w:ascii="Times New Roman" w:hAnsi="Times New Roman" w:cs="Times New Roman"/>
@@ -13047,7 +13503,7 @@
                 <w:delText>7.</w:delText>
               </w:r>
             </w:del>
-            <w:ins w:id="69" w:author="Pleuss, James D MAJ  MIL USA USMA" w:date="2019-08-07T08:14:00Z">
+            <w:ins w:id="115" w:author="Pleuss, James D MAJ  MIL USA USMA" w:date="2019-08-07T08:14:00Z">
               <w:r>
                 <w:rPr>
                   <w:rFonts w:ascii="Times New Roman" w:hAnsi="Times New Roman" w:cs="Times New Roman"/>
@@ -13071,7 +13527,7 @@
           <w:tcPr>
             <w:tcW w:w="2249" w:type="dxa"/>
             <w:vAlign w:val="center"/>
-            <w:tcPrChange w:id="70" w:author="Pleuss, James D MAJ  MIL USA USMA" w:date="2019-08-07T08:24:00Z">
+            <w:tcPrChange w:id="116" w:author="Pleuss, James D MAJ  MIL USA USMA" w:date="2019-08-07T08:24:00Z">
               <w:tcPr>
                 <w:tcW w:w="2249" w:type="dxa"/>
                 <w:vAlign w:val="center"/>
@@ -13097,7 +13553,7 @@
               </w:rPr>
               <w:t>1</w:t>
             </w:r>
-            <w:del w:id="71" w:author="Pleuss, James D MAJ  MIL USA USMA" w:date="2019-08-07T08:14:00Z">
+            <w:del w:id="117" w:author="Pleuss, James D MAJ  MIL USA USMA" w:date="2019-08-07T08:14:00Z">
               <w:r>
                 <w:rPr>
                   <w:rFonts w:ascii="Times New Roman" w:hAnsi="Times New Roman" w:cs="Times New Roman"/>
@@ -13107,7 +13563,7 @@
                 <w:delText>6</w:delText>
               </w:r>
             </w:del>
-            <w:ins w:id="72" w:author="Pleuss, James D MAJ  MIL USA USMA" w:date="2019-08-07T08:14:00Z">
+            <w:ins w:id="118" w:author="Pleuss, James D MAJ  MIL USA USMA" w:date="2019-08-07T08:14:00Z">
               <w:r>
                 <w:rPr>
                   <w:rFonts w:ascii="Times New Roman" w:hAnsi="Times New Roman" w:cs="Times New Roman"/>
@@ -13117,7 +13573,7 @@
                 <w:t>71</w:t>
               </w:r>
             </w:ins>
-            <w:del w:id="73" w:author="Pleuss, James D MAJ  MIL USA USMA" w:date="2019-08-07T08:14:00Z">
+            <w:del w:id="119" w:author="Pleuss, James D MAJ  MIL USA USMA" w:date="2019-08-07T08:14:00Z">
               <w:r>
                 <w:rPr>
                   <w:rFonts w:ascii="Times New Roman" w:hAnsi="Times New Roman" w:cs="Times New Roman"/>
@@ -13135,7 +13591,7 @@
               </w:rPr>
               <w:t xml:space="preserve"> ± </w:t>
             </w:r>
-            <w:del w:id="74" w:author="Pleuss, James D MAJ  MIL USA USMA" w:date="2019-08-07T08:14:00Z">
+            <w:del w:id="120" w:author="Pleuss, James D MAJ  MIL USA USMA" w:date="2019-08-07T08:14:00Z">
               <w:r>
                 <w:rPr>
                   <w:rFonts w:ascii="Times New Roman" w:hAnsi="Times New Roman" w:cs="Times New Roman"/>
@@ -13145,7 +13601,7 @@
                 <w:delText>4.9</w:delText>
               </w:r>
             </w:del>
-            <w:ins w:id="75" w:author="Pleuss, James D MAJ  MIL USA USMA" w:date="2019-08-07T08:14:00Z">
+            <w:ins w:id="121" w:author="Pleuss, James D MAJ  MIL USA USMA" w:date="2019-08-07T08:14:00Z">
               <w:r>
                 <w:rPr>
                   <w:rFonts w:ascii="Times New Roman" w:hAnsi="Times New Roman" w:cs="Times New Roman"/>
@@ -13161,7 +13617,7 @@
       <w:tr>
         <w:trPr>
           <w:trHeight w:val="432"/>
-          <w:trPrChange w:id="76" w:author="Pleuss, James D MAJ  MIL USA USMA" w:date="2019-08-07T08:24:00Z">
+          <w:trPrChange w:id="122" w:author="Pleuss, James D MAJ  MIL USA USMA" w:date="2019-08-07T08:24:00Z">
             <w:trPr>
               <w:trHeight w:val="432"/>
             </w:trPr>
@@ -13170,7 +13626,7 @@
         <w:tc>
           <w:tcPr>
             <w:tcW w:w="2068" w:type="dxa"/>
-            <w:tcPrChange w:id="77" w:author="Pleuss, James D MAJ  MIL USA USMA" w:date="2019-08-07T08:24:00Z">
+            <w:tcPrChange w:id="123" w:author="Pleuss, James D MAJ  MIL USA USMA" w:date="2019-08-07T08:24:00Z">
               <w:tcPr>
                 <w:tcW w:w="2068" w:type="dxa"/>
               </w:tcPr>
@@ -13202,7 +13658,7 @@
           <w:tcPr>
             <w:tcW w:w="1805" w:type="dxa"/>
             <w:vAlign w:val="center"/>
-            <w:tcPrChange w:id="78" w:author="Pleuss, James D MAJ  MIL USA USMA" w:date="2019-08-07T08:24:00Z">
+            <w:tcPrChange w:id="124" w:author="Pleuss, James D MAJ  MIL USA USMA" w:date="2019-08-07T08:24:00Z">
               <w:tcPr>
                 <w:tcW w:w="1805" w:type="dxa"/>
                 <w:vAlign w:val="center"/>
@@ -13220,7 +13676,7 @@
                 <w:szCs w:val="20"/>
               </w:rPr>
             </w:pPr>
-            <w:del w:id="79" w:author="Pleuss, James D MAJ  MIL USA USMA" w:date="2019-08-07T08:18:00Z">
+            <w:del w:id="125" w:author="Pleuss, James D MAJ  MIL USA USMA" w:date="2019-08-07T08:18:00Z">
               <w:r>
                 <w:rPr>
                   <w:rFonts w:ascii="Times New Roman" w:hAnsi="Times New Roman" w:cs="Times New Roman"/>
@@ -13230,7 +13686,7 @@
                 <w:delText>34.2</w:delText>
               </w:r>
             </w:del>
-            <w:ins w:id="80" w:author="Pleuss, James D MAJ  MIL USA USMA" w:date="2019-08-07T08:18:00Z">
+            <w:ins w:id="126" w:author="Pleuss, James D MAJ  MIL USA USMA" w:date="2019-08-07T08:18:00Z">
               <w:r>
                 <w:rPr>
                   <w:rFonts w:ascii="Times New Roman" w:hAnsi="Times New Roman" w:cs="Times New Roman"/>
@@ -13248,7 +13704,7 @@
               </w:rPr>
               <w:t xml:space="preserve"> ± </w:t>
             </w:r>
-            <w:del w:id="81" w:author="Pleuss, James D MAJ  MIL USA USMA" w:date="2019-08-07T08:18:00Z">
+            <w:del w:id="127" w:author="Pleuss, James D MAJ  MIL USA USMA" w:date="2019-08-07T08:18:00Z">
               <w:r>
                 <w:rPr>
                   <w:rFonts w:ascii="Times New Roman" w:hAnsi="Times New Roman" w:cs="Times New Roman"/>
@@ -13258,7 +13714,7 @@
                 <w:delText>8.0</w:delText>
               </w:r>
             </w:del>
-            <w:ins w:id="82" w:author="Pleuss, James D MAJ  MIL USA USMA" w:date="2019-08-07T08:18:00Z">
+            <w:ins w:id="128" w:author="Pleuss, James D MAJ  MIL USA USMA" w:date="2019-08-07T08:18:00Z">
               <w:r>
                 <w:rPr>
                   <w:rFonts w:ascii="Times New Roman" w:hAnsi="Times New Roman" w:cs="Times New Roman"/>
@@ -13274,7 +13730,7 @@
           <w:tcPr>
             <w:tcW w:w="1167" w:type="dxa"/>
             <w:vAlign w:val="center"/>
-            <w:tcPrChange w:id="83" w:author="Pleuss, James D MAJ  MIL USA USMA" w:date="2019-08-07T08:24:00Z">
+            <w:tcPrChange w:id="129" w:author="Pleuss, James D MAJ  MIL USA USMA" w:date="2019-08-07T08:24:00Z">
               <w:tcPr>
                 <w:tcW w:w="1080" w:type="dxa"/>
                 <w:vAlign w:val="center"/>
@@ -13292,7 +13748,7 @@
                 <w:szCs w:val="20"/>
               </w:rPr>
             </w:pPr>
-            <w:del w:id="84" w:author="Pleuss, James D MAJ  MIL USA USMA" w:date="2019-08-07T08:18:00Z">
+            <w:del w:id="130" w:author="Pleuss, James D MAJ  MIL USA USMA" w:date="2019-08-07T08:18:00Z">
               <w:r>
                 <w:rPr>
                   <w:rFonts w:ascii="Times New Roman" w:hAnsi="Times New Roman" w:cs="Times New Roman"/>
@@ -13302,7 +13758,7 @@
                 <w:delText>46.0</w:delText>
               </w:r>
             </w:del>
-            <w:ins w:id="85" w:author="Pleuss, James D MAJ  MIL USA USMA" w:date="2019-08-07T08:18:00Z">
+            <w:ins w:id="131" w:author="Pleuss, James D MAJ  MIL USA USMA" w:date="2019-08-07T08:18:00Z">
               <w:r>
                 <w:rPr>
                   <w:rFonts w:ascii="Times New Roman" w:hAnsi="Times New Roman" w:cs="Times New Roman"/>
@@ -13320,7 +13776,7 @@
               </w:rPr>
               <w:t xml:space="preserve"> ± </w:t>
             </w:r>
-            <w:del w:id="86" w:author="Pleuss, James D MAJ  MIL USA USMA" w:date="2019-08-07T08:18:00Z">
+            <w:del w:id="132" w:author="Pleuss, James D MAJ  MIL USA USMA" w:date="2019-08-07T08:18:00Z">
               <w:r>
                 <w:rPr>
                   <w:rFonts w:ascii="Times New Roman" w:hAnsi="Times New Roman" w:cs="Times New Roman"/>
@@ -13330,7 +13786,7 @@
                 <w:delText>4.9</w:delText>
               </w:r>
             </w:del>
-            <w:ins w:id="87" w:author="Pleuss, James D MAJ  MIL USA USMA" w:date="2019-08-07T08:18:00Z">
+            <w:ins w:id="133" w:author="Pleuss, James D MAJ  MIL USA USMA" w:date="2019-08-07T08:18:00Z">
               <w:r>
                 <w:rPr>
                   <w:rFonts w:ascii="Times New Roman" w:hAnsi="Times New Roman" w:cs="Times New Roman"/>
@@ -13346,7 +13802,7 @@
           <w:tcPr>
             <w:tcW w:w="1802" w:type="dxa"/>
             <w:vAlign w:val="center"/>
-            <w:tcPrChange w:id="88" w:author="Pleuss, James D MAJ  MIL USA USMA" w:date="2019-08-07T08:24:00Z">
+            <w:tcPrChange w:id="134" w:author="Pleuss, James D MAJ  MIL USA USMA" w:date="2019-08-07T08:24:00Z">
               <w:tcPr>
                 <w:tcW w:w="1889" w:type="dxa"/>
                 <w:vAlign w:val="center"/>
@@ -13364,7 +13820,7 @@
                 <w:szCs w:val="20"/>
               </w:rPr>
             </w:pPr>
-            <w:del w:id="89" w:author="Pleuss, James D MAJ  MIL USA USMA" w:date="2019-08-07T08:18:00Z">
+            <w:del w:id="135" w:author="Pleuss, James D MAJ  MIL USA USMA" w:date="2019-08-07T08:18:00Z">
               <w:r>
                 <w:rPr>
                   <w:rFonts w:ascii="Times New Roman" w:hAnsi="Times New Roman" w:cs="Times New Roman"/>
@@ -13374,7 +13830,7 @@
                 <w:delText>47.8</w:delText>
               </w:r>
             </w:del>
-            <w:ins w:id="90" w:author="Pleuss, James D MAJ  MIL USA USMA" w:date="2019-08-07T08:18:00Z">
+            <w:ins w:id="136" w:author="Pleuss, James D MAJ  MIL USA USMA" w:date="2019-08-07T08:18:00Z">
               <w:r>
                 <w:rPr>
                   <w:rFonts w:ascii="Times New Roman" w:hAnsi="Times New Roman" w:cs="Times New Roman"/>
@@ -13392,7 +13848,7 @@
               </w:rPr>
               <w:t xml:space="preserve"> ± 1</w:t>
             </w:r>
-            <w:del w:id="91" w:author="Pleuss, James D MAJ  MIL USA USMA" w:date="2019-08-07T08:18:00Z">
+            <w:del w:id="137" w:author="Pleuss, James D MAJ  MIL USA USMA" w:date="2019-08-07T08:18:00Z">
               <w:r>
                 <w:rPr>
                   <w:rFonts w:ascii="Times New Roman" w:hAnsi="Times New Roman" w:cs="Times New Roman"/>
@@ -13402,7 +13858,7 @@
                 <w:delText>1.9</w:delText>
               </w:r>
             </w:del>
-            <w:ins w:id="92" w:author="Pleuss, James D MAJ  MIL USA USMA" w:date="2019-08-07T08:18:00Z">
+            <w:ins w:id="138" w:author="Pleuss, James D MAJ  MIL USA USMA" w:date="2019-08-07T08:18:00Z">
               <w:r>
                 <w:rPr>
                   <w:rFonts w:ascii="Times New Roman" w:hAnsi="Times New Roman" w:cs="Times New Roman"/>
@@ -13418,7 +13874,7 @@
           <w:tcPr>
             <w:tcW w:w="1170" w:type="dxa"/>
             <w:vAlign w:val="center"/>
-            <w:tcPrChange w:id="93" w:author="Pleuss, James D MAJ  MIL USA USMA" w:date="2019-08-07T08:24:00Z">
+            <w:tcPrChange w:id="139" w:author="Pleuss, James D MAJ  MIL USA USMA" w:date="2019-08-07T08:24:00Z">
               <w:tcPr>
                 <w:tcW w:w="1170" w:type="dxa"/>
                 <w:vAlign w:val="center"/>
@@ -13444,7 +13900,7 @@
               </w:rPr>
               <w:t>6</w:t>
             </w:r>
-            <w:del w:id="94" w:author="Pleuss, James D MAJ  MIL USA USMA" w:date="2019-08-07T08:19:00Z">
+            <w:del w:id="140" w:author="Pleuss, James D MAJ  MIL USA USMA" w:date="2019-08-07T08:19:00Z">
               <w:r>
                 <w:rPr>
                   <w:rFonts w:ascii="Times New Roman" w:hAnsi="Times New Roman" w:cs="Times New Roman"/>
@@ -13454,7 +13910,7 @@
                 <w:delText>4.1</w:delText>
               </w:r>
             </w:del>
-            <w:ins w:id="95" w:author="Pleuss, James D MAJ  MIL USA USMA" w:date="2019-08-07T08:19:00Z">
+            <w:ins w:id="141" w:author="Pleuss, James D MAJ  MIL USA USMA" w:date="2019-08-07T08:19:00Z">
               <w:r>
                 <w:rPr>
                   <w:rFonts w:ascii="Times New Roman" w:hAnsi="Times New Roman" w:cs="Times New Roman"/>
@@ -13472,7 +13928,7 @@
               </w:rPr>
               <w:t xml:space="preserve"> ± </w:t>
             </w:r>
-            <w:ins w:id="96" w:author="Pleuss, James D MAJ  MIL USA USMA" w:date="2019-08-07T08:19:00Z">
+            <w:ins w:id="142" w:author="Pleuss, James D MAJ  MIL USA USMA" w:date="2019-08-07T08:19:00Z">
               <w:r>
                 <w:rPr>
                   <w:rFonts w:ascii="Times New Roman" w:hAnsi="Times New Roman" w:cs="Times New Roman"/>
@@ -13482,7 +13938,7 @@
                 <w:t>21</w:t>
               </w:r>
             </w:ins>
-            <w:del w:id="97" w:author="Pleuss, James D MAJ  MIL USA USMA" w:date="2019-08-07T08:19:00Z">
+            <w:del w:id="143" w:author="Pleuss, James D MAJ  MIL USA USMA" w:date="2019-08-07T08:19:00Z">
               <w:r>
                 <w:rPr>
                   <w:rFonts w:ascii="Times New Roman" w:hAnsi="Times New Roman" w:cs="Times New Roman"/>
@@ -13506,7 +13962,7 @@
           <w:tcPr>
             <w:tcW w:w="2249" w:type="dxa"/>
             <w:vAlign w:val="center"/>
-            <w:tcPrChange w:id="98" w:author="Pleuss, James D MAJ  MIL USA USMA" w:date="2019-08-07T08:24:00Z">
+            <w:tcPrChange w:id="144" w:author="Pleuss, James D MAJ  MIL USA USMA" w:date="2019-08-07T08:24:00Z">
               <w:tcPr>
                 <w:tcW w:w="2249" w:type="dxa"/>
                 <w:vAlign w:val="center"/>
@@ -13532,7 +13988,7 @@
               </w:rPr>
               <w:t>6</w:t>
             </w:r>
-            <w:del w:id="99" w:author="Pleuss, James D MAJ  MIL USA USMA" w:date="2019-08-07T08:19:00Z">
+            <w:del w:id="145" w:author="Pleuss, James D MAJ  MIL USA USMA" w:date="2019-08-07T08:19:00Z">
               <w:r>
                 <w:rPr>
                   <w:rFonts w:ascii="Times New Roman" w:hAnsi="Times New Roman" w:cs="Times New Roman"/>
@@ -13542,7 +13998,7 @@
                 <w:delText>1.7</w:delText>
               </w:r>
             </w:del>
-            <w:ins w:id="100" w:author="Pleuss, James D MAJ  MIL USA USMA" w:date="2019-08-07T08:19:00Z">
+            <w:ins w:id="146" w:author="Pleuss, James D MAJ  MIL USA USMA" w:date="2019-08-07T08:19:00Z">
               <w:r>
                 <w:rPr>
                   <w:rFonts w:ascii="Times New Roman" w:hAnsi="Times New Roman" w:cs="Times New Roman"/>
@@ -13560,7 +14016,7 @@
               </w:rPr>
               <w:t xml:space="preserve"> ± 1</w:t>
             </w:r>
-            <w:del w:id="101" w:author="Pleuss, James D MAJ  MIL USA USMA" w:date="2019-08-07T08:19:00Z">
+            <w:del w:id="147" w:author="Pleuss, James D MAJ  MIL USA USMA" w:date="2019-08-07T08:19:00Z">
               <w:r>
                 <w:rPr>
                   <w:rFonts w:ascii="Times New Roman" w:hAnsi="Times New Roman" w:cs="Times New Roman"/>
@@ -13570,7 +14026,7 @@
                 <w:delText>2.</w:delText>
               </w:r>
             </w:del>
-            <w:ins w:id="102" w:author="Pleuss, James D MAJ  MIL USA USMA" w:date="2019-08-07T08:19:00Z">
+            <w:ins w:id="148" w:author="Pleuss, James D MAJ  MIL USA USMA" w:date="2019-08-07T08:19:00Z">
               <w:r>
                 <w:rPr>
                   <w:rFonts w:ascii="Times New Roman" w:hAnsi="Times New Roman" w:cs="Times New Roman"/>
@@ -13580,7 +14036,7 @@
                 <w:t>3.3</w:t>
               </w:r>
             </w:ins>
-            <w:del w:id="103" w:author="Pleuss, James D MAJ  MIL USA USMA" w:date="2019-08-07T08:19:00Z">
+            <w:del w:id="149" w:author="Pleuss, James D MAJ  MIL USA USMA" w:date="2019-08-07T08:19:00Z">
               <w:r>
                 <w:rPr>
                   <w:rFonts w:ascii="Times New Roman" w:hAnsi="Times New Roman" w:cs="Times New Roman"/>
@@ -13596,7 +14052,7 @@
       <w:tr>
         <w:trPr>
           <w:trHeight w:val="432"/>
-          <w:trPrChange w:id="104" w:author="Pleuss, James D MAJ  MIL USA USMA" w:date="2019-08-07T08:24:00Z">
+          <w:trPrChange w:id="150" w:author="Pleuss, James D MAJ  MIL USA USMA" w:date="2019-08-07T08:24:00Z">
             <w:trPr>
               <w:trHeight w:val="432"/>
             </w:trPr>
@@ -13605,7 +14061,7 @@
         <w:tc>
           <w:tcPr>
             <w:tcW w:w="2068" w:type="dxa"/>
-            <w:tcPrChange w:id="105" w:author="Pleuss, James D MAJ  MIL USA USMA" w:date="2019-08-07T08:24:00Z">
+            <w:tcPrChange w:id="151" w:author="Pleuss, James D MAJ  MIL USA USMA" w:date="2019-08-07T08:24:00Z">
               <w:tcPr>
                 <w:tcW w:w="2068" w:type="dxa"/>
               </w:tcPr>
@@ -13637,7 +14093,7 @@
           <w:tcPr>
             <w:tcW w:w="1805" w:type="dxa"/>
             <w:vAlign w:val="center"/>
-            <w:tcPrChange w:id="106" w:author="Pleuss, James D MAJ  MIL USA USMA" w:date="2019-08-07T08:24:00Z">
+            <w:tcPrChange w:id="152" w:author="Pleuss, James D MAJ  MIL USA USMA" w:date="2019-08-07T08:24:00Z">
               <w:tcPr>
                 <w:tcW w:w="1805" w:type="dxa"/>
                 <w:vAlign w:val="center"/>
@@ -13655,7 +14111,7 @@
                 <w:szCs w:val="20"/>
               </w:rPr>
             </w:pPr>
-            <w:del w:id="107" w:author="Pleuss, James D MAJ  MIL USA USMA" w:date="2019-08-07T08:21:00Z">
+            <w:del w:id="153" w:author="Pleuss, James D MAJ  MIL USA USMA" w:date="2019-08-07T08:21:00Z">
               <w:r>
                 <w:rPr>
                   <w:rFonts w:ascii="Times New Roman" w:hAnsi="Times New Roman" w:cs="Times New Roman"/>
@@ -13665,7 +14121,7 @@
                 <w:delText>61.6</w:delText>
               </w:r>
             </w:del>
-            <w:ins w:id="108" w:author="Pleuss, James D MAJ  MIL USA USMA" w:date="2019-08-07T08:21:00Z">
+            <w:ins w:id="154" w:author="Pleuss, James D MAJ  MIL USA USMA" w:date="2019-08-07T08:21:00Z">
               <w:r>
                 <w:rPr>
                   <w:rFonts w:ascii="Times New Roman" w:hAnsi="Times New Roman" w:cs="Times New Roman"/>
@@ -13683,7 +14139,7 @@
               </w:rPr>
               <w:t xml:space="preserve"> ± </w:t>
             </w:r>
-            <w:ins w:id="109" w:author="Pleuss, James D MAJ  MIL USA USMA" w:date="2019-08-07T08:21:00Z">
+            <w:ins w:id="155" w:author="Pleuss, James D MAJ  MIL USA USMA" w:date="2019-08-07T08:21:00Z">
               <w:r>
                 <w:rPr>
                   <w:rFonts w:ascii="Times New Roman" w:hAnsi="Times New Roman" w:cs="Times New Roman"/>
@@ -13693,7 +14149,7 @@
                 <w:t>7.2</w:t>
               </w:r>
             </w:ins>
-            <w:del w:id="110" w:author="Pleuss, James D MAJ  MIL USA USMA" w:date="2019-08-07T08:21:00Z">
+            <w:del w:id="156" w:author="Pleuss, James D MAJ  MIL USA USMA" w:date="2019-08-07T08:21:00Z">
               <w:r>
                 <w:rPr>
                   <w:rFonts w:ascii="Times New Roman" w:hAnsi="Times New Roman" w:cs="Times New Roman"/>
@@ -13709,7 +14165,7 @@
           <w:tcPr>
             <w:tcW w:w="1167" w:type="dxa"/>
             <w:vAlign w:val="center"/>
-            <w:tcPrChange w:id="111" w:author="Pleuss, James D MAJ  MIL USA USMA" w:date="2019-08-07T08:24:00Z">
+            <w:tcPrChange w:id="157" w:author="Pleuss, James D MAJ  MIL USA USMA" w:date="2019-08-07T08:24:00Z">
               <w:tcPr>
                 <w:tcW w:w="1080" w:type="dxa"/>
                 <w:vAlign w:val="center"/>
@@ -13727,7 +14183,7 @@
                 <w:szCs w:val="20"/>
               </w:rPr>
             </w:pPr>
-            <w:del w:id="112" w:author="Pleuss, James D MAJ  MIL USA USMA" w:date="2019-08-07T08:21:00Z">
+            <w:del w:id="158" w:author="Pleuss, James D MAJ  MIL USA USMA" w:date="2019-08-07T08:21:00Z">
               <w:r>
                 <w:rPr>
                   <w:rFonts w:ascii="Times New Roman" w:hAnsi="Times New Roman" w:cs="Times New Roman"/>
@@ -13737,7 +14193,7 @@
                 <w:delText>69.7</w:delText>
               </w:r>
             </w:del>
-            <w:ins w:id="113" w:author="Pleuss, James D MAJ  MIL USA USMA" w:date="2019-08-07T08:21:00Z">
+            <w:ins w:id="159" w:author="Pleuss, James D MAJ  MIL USA USMA" w:date="2019-08-07T08:21:00Z">
               <w:r>
                 <w:rPr>
                   <w:rFonts w:ascii="Times New Roman" w:hAnsi="Times New Roman" w:cs="Times New Roman"/>
@@ -13755,7 +14211,7 @@
               </w:rPr>
               <w:t xml:space="preserve"> ± </w:t>
             </w:r>
-            <w:del w:id="114" w:author="Pleuss, James D MAJ  MIL USA USMA" w:date="2019-08-07T08:21:00Z">
+            <w:del w:id="160" w:author="Pleuss, James D MAJ  MIL USA USMA" w:date="2019-08-07T08:21:00Z">
               <w:r>
                 <w:rPr>
                   <w:rFonts w:ascii="Times New Roman" w:hAnsi="Times New Roman" w:cs="Times New Roman"/>
@@ -13765,7 +14221,7 @@
                 <w:delText>8</w:delText>
               </w:r>
             </w:del>
-            <w:ins w:id="115" w:author="Pleuss, James D MAJ  MIL USA USMA" w:date="2019-08-07T08:21:00Z">
+            <w:ins w:id="161" w:author="Pleuss, James D MAJ  MIL USA USMA" w:date="2019-08-07T08:21:00Z">
               <w:r>
                 <w:rPr>
                   <w:rFonts w:ascii="Times New Roman" w:hAnsi="Times New Roman" w:cs="Times New Roman"/>
@@ -13789,7 +14245,7 @@
           <w:tcPr>
             <w:tcW w:w="1802" w:type="dxa"/>
             <w:vAlign w:val="center"/>
-            <w:tcPrChange w:id="116" w:author="Pleuss, James D MAJ  MIL USA USMA" w:date="2019-08-07T08:24:00Z">
+            <w:tcPrChange w:id="162" w:author="Pleuss, James D MAJ  MIL USA USMA" w:date="2019-08-07T08:24:00Z">
               <w:tcPr>
                 <w:tcW w:w="1889" w:type="dxa"/>
                 <w:vAlign w:val="center"/>
@@ -13807,7 +14263,7 @@
                 <w:szCs w:val="20"/>
               </w:rPr>
             </w:pPr>
-            <w:ins w:id="117" w:author="Pleuss, James D MAJ  MIL USA USMA" w:date="2019-08-07T08:22:00Z">
+            <w:ins w:id="163" w:author="Pleuss, James D MAJ  MIL USA USMA" w:date="2019-08-07T08:22:00Z">
               <w:r>
                 <w:rPr>
                   <w:rFonts w:ascii="Times New Roman" w:hAnsi="Times New Roman" w:cs="Times New Roman"/>
@@ -13817,7 +14273,7 @@
                 <w:t>73</w:t>
               </w:r>
             </w:ins>
-            <w:del w:id="118" w:author="Pleuss, James D MAJ  MIL USA USMA" w:date="2019-08-07T08:22:00Z">
+            <w:del w:id="164" w:author="Pleuss, James D MAJ  MIL USA USMA" w:date="2019-08-07T08:22:00Z">
               <w:r>
                 <w:rPr>
                   <w:rFonts w:ascii="Times New Roman" w:hAnsi="Times New Roman" w:cs="Times New Roman"/>
@@ -13827,7 +14283,7 @@
                 <w:delText>6</w:delText>
               </w:r>
             </w:del>
-            <w:del w:id="119" w:author="Pleuss, James D MAJ  MIL USA USMA" w:date="2019-08-07T08:21:00Z">
+            <w:del w:id="165" w:author="Pleuss, James D MAJ  MIL USA USMA" w:date="2019-08-07T08:21:00Z">
               <w:r>
                 <w:rPr>
                   <w:rFonts w:ascii="Times New Roman" w:hAnsi="Times New Roman" w:cs="Times New Roman"/>
@@ -13845,7 +14301,7 @@
               </w:rPr>
               <w:t>.</w:t>
             </w:r>
-            <w:del w:id="120" w:author="Pleuss, James D MAJ  MIL USA USMA" w:date="2019-08-07T08:22:00Z">
+            <w:del w:id="166" w:author="Pleuss, James D MAJ  MIL USA USMA" w:date="2019-08-07T08:22:00Z">
               <w:r>
                 <w:rPr>
                   <w:rFonts w:ascii="Times New Roman" w:hAnsi="Times New Roman" w:cs="Times New Roman"/>
@@ -13855,7 +14311,7 @@
                 <w:delText>7</w:delText>
               </w:r>
             </w:del>
-            <w:ins w:id="121" w:author="Pleuss, James D MAJ  MIL USA USMA" w:date="2019-08-07T08:22:00Z">
+            <w:ins w:id="167" w:author="Pleuss, James D MAJ  MIL USA USMA" w:date="2019-08-07T08:22:00Z">
               <w:r>
                 <w:rPr>
                   <w:rFonts w:ascii="Times New Roman" w:hAnsi="Times New Roman" w:cs="Times New Roman"/>
@@ -13873,7 +14329,7 @@
               </w:rPr>
               <w:t xml:space="preserve"> ± </w:t>
             </w:r>
-            <w:del w:id="122" w:author="Pleuss, James D MAJ  MIL USA USMA" w:date="2019-08-07T08:22:00Z">
+            <w:del w:id="168" w:author="Pleuss, James D MAJ  MIL USA USMA" w:date="2019-08-07T08:22:00Z">
               <w:r>
                 <w:rPr>
                   <w:rFonts w:ascii="Times New Roman" w:hAnsi="Times New Roman" w:cs="Times New Roman"/>
@@ -13883,7 +14339,7 @@
                 <w:delText>9.8</w:delText>
               </w:r>
             </w:del>
-            <w:ins w:id="123" w:author="Pleuss, James D MAJ  MIL USA USMA" w:date="2019-08-07T08:22:00Z">
+            <w:ins w:id="169" w:author="Pleuss, James D MAJ  MIL USA USMA" w:date="2019-08-07T08:22:00Z">
               <w:r>
                 <w:rPr>
                   <w:rFonts w:ascii="Times New Roman" w:hAnsi="Times New Roman" w:cs="Times New Roman"/>
@@ -13899,7 +14355,7 @@
           <w:tcPr>
             <w:tcW w:w="1170" w:type="dxa"/>
             <w:vAlign w:val="center"/>
-            <w:tcPrChange w:id="124" w:author="Pleuss, James D MAJ  MIL USA USMA" w:date="2019-08-07T08:24:00Z">
+            <w:tcPrChange w:id="170" w:author="Pleuss, James D MAJ  MIL USA USMA" w:date="2019-08-07T08:24:00Z">
               <w:tcPr>
                 <w:tcW w:w="1170" w:type="dxa"/>
                 <w:vAlign w:val="center"/>
@@ -13925,7 +14381,7 @@
               </w:rPr>
               <w:t>7</w:t>
             </w:r>
-            <w:del w:id="125" w:author="Pleuss, James D MAJ  MIL USA USMA" w:date="2019-08-07T08:22:00Z">
+            <w:del w:id="171" w:author="Pleuss, James D MAJ  MIL USA USMA" w:date="2019-08-07T08:22:00Z">
               <w:r>
                 <w:rPr>
                   <w:rFonts w:ascii="Times New Roman" w:hAnsi="Times New Roman" w:cs="Times New Roman"/>
@@ -13935,7 +14391,7 @@
                 <w:delText>2.5</w:delText>
               </w:r>
             </w:del>
-            <w:ins w:id="126" w:author="Pleuss, James D MAJ  MIL USA USMA" w:date="2019-08-07T08:22:00Z">
+            <w:ins w:id="172" w:author="Pleuss, James D MAJ  MIL USA USMA" w:date="2019-08-07T08:22:00Z">
               <w:r>
                 <w:rPr>
                   <w:rFonts w:ascii="Times New Roman" w:hAnsi="Times New Roman" w:cs="Times New Roman"/>
@@ -13953,7 +14409,7 @@
               </w:rPr>
               <w:t xml:space="preserve"> ± 1</w:t>
             </w:r>
-            <w:del w:id="127" w:author="Pleuss, James D MAJ  MIL USA USMA" w:date="2019-08-07T08:22:00Z">
+            <w:del w:id="173" w:author="Pleuss, James D MAJ  MIL USA USMA" w:date="2019-08-07T08:22:00Z">
               <w:r>
                 <w:rPr>
                   <w:rFonts w:ascii="Times New Roman" w:hAnsi="Times New Roman" w:cs="Times New Roman"/>
@@ -13971,7 +14427,7 @@
               </w:rPr>
               <w:t>6</w:t>
             </w:r>
-            <w:ins w:id="128" w:author="Pleuss, James D MAJ  MIL USA USMA" w:date="2019-08-07T08:22:00Z">
+            <w:ins w:id="174" w:author="Pleuss, James D MAJ  MIL USA USMA" w:date="2019-08-07T08:22:00Z">
               <w:r>
                 <w:rPr>
                   <w:rFonts w:ascii="Times New Roman" w:hAnsi="Times New Roman" w:cs="Times New Roman"/>
@@ -13987,7 +14443,7 @@
           <w:tcPr>
             <w:tcW w:w="2249" w:type="dxa"/>
             <w:vAlign w:val="center"/>
-            <w:tcPrChange w:id="129" w:author="Pleuss, James D MAJ  MIL USA USMA" w:date="2019-08-07T08:24:00Z">
+            <w:tcPrChange w:id="175" w:author="Pleuss, James D MAJ  MIL USA USMA" w:date="2019-08-07T08:24:00Z">
               <w:tcPr>
                 <w:tcW w:w="2249" w:type="dxa"/>
                 <w:vAlign w:val="center"/>
@@ -14013,7 +14469,7 @@
               </w:rPr>
               <w:t>7</w:t>
             </w:r>
-            <w:del w:id="130" w:author="Pleuss, James D MAJ  MIL USA USMA" w:date="2019-08-07T08:22:00Z">
+            <w:del w:id="176" w:author="Pleuss, James D MAJ  MIL USA USMA" w:date="2019-08-07T08:22:00Z">
               <w:r>
                 <w:rPr>
                   <w:rFonts w:ascii="Times New Roman" w:hAnsi="Times New Roman" w:cs="Times New Roman"/>
@@ -14023,7 +14479,7 @@
                 <w:delText>3.5</w:delText>
               </w:r>
             </w:del>
-            <w:ins w:id="131" w:author="Pleuss, James D MAJ  MIL USA USMA" w:date="2019-08-07T08:22:00Z">
+            <w:ins w:id="177" w:author="Pleuss, James D MAJ  MIL USA USMA" w:date="2019-08-07T08:22:00Z">
               <w:r>
                 <w:rPr>
                   <w:rFonts w:ascii="Times New Roman" w:hAnsi="Times New Roman" w:cs="Times New Roman"/>
@@ -14041,7 +14497,7 @@
               </w:rPr>
               <w:t xml:space="preserve"> ± </w:t>
             </w:r>
-            <w:del w:id="132" w:author="Pleuss, James D MAJ  MIL USA USMA" w:date="2019-08-07T08:22:00Z">
+            <w:del w:id="178" w:author="Pleuss, James D MAJ  MIL USA USMA" w:date="2019-08-07T08:22:00Z">
               <w:r>
                 <w:rPr>
                   <w:rFonts w:ascii="Times New Roman" w:hAnsi="Times New Roman" w:cs="Times New Roman"/>
@@ -14051,7 +14507,7 @@
                 <w:delText>9.9</w:delText>
               </w:r>
             </w:del>
-            <w:ins w:id="133" w:author="Pleuss, James D MAJ  MIL USA USMA" w:date="2019-08-07T08:22:00Z">
+            <w:ins w:id="179" w:author="Pleuss, James D MAJ  MIL USA USMA" w:date="2019-08-07T08:22:00Z">
               <w:r>
                 <w:rPr>
                   <w:rFonts w:ascii="Times New Roman" w:hAnsi="Times New Roman" w:cs="Times New Roman"/>
@@ -14067,7 +14523,7 @@
       <w:tr>
         <w:trPr>
           <w:trHeight w:val="432"/>
-          <w:trPrChange w:id="134" w:author="Pleuss, James D MAJ  MIL USA USMA" w:date="2019-08-07T08:24:00Z">
+          <w:trPrChange w:id="180" w:author="Pleuss, James D MAJ  MIL USA USMA" w:date="2019-08-07T08:24:00Z">
             <w:trPr>
               <w:trHeight w:val="432"/>
             </w:trPr>
@@ -14076,7 +14532,7 @@
         <w:tc>
           <w:tcPr>
             <w:tcW w:w="2068" w:type="dxa"/>
-            <w:tcPrChange w:id="135" w:author="Pleuss, James D MAJ  MIL USA USMA" w:date="2019-08-07T08:24:00Z">
+            <w:tcPrChange w:id="181" w:author="Pleuss, James D MAJ  MIL USA USMA" w:date="2019-08-07T08:24:00Z">
               <w:tcPr>
                 <w:tcW w:w="2068" w:type="dxa"/>
               </w:tcPr>
@@ -14127,7 +14583,7 @@
           <w:tcPr>
             <w:tcW w:w="1805" w:type="dxa"/>
             <w:vAlign w:val="center"/>
-            <w:tcPrChange w:id="136" w:author="Pleuss, James D MAJ  MIL USA USMA" w:date="2019-08-07T08:24:00Z">
+            <w:tcPrChange w:id="182" w:author="Pleuss, James D MAJ  MIL USA USMA" w:date="2019-08-07T08:24:00Z">
               <w:tcPr>
                 <w:tcW w:w="1805" w:type="dxa"/>
                 <w:vAlign w:val="center"/>
@@ -14153,7 +14609,7 @@
               </w:rPr>
               <w:t>1</w:t>
             </w:r>
-            <w:ins w:id="137" w:author="Pleuss, James D MAJ  MIL USA USMA" w:date="2019-08-07T08:19:00Z">
+            <w:ins w:id="183" w:author="Pleuss, James D MAJ  MIL USA USMA" w:date="2019-08-07T08:19:00Z">
               <w:r>
                 <w:rPr>
                   <w:rFonts w:ascii="Times New Roman" w:hAnsi="Times New Roman" w:cs="Times New Roman"/>
@@ -14163,7 +14619,7 @@
                 <w:t>6</w:t>
               </w:r>
             </w:ins>
-            <w:del w:id="138" w:author="Pleuss, James D MAJ  MIL USA USMA" w:date="2019-08-07T08:19:00Z">
+            <w:del w:id="184" w:author="Pleuss, James D MAJ  MIL USA USMA" w:date="2019-08-07T08:19:00Z">
               <w:r>
                 <w:rPr>
                   <w:rFonts w:ascii="Times New Roman" w:hAnsi="Times New Roman" w:cs="Times New Roman"/>
@@ -14181,7 +14637,7 @@
               </w:rPr>
               <w:t>.</w:t>
             </w:r>
-            <w:ins w:id="139" w:author="Pleuss, James D MAJ  MIL USA USMA" w:date="2019-08-07T08:19:00Z">
+            <w:ins w:id="185" w:author="Pleuss, James D MAJ  MIL USA USMA" w:date="2019-08-07T08:19:00Z">
               <w:r>
                 <w:rPr>
                   <w:rFonts w:ascii="Times New Roman" w:hAnsi="Times New Roman" w:cs="Times New Roman"/>
@@ -14191,7 +14647,7 @@
                 <w:t>7</w:t>
               </w:r>
             </w:ins>
-            <w:del w:id="140" w:author="Pleuss, James D MAJ  MIL USA USMA" w:date="2019-08-07T08:19:00Z">
+            <w:del w:id="186" w:author="Pleuss, James D MAJ  MIL USA USMA" w:date="2019-08-07T08:19:00Z">
               <w:r>
                 <w:rPr>
                   <w:rFonts w:ascii="Times New Roman" w:hAnsi="Times New Roman" w:cs="Times New Roman"/>
@@ -14209,7 +14665,7 @@
               </w:rPr>
               <w:t xml:space="preserve"> ± </w:t>
             </w:r>
-            <w:del w:id="141" w:author="Pleuss, James D MAJ  MIL USA USMA" w:date="2019-08-07T08:19:00Z">
+            <w:del w:id="187" w:author="Pleuss, James D MAJ  MIL USA USMA" w:date="2019-08-07T08:19:00Z">
               <w:r>
                 <w:rPr>
                   <w:rFonts w:ascii="Times New Roman" w:hAnsi="Times New Roman" w:cs="Times New Roman"/>
@@ -14219,7 +14675,7 @@
                 <w:delText>4.8</w:delText>
               </w:r>
             </w:del>
-            <w:ins w:id="142" w:author="Pleuss, James D MAJ  MIL USA USMA" w:date="2019-08-07T08:19:00Z">
+            <w:ins w:id="188" w:author="Pleuss, James D MAJ  MIL USA USMA" w:date="2019-08-07T08:19:00Z">
               <w:r>
                 <w:rPr>
                   <w:rFonts w:ascii="Times New Roman" w:hAnsi="Times New Roman" w:cs="Times New Roman"/>
@@ -14235,7 +14691,7 @@
           <w:tcPr>
             <w:tcW w:w="1167" w:type="dxa"/>
             <w:vAlign w:val="center"/>
-            <w:tcPrChange w:id="143" w:author="Pleuss, James D MAJ  MIL USA USMA" w:date="2019-08-07T08:24:00Z">
+            <w:tcPrChange w:id="189" w:author="Pleuss, James D MAJ  MIL USA USMA" w:date="2019-08-07T08:24:00Z">
               <w:tcPr>
                 <w:tcW w:w="1080" w:type="dxa"/>
                 <w:vAlign w:val="center"/>
@@ -14253,7 +14709,7 @@
                 <w:szCs w:val="20"/>
               </w:rPr>
             </w:pPr>
-            <w:del w:id="144" w:author="Pleuss, James D MAJ  MIL USA USMA" w:date="2019-08-07T08:19:00Z">
+            <w:del w:id="190" w:author="Pleuss, James D MAJ  MIL USA USMA" w:date="2019-08-07T08:19:00Z">
               <w:r>
                 <w:rPr>
                   <w:rFonts w:ascii="Times New Roman" w:hAnsi="Times New Roman" w:cs="Times New Roman"/>
@@ -14263,7 +14719,7 @@
                 <w:delText>21.8</w:delText>
               </w:r>
             </w:del>
-            <w:ins w:id="145" w:author="Pleuss, James D MAJ  MIL USA USMA" w:date="2019-08-07T08:19:00Z">
+            <w:ins w:id="191" w:author="Pleuss, James D MAJ  MIL USA USMA" w:date="2019-08-07T08:19:00Z">
               <w:r>
                 <w:rPr>
                   <w:rFonts w:ascii="Times New Roman" w:hAnsi="Times New Roman" w:cs="Times New Roman"/>
@@ -14281,7 +14737,7 @@
               </w:rPr>
               <w:t xml:space="preserve"> ± </w:t>
             </w:r>
-            <w:del w:id="146" w:author="Pleuss, James D MAJ  MIL USA USMA" w:date="2019-08-07T08:19:00Z">
+            <w:del w:id="192" w:author="Pleuss, James D MAJ  MIL USA USMA" w:date="2019-08-07T08:19:00Z">
               <w:r>
                 <w:rPr>
                   <w:rFonts w:ascii="Times New Roman" w:hAnsi="Times New Roman" w:cs="Times New Roman"/>
@@ -14291,7 +14747,7 @@
                 <w:delText>2.6</w:delText>
               </w:r>
             </w:del>
-            <w:ins w:id="147" w:author="Pleuss, James D MAJ  MIL USA USMA" w:date="2019-08-07T08:19:00Z">
+            <w:ins w:id="193" w:author="Pleuss, James D MAJ  MIL USA USMA" w:date="2019-08-07T08:19:00Z">
               <w:r>
                 <w:rPr>
                   <w:rFonts w:ascii="Times New Roman" w:hAnsi="Times New Roman" w:cs="Times New Roman"/>
@@ -14307,7 +14763,7 @@
           <w:tcPr>
             <w:tcW w:w="1802" w:type="dxa"/>
             <w:vAlign w:val="center"/>
-            <w:tcPrChange w:id="148" w:author="Pleuss, James D MAJ  MIL USA USMA" w:date="2019-08-07T08:24:00Z">
+            <w:tcPrChange w:id="194" w:author="Pleuss, James D MAJ  MIL USA USMA" w:date="2019-08-07T08:24:00Z">
               <w:tcPr>
                 <w:tcW w:w="1889" w:type="dxa"/>
                 <w:vAlign w:val="center"/>
@@ -14325,7 +14781,7 @@
                 <w:szCs w:val="20"/>
               </w:rPr>
             </w:pPr>
-            <w:del w:id="149" w:author="Pleuss, James D MAJ  MIL USA USMA" w:date="2019-08-07T08:19:00Z">
+            <w:del w:id="195" w:author="Pleuss, James D MAJ  MIL USA USMA" w:date="2019-08-07T08:19:00Z">
               <w:r>
                 <w:rPr>
                   <w:rFonts w:ascii="Times New Roman" w:hAnsi="Times New Roman" w:cs="Times New Roman"/>
@@ -14335,7 +14791,7 @@
                 <w:delText>19.3</w:delText>
               </w:r>
             </w:del>
-            <w:ins w:id="150" w:author="Pleuss, James D MAJ  MIL USA USMA" w:date="2019-08-07T08:19:00Z">
+            <w:ins w:id="196" w:author="Pleuss, James D MAJ  MIL USA USMA" w:date="2019-08-07T08:19:00Z">
               <w:r>
                 <w:rPr>
                   <w:rFonts w:ascii="Times New Roman" w:hAnsi="Times New Roman" w:cs="Times New Roman"/>
@@ -14353,7 +14809,7 @@
               </w:rPr>
               <w:t xml:space="preserve"> ± </w:t>
             </w:r>
-            <w:del w:id="151" w:author="Pleuss, James D MAJ  MIL USA USMA" w:date="2019-08-07T08:19:00Z">
+            <w:del w:id="197" w:author="Pleuss, James D MAJ  MIL USA USMA" w:date="2019-08-07T08:19:00Z">
               <w:r>
                 <w:rPr>
                   <w:rFonts w:ascii="Times New Roman" w:hAnsi="Times New Roman" w:cs="Times New Roman"/>
@@ -14363,7 +14819,7 @@
                 <w:delText>3.4</w:delText>
               </w:r>
             </w:del>
-            <w:ins w:id="152" w:author="Pleuss, James D MAJ  MIL USA USMA" w:date="2019-08-07T08:19:00Z">
+            <w:ins w:id="198" w:author="Pleuss, James D MAJ  MIL USA USMA" w:date="2019-08-07T08:19:00Z">
               <w:r>
                 <w:rPr>
                   <w:rFonts w:ascii="Times New Roman" w:hAnsi="Times New Roman" w:cs="Times New Roman"/>
@@ -14379,7 +14835,7 @@
           <w:tcPr>
             <w:tcW w:w="1170" w:type="dxa"/>
             <w:vAlign w:val="center"/>
-            <w:tcPrChange w:id="153" w:author="Pleuss, James D MAJ  MIL USA USMA" w:date="2019-08-07T08:24:00Z">
+            <w:tcPrChange w:id="199" w:author="Pleuss, James D MAJ  MIL USA USMA" w:date="2019-08-07T08:24:00Z">
               <w:tcPr>
                 <w:tcW w:w="1170" w:type="dxa"/>
                 <w:vAlign w:val="center"/>
@@ -14405,7 +14861,7 @@
               </w:rPr>
               <w:t>23.</w:t>
             </w:r>
-            <w:del w:id="154" w:author="Pleuss, James D MAJ  MIL USA USMA" w:date="2019-08-07T08:20:00Z">
+            <w:del w:id="200" w:author="Pleuss, James D MAJ  MIL USA USMA" w:date="2019-08-07T08:20:00Z">
               <w:r>
                 <w:rPr>
                   <w:rFonts w:ascii="Times New Roman" w:hAnsi="Times New Roman" w:cs="Times New Roman"/>
@@ -14415,7 +14871,7 @@
                 <w:delText>5</w:delText>
               </w:r>
             </w:del>
-            <w:ins w:id="155" w:author="Pleuss, James D MAJ  MIL USA USMA" w:date="2019-08-07T08:20:00Z">
+            <w:ins w:id="201" w:author="Pleuss, James D MAJ  MIL USA USMA" w:date="2019-08-07T08:20:00Z">
               <w:r>
                 <w:rPr>
                   <w:rFonts w:ascii="Times New Roman" w:hAnsi="Times New Roman" w:cs="Times New Roman"/>
@@ -14433,7 +14889,7 @@
               </w:rPr>
               <w:t xml:space="preserve"> ± </w:t>
             </w:r>
-            <w:del w:id="156" w:author="Pleuss, James D MAJ  MIL USA USMA" w:date="2019-08-07T08:20:00Z">
+            <w:del w:id="202" w:author="Pleuss, James D MAJ  MIL USA USMA" w:date="2019-08-07T08:20:00Z">
               <w:r>
                 <w:rPr>
                   <w:rFonts w:ascii="Times New Roman" w:hAnsi="Times New Roman" w:cs="Times New Roman"/>
@@ -14443,7 +14899,7 @@
                 <w:delText>5</w:delText>
               </w:r>
             </w:del>
-            <w:ins w:id="157" w:author="Pleuss, James D MAJ  MIL USA USMA" w:date="2019-08-07T08:20:00Z">
+            <w:ins w:id="203" w:author="Pleuss, James D MAJ  MIL USA USMA" w:date="2019-08-07T08:20:00Z">
               <w:r>
                 <w:rPr>
                   <w:rFonts w:ascii="Times New Roman" w:hAnsi="Times New Roman" w:cs="Times New Roman"/>
@@ -14467,7 +14923,7 @@
           <w:tcPr>
             <w:tcW w:w="2249" w:type="dxa"/>
             <w:vAlign w:val="center"/>
-            <w:tcPrChange w:id="158" w:author="Pleuss, James D MAJ  MIL USA USMA" w:date="2019-08-07T08:24:00Z">
+            <w:tcPrChange w:id="204" w:author="Pleuss, James D MAJ  MIL USA USMA" w:date="2019-08-07T08:24:00Z">
               <w:tcPr>
                 <w:tcW w:w="2249" w:type="dxa"/>
                 <w:vAlign w:val="center"/>
@@ -14493,7 +14949,7 @@
               </w:rPr>
               <w:t>2</w:t>
             </w:r>
-            <w:del w:id="159" w:author="Pleuss, James D MAJ  MIL USA USMA" w:date="2019-08-07T08:20:00Z">
+            <w:del w:id="205" w:author="Pleuss, James D MAJ  MIL USA USMA" w:date="2019-08-07T08:20:00Z">
               <w:r>
                 <w:rPr>
                   <w:rFonts w:ascii="Times New Roman" w:hAnsi="Times New Roman" w:cs="Times New Roman"/>
@@ -14503,7 +14959,7 @@
                 <w:delText>2.9</w:delText>
               </w:r>
             </w:del>
-            <w:ins w:id="160" w:author="Pleuss, James D MAJ  MIL USA USMA" w:date="2019-08-07T08:20:00Z">
+            <w:ins w:id="206" w:author="Pleuss, James D MAJ  MIL USA USMA" w:date="2019-08-07T08:20:00Z">
               <w:r>
                 <w:rPr>
                   <w:rFonts w:ascii="Times New Roman" w:hAnsi="Times New Roman" w:cs="Times New Roman"/>
@@ -14521,7 +14977,7 @@
               </w:rPr>
               <w:t xml:space="preserve"> ± </w:t>
             </w:r>
-            <w:del w:id="161" w:author="Pleuss, James D MAJ  MIL USA USMA" w:date="2019-08-07T08:20:00Z">
+            <w:del w:id="207" w:author="Pleuss, James D MAJ  MIL USA USMA" w:date="2019-08-07T08:20:00Z">
               <w:r>
                 <w:rPr>
                   <w:rFonts w:ascii="Times New Roman" w:hAnsi="Times New Roman" w:cs="Times New Roman"/>
@@ -14531,7 +14987,7 @@
                 <w:delText>4.5</w:delText>
               </w:r>
             </w:del>
-            <w:ins w:id="162" w:author="Pleuss, James D MAJ  MIL USA USMA" w:date="2019-08-07T08:20:00Z">
+            <w:ins w:id="208" w:author="Pleuss, James D MAJ  MIL USA USMA" w:date="2019-08-07T08:20:00Z">
               <w:r>
                 <w:rPr>
                   <w:rFonts w:ascii="Times New Roman" w:hAnsi="Times New Roman" w:cs="Times New Roman"/>
@@ -14547,7 +15003,7 @@
       <w:tr>
         <w:trPr>
           <w:trHeight w:val="432"/>
-          <w:trPrChange w:id="163" w:author="Pleuss, James D MAJ  MIL USA USMA" w:date="2019-08-07T08:24:00Z">
+          <w:trPrChange w:id="209" w:author="Pleuss, James D MAJ  MIL USA USMA" w:date="2019-08-07T08:24:00Z">
             <w:trPr>
               <w:trHeight w:val="432"/>
             </w:trPr>
@@ -14556,7 +15012,7 @@
         <w:tc>
           <w:tcPr>
             <w:tcW w:w="2068" w:type="dxa"/>
-            <w:tcPrChange w:id="164" w:author="Pleuss, James D MAJ  MIL USA USMA" w:date="2019-08-07T08:24:00Z">
+            <w:tcPrChange w:id="210" w:author="Pleuss, James D MAJ  MIL USA USMA" w:date="2019-08-07T08:24:00Z">
               <w:tcPr>
                 <w:tcW w:w="2068" w:type="dxa"/>
               </w:tcPr>
@@ -14582,7 +15038,7 @@
               </w:rPr>
               <w:t>BMI</w:t>
             </w:r>
-            <w:ins w:id="165" w:author="Aston McCullough" w:date="2019-06-25T11:37:00Z">
+            <w:ins w:id="211" w:author="Aston McCullough" w:date="2019-06-25T11:37:00Z">
               <w:r>
                 <w:rPr>
                   <w:rFonts w:ascii="Times New Roman" w:hAnsi="Times New Roman" w:cs="Times New Roman"/>
@@ -14602,7 +15058,7 @@
               </w:rPr>
               <w:t>z-</w:t>
             </w:r>
-            <w:ins w:id="166" w:author="Aston McCullough" w:date="2019-06-25T11:37:00Z">
+            <w:ins w:id="212" w:author="Aston McCullough" w:date="2019-06-25T11:37:00Z">
               <w:r>
                 <w:rPr>
                   <w:rFonts w:ascii="Times New Roman" w:hAnsi="Times New Roman" w:cs="Times New Roman"/>
@@ -14628,7 +15084,7 @@
           <w:tcPr>
             <w:tcW w:w="1805" w:type="dxa"/>
             <w:vAlign w:val="center"/>
-            <w:tcPrChange w:id="167" w:author="Pleuss, James D MAJ  MIL USA USMA" w:date="2019-08-07T08:24:00Z">
+            <w:tcPrChange w:id="213" w:author="Pleuss, James D MAJ  MIL USA USMA" w:date="2019-08-07T08:24:00Z">
               <w:tcPr>
                 <w:tcW w:w="1805" w:type="dxa"/>
                 <w:vAlign w:val="center"/>
@@ -14654,7 +15110,7 @@
               </w:rPr>
               <w:t>0.</w:t>
             </w:r>
-            <w:ins w:id="168" w:author="Pleuss, James D MAJ  MIL USA USMA" w:date="2019-08-07T08:22:00Z">
+            <w:ins w:id="214" w:author="Pleuss, James D MAJ  MIL USA USMA" w:date="2019-08-07T08:22:00Z">
               <w:r>
                 <w:rPr>
                   <w:rFonts w:ascii="Times New Roman" w:hAnsi="Times New Roman" w:cs="Times New Roman"/>
@@ -14672,7 +15128,7 @@
               </w:rPr>
               <w:t>6</w:t>
             </w:r>
-            <w:ins w:id="169" w:author="Pleuss, James D MAJ  MIL USA USMA" w:date="2019-08-07T08:24:00Z">
+            <w:ins w:id="215" w:author="Pleuss, James D MAJ  MIL USA USMA" w:date="2019-08-07T08:24:00Z">
               <w:r>
                 <w:rPr>
                   <w:rFonts w:ascii="Times New Roman" w:hAnsi="Times New Roman" w:cs="Times New Roman"/>
@@ -14682,7 +15138,7 @@
                 <w:t>4</w:t>
               </w:r>
             </w:ins>
-            <w:del w:id="170" w:author="Pleuss, James D MAJ  MIL USA USMA" w:date="2019-08-07T08:22:00Z">
+            <w:del w:id="216" w:author="Pleuss, James D MAJ  MIL USA USMA" w:date="2019-08-07T08:22:00Z">
               <w:r>
                 <w:rPr>
                   <w:rFonts w:ascii="Times New Roman" w:hAnsi="Times New Roman" w:cs="Times New Roman"/>
@@ -14700,7 +15156,7 @@
               </w:rPr>
               <w:t xml:space="preserve"> ± </w:t>
             </w:r>
-            <w:del w:id="171" w:author="Pleuss, James D MAJ  MIL USA USMA" w:date="2019-08-07T08:22:00Z">
+            <w:del w:id="217" w:author="Pleuss, James D MAJ  MIL USA USMA" w:date="2019-08-07T08:22:00Z">
               <w:r>
                 <w:rPr>
                   <w:rFonts w:ascii="Times New Roman" w:hAnsi="Times New Roman" w:cs="Times New Roman"/>
@@ -14710,7 +15166,7 @@
                 <w:delText>1.7</w:delText>
               </w:r>
             </w:del>
-            <w:ins w:id="172" w:author="Pleuss, James D MAJ  MIL USA USMA" w:date="2019-08-07T08:22:00Z">
+            <w:ins w:id="218" w:author="Pleuss, James D MAJ  MIL USA USMA" w:date="2019-08-07T08:22:00Z">
               <w:r>
                 <w:rPr>
                   <w:rFonts w:ascii="Times New Roman" w:hAnsi="Times New Roman" w:cs="Times New Roman"/>
@@ -14726,7 +15182,7 @@
           <w:tcPr>
             <w:tcW w:w="1167" w:type="dxa"/>
             <w:vAlign w:val="center"/>
-            <w:tcPrChange w:id="173" w:author="Pleuss, James D MAJ  MIL USA USMA" w:date="2019-08-07T08:24:00Z">
+            <w:tcPrChange w:id="219" w:author="Pleuss, James D MAJ  MIL USA USMA" w:date="2019-08-07T08:24:00Z">
               <w:tcPr>
                 <w:tcW w:w="1080" w:type="dxa"/>
                 <w:vAlign w:val="center"/>
@@ -14742,7 +15198,7 @@
                 <w:sz w:val="20"/>
                 <w:szCs w:val="20"/>
               </w:rPr>
-              <w:pPrChange w:id="174" w:author="Pleuss, James D MAJ  MIL USA USMA" w:date="2019-08-07T08:24:00Z">
+              <w:pPrChange w:id="220" w:author="Pleuss, James D MAJ  MIL USA USMA" w:date="2019-08-07T08:24:00Z">
                 <w:pPr>
                   <w:pStyle w:val="PlainText"/>
                   <w:contextualSpacing/>
@@ -14750,7 +15206,7 @@
                 </w:pPr>
               </w:pPrChange>
             </w:pPr>
-            <w:ins w:id="175" w:author="Pleuss, James D MAJ  MIL USA USMA" w:date="2019-08-07T08:24:00Z">
+            <w:ins w:id="221" w:author="Pleuss, James D MAJ  MIL USA USMA" w:date="2019-08-07T08:24:00Z">
               <w:r>
                 <w:rPr>
                   <w:rFonts w:ascii="Times New Roman" w:hAnsi="Times New Roman" w:cs="Times New Roman"/>
@@ -14760,7 +15216,7 @@
                 <w:t>0</w:t>
               </w:r>
             </w:ins>
-            <w:del w:id="176" w:author="Pleuss, James D MAJ  MIL USA USMA" w:date="2019-08-07T08:22:00Z">
+            <w:del w:id="222" w:author="Pleuss, James D MAJ  MIL USA USMA" w:date="2019-08-07T08:22:00Z">
               <w:r>
                 <w:rPr>
                   <w:rFonts w:ascii="Times New Roman" w:hAnsi="Times New Roman" w:cs="Times New Roman"/>
@@ -14770,7 +15226,7 @@
                 <w:delText>1.27</w:delText>
               </w:r>
             </w:del>
-            <w:ins w:id="177" w:author="Pleuss, James D MAJ  MIL USA USMA" w:date="2019-08-07T08:22:00Z">
+            <w:ins w:id="223" w:author="Pleuss, James D MAJ  MIL USA USMA" w:date="2019-08-07T08:22:00Z">
               <w:r>
                 <w:rPr>
                   <w:rFonts w:ascii="Times New Roman" w:hAnsi="Times New Roman" w:cs="Times New Roman"/>
@@ -14788,7 +15244,7 @@
               </w:rPr>
               <w:t xml:space="preserve"> ± 0.</w:t>
             </w:r>
-            <w:ins w:id="178" w:author="Pleuss, James D MAJ  MIL USA USMA" w:date="2019-08-07T08:23:00Z">
+            <w:ins w:id="224" w:author="Pleuss, James D MAJ  MIL USA USMA" w:date="2019-08-07T08:23:00Z">
               <w:r>
                 <w:rPr>
                   <w:rFonts w:ascii="Times New Roman" w:hAnsi="Times New Roman" w:cs="Times New Roman"/>
@@ -14798,7 +15254,7 @@
                 <w:t>9</w:t>
               </w:r>
             </w:ins>
-            <w:del w:id="179" w:author="Pleuss, James D MAJ  MIL USA USMA" w:date="2019-08-07T08:23:00Z">
+            <w:del w:id="225" w:author="Pleuss, James D MAJ  MIL USA USMA" w:date="2019-08-07T08:23:00Z">
               <w:r>
                 <w:rPr>
                   <w:rFonts w:ascii="Times New Roman" w:hAnsi="Times New Roman" w:cs="Times New Roman"/>
@@ -14814,7 +15270,7 @@
           <w:tcPr>
             <w:tcW w:w="1802" w:type="dxa"/>
             <w:vAlign w:val="center"/>
-            <w:tcPrChange w:id="180" w:author="Pleuss, James D MAJ  MIL USA USMA" w:date="2019-08-07T08:24:00Z">
+            <w:tcPrChange w:id="226" w:author="Pleuss, James D MAJ  MIL USA USMA" w:date="2019-08-07T08:24:00Z">
               <w:tcPr>
                 <w:tcW w:w="1889" w:type="dxa"/>
                 <w:vAlign w:val="center"/>
@@ -14832,7 +15288,7 @@
                 <w:szCs w:val="20"/>
               </w:rPr>
             </w:pPr>
-            <w:ins w:id="181" w:author="Pleuss, James D MAJ  MIL USA USMA" w:date="2019-08-07T08:24:00Z">
+            <w:ins w:id="227" w:author="Pleuss, James D MAJ  MIL USA USMA" w:date="2019-08-07T08:24:00Z">
               <w:r>
                 <w:rPr>
                   <w:rFonts w:ascii="Times New Roman" w:hAnsi="Times New Roman" w:cs="Times New Roman"/>
@@ -14842,7 +15298,7 @@
                 <w:t xml:space="preserve">0.538 </w:t>
               </w:r>
             </w:ins>
-            <w:del w:id="182" w:author="Pleuss, James D MAJ  MIL USA USMA" w:date="2019-08-07T08:23:00Z">
+            <w:del w:id="228" w:author="Pleuss, James D MAJ  MIL USA USMA" w:date="2019-08-07T08:23:00Z">
               <w:r>
                 <w:rPr>
                   <w:rFonts w:ascii="Times New Roman" w:hAnsi="Times New Roman" w:cs="Times New Roman"/>
@@ -14860,7 +15316,7 @@
               </w:rPr>
               <w:t>± 1.</w:t>
             </w:r>
-            <w:del w:id="183" w:author="Pleuss, James D MAJ  MIL USA USMA" w:date="2019-08-07T08:24:00Z">
+            <w:del w:id="229" w:author="Pleuss, James D MAJ  MIL USA USMA" w:date="2019-08-07T08:24:00Z">
               <w:r>
                 <w:rPr>
                   <w:rFonts w:ascii="Times New Roman" w:hAnsi="Times New Roman" w:cs="Times New Roman"/>
@@ -14870,7 +15326,7 @@
                 <w:delText>0</w:delText>
               </w:r>
             </w:del>
-            <w:ins w:id="184" w:author="Pleuss, James D MAJ  MIL USA USMA" w:date="2019-08-07T08:24:00Z">
+            <w:ins w:id="230" w:author="Pleuss, James D MAJ  MIL USA USMA" w:date="2019-08-07T08:24:00Z">
               <w:r>
                 <w:rPr>
                   <w:rFonts w:ascii="Times New Roman" w:hAnsi="Times New Roman" w:cs="Times New Roman"/>
@@ -14886,7 +15342,7 @@
           <w:tcPr>
             <w:tcW w:w="1170" w:type="dxa"/>
             <w:vAlign w:val="center"/>
-            <w:tcPrChange w:id="185" w:author="Pleuss, James D MAJ  MIL USA USMA" w:date="2019-08-07T08:24:00Z">
+            <w:tcPrChange w:id="231" w:author="Pleuss, James D MAJ  MIL USA USMA" w:date="2019-08-07T08:24:00Z">
               <w:tcPr>
                 <w:tcW w:w="1170" w:type="dxa"/>
                 <w:vAlign w:val="center"/>
@@ -14904,7 +15360,7 @@
                 <w:szCs w:val="20"/>
               </w:rPr>
             </w:pPr>
-            <w:ins w:id="186" w:author="Pleuss, James D MAJ  MIL USA USMA" w:date="2019-08-07T08:24:00Z">
+            <w:ins w:id="232" w:author="Pleuss, James D MAJ  MIL USA USMA" w:date="2019-08-07T08:24:00Z">
               <w:r>
                 <w:rPr>
                   <w:rFonts w:ascii="Times New Roman" w:hAnsi="Times New Roman" w:cs="Times New Roman"/>
@@ -14922,7 +15378,7 @@
               </w:rPr>
               <w:t>.</w:t>
             </w:r>
-            <w:del w:id="187" w:author="Pleuss, James D MAJ  MIL USA USMA" w:date="2019-08-07T08:24:00Z">
+            <w:del w:id="233" w:author="Pleuss, James D MAJ  MIL USA USMA" w:date="2019-08-07T08:24:00Z">
               <w:r>
                 <w:rPr>
                   <w:rFonts w:ascii="Times New Roman" w:hAnsi="Times New Roman" w:cs="Times New Roman"/>
@@ -14932,7 +15388,7 @@
                 <w:delText>468</w:delText>
               </w:r>
             </w:del>
-            <w:ins w:id="188" w:author="Pleuss, James D MAJ  MIL USA USMA" w:date="2019-08-07T08:24:00Z">
+            <w:ins w:id="234" w:author="Pleuss, James D MAJ  MIL USA USMA" w:date="2019-08-07T08:24:00Z">
               <w:r>
                 <w:rPr>
                   <w:rFonts w:ascii="Times New Roman" w:hAnsi="Times New Roman" w:cs="Times New Roman"/>
@@ -14950,7 +15406,7 @@
               </w:rPr>
               <w:t xml:space="preserve"> ± 1.</w:t>
             </w:r>
-            <w:del w:id="189" w:author="Pleuss, James D MAJ  MIL USA USMA" w:date="2019-08-07T08:24:00Z">
+            <w:del w:id="235" w:author="Pleuss, James D MAJ  MIL USA USMA" w:date="2019-08-07T08:24:00Z">
               <w:r>
                 <w:rPr>
                   <w:rFonts w:ascii="Times New Roman" w:hAnsi="Times New Roman" w:cs="Times New Roman"/>
@@ -14960,7 +15416,7 @@
                 <w:delText>0</w:delText>
               </w:r>
             </w:del>
-            <w:ins w:id="190" w:author="Pleuss, James D MAJ  MIL USA USMA" w:date="2019-08-07T08:24:00Z">
+            <w:ins w:id="236" w:author="Pleuss, James D MAJ  MIL USA USMA" w:date="2019-08-07T08:24:00Z">
               <w:r>
                 <w:rPr>
                   <w:rFonts w:ascii="Times New Roman" w:hAnsi="Times New Roman" w:cs="Times New Roman"/>
@@ -14976,7 +15432,7 @@
           <w:tcPr>
             <w:tcW w:w="2249" w:type="dxa"/>
             <w:vAlign w:val="center"/>
-            <w:tcPrChange w:id="191" w:author="Pleuss, James D MAJ  MIL USA USMA" w:date="2019-08-07T08:24:00Z">
+            <w:tcPrChange w:id="237" w:author="Pleuss, James D MAJ  MIL USA USMA" w:date="2019-08-07T08:24:00Z">
               <w:tcPr>
                 <w:tcW w:w="2249" w:type="dxa"/>
                 <w:vAlign w:val="center"/>
@@ -15002,7 +15458,7 @@
               </w:rPr>
               <w:t>0.0</w:t>
             </w:r>
-            <w:del w:id="192" w:author="Pleuss, James D MAJ  MIL USA USMA" w:date="2019-08-07T08:24:00Z">
+            <w:del w:id="238" w:author="Pleuss, James D MAJ  MIL USA USMA" w:date="2019-08-07T08:24:00Z">
               <w:r>
                 <w:rPr>
                   <w:rFonts w:ascii="Times New Roman" w:hAnsi="Times New Roman" w:cs="Times New Roman"/>
@@ -15012,7 +15468,7 @@
                 <w:delText>0871</w:delText>
               </w:r>
             </w:del>
-            <w:ins w:id="193" w:author="Pleuss, James D MAJ  MIL USA USMA" w:date="2019-08-07T08:24:00Z">
+            <w:ins w:id="239" w:author="Pleuss, James D MAJ  MIL USA USMA" w:date="2019-08-07T08:24:00Z">
               <w:r>
                 <w:rPr>
                   <w:rFonts w:ascii="Times New Roman" w:hAnsi="Times New Roman" w:cs="Times New Roman"/>
@@ -15030,7 +15486,7 @@
               </w:rPr>
               <w:t xml:space="preserve"> ± 1.</w:t>
             </w:r>
-            <w:ins w:id="194" w:author="Pleuss, James D MAJ  MIL USA USMA" w:date="2019-08-07T08:25:00Z">
+            <w:ins w:id="240" w:author="Pleuss, James D MAJ  MIL USA USMA" w:date="2019-08-07T08:25:00Z">
               <w:r>
                 <w:rPr>
                   <w:rFonts w:ascii="Times New Roman" w:hAnsi="Times New Roman" w:cs="Times New Roman"/>
@@ -15040,7 +15496,7 @@
                 <w:t>0</w:t>
               </w:r>
             </w:ins>
-            <w:del w:id="195" w:author="Pleuss, James D MAJ  MIL USA USMA" w:date="2019-08-07T08:25:00Z">
+            <w:del w:id="241" w:author="Pleuss, James D MAJ  MIL USA USMA" w:date="2019-08-07T08:25:00Z">
               <w:r>
                 <w:rPr>
                   <w:rFonts w:ascii="Times New Roman" w:hAnsi="Times New Roman" w:cs="Times New Roman"/>
@@ -15050,13 +15506,13 @@
                 <w:delText>3</w:delText>
               </w:r>
             </w:del>
-            <w:commentRangeEnd w:id="26"/>
+            <w:commentRangeEnd w:id="72"/>
             <w:r>
               <w:rPr>
                 <w:rStyle w:val="CommentReference"/>
                 <w:rFonts w:ascii="Arial" w:hAnsi="Arial" w:cs="Arial"/>
               </w:rPr>
-              <w:commentReference w:id="26"/>
+              <w:commentReference w:id="72"/>
             </w:r>
           </w:p>
         </w:tc>
@@ -15105,7 +15561,7 @@
           <w:rFonts w:ascii="Times New Roman" w:hAnsi="Times New Roman" w:cs="Times New Roman"/>
         </w:rPr>
       </w:pPr>
-      <w:commentRangeStart w:id="196"/>
+      <w:commentRangeStart w:id="242"/>
       <w:r>
         <w:rPr>
           <w:rFonts w:ascii="Times New Roman" w:hAnsi="Times New Roman" w:cs="Times New Roman"/>
@@ -15113,12 +15569,12 @@
         <w:lastRenderedPageBreak/>
         <w:t>Table 3</w:t>
       </w:r>
-      <w:commentRangeEnd w:id="196"/>
+      <w:commentRangeEnd w:id="242"/>
       <w:r>
         <w:rPr>
           <w:rStyle w:val="CommentReference"/>
         </w:rPr>
-        <w:commentReference w:id="196"/>
+        <w:commentReference w:id="242"/>
       </w:r>
       <w:r>
         <w:rPr>
@@ -15132,7 +15588,7 @@
         <w:tblStyle w:val="TableGrid"/>
         <w:tblW w:w="0" w:type="auto"/>
         <w:tblLook w:val="04A0" w:firstRow="1" w:lastRow="0" w:firstColumn="1" w:lastColumn="0" w:noHBand="0" w:noVBand="1"/>
-        <w:tblPrChange w:id="197" w:author="Pleuss, James D MAJ  MIL USA USMA" w:date="2019-08-07T08:53:00Z">
+        <w:tblPrChange w:id="243" w:author="Pleuss, James D MAJ  MIL USA USMA" w:date="2019-08-07T08:53:00Z">
           <w:tblPr>
             <w:tblStyle w:val="TableGrid"/>
             <w:tblW w:w="0" w:type="auto"/>
@@ -15146,7 +15602,7 @@
         <w:gridCol w:w="923"/>
         <w:gridCol w:w="1740"/>
         <w:gridCol w:w="1216"/>
-        <w:tblGridChange w:id="198">
+        <w:tblGridChange w:id="244">
           <w:tblGrid>
             <w:gridCol w:w="1795"/>
             <w:gridCol w:w="1330"/>
@@ -15161,7 +15617,7 @@
           <w:tcPr>
             <w:tcW w:w="1795" w:type="dxa"/>
             <w:vMerge w:val="restart"/>
-            <w:tcPrChange w:id="199" w:author="Pleuss, James D MAJ  MIL USA USMA" w:date="2019-08-07T08:53:00Z">
+            <w:tcPrChange w:id="245" w:author="Pleuss, James D MAJ  MIL USA USMA" w:date="2019-08-07T08:53:00Z">
               <w:tcPr>
                 <w:tcW w:w="1795" w:type="dxa"/>
                 <w:vMerge w:val="restart"/>
@@ -15187,7 +15643,7 @@
           <w:tcPr>
             <w:tcW w:w="5386" w:type="dxa"/>
             <w:gridSpan w:val="4"/>
-            <w:tcPrChange w:id="200" w:author="Pleuss, James D MAJ  MIL USA USMA" w:date="2019-08-07T08:53:00Z">
+            <w:tcPrChange w:id="246" w:author="Pleuss, James D MAJ  MIL USA USMA" w:date="2019-08-07T08:53:00Z">
               <w:tcPr>
                 <w:tcW w:w="3391" w:type="dxa"/>
                 <w:gridSpan w:val="4"/>
@@ -15216,7 +15672,7 @@
           <w:tcPr>
             <w:tcW w:w="1795" w:type="dxa"/>
             <w:vMerge/>
-            <w:tcPrChange w:id="201" w:author="Pleuss, James D MAJ  MIL USA USMA" w:date="2019-08-07T08:53:00Z">
+            <w:tcPrChange w:id="247" w:author="Pleuss, James D MAJ  MIL USA USMA" w:date="2019-08-07T08:53:00Z">
               <w:tcPr>
                 <w:tcW w:w="1795" w:type="dxa"/>
                 <w:vMerge/>
@@ -15235,7 +15691,7 @@
         <w:tc>
           <w:tcPr>
             <w:tcW w:w="1630" w:type="dxa"/>
-            <w:tcPrChange w:id="202" w:author="Pleuss, James D MAJ  MIL USA USMA" w:date="2019-08-07T08:53:00Z">
+            <w:tcPrChange w:id="248" w:author="Pleuss, James D MAJ  MIL USA USMA" w:date="2019-08-07T08:53:00Z">
               <w:tcPr>
                 <w:tcW w:w="970" w:type="dxa"/>
               </w:tcPr>
@@ -15259,7 +15715,7 @@
         <w:tc>
           <w:tcPr>
             <w:tcW w:w="800" w:type="dxa"/>
-            <w:tcPrChange w:id="203" w:author="Pleuss, James D MAJ  MIL USA USMA" w:date="2019-08-07T08:53:00Z">
+            <w:tcPrChange w:id="249" w:author="Pleuss, James D MAJ  MIL USA USMA" w:date="2019-08-07T08:53:00Z">
               <w:tcPr>
                 <w:tcW w:w="623" w:type="dxa"/>
               </w:tcPr>
@@ -15283,7 +15739,7 @@
         <w:tc>
           <w:tcPr>
             <w:tcW w:w="1740" w:type="dxa"/>
-            <w:tcPrChange w:id="204" w:author="Pleuss, James D MAJ  MIL USA USMA" w:date="2019-08-07T08:53:00Z">
+            <w:tcPrChange w:id="250" w:author="Pleuss, James D MAJ  MIL USA USMA" w:date="2019-08-07T08:53:00Z">
               <w:tcPr>
                 <w:tcW w:w="950" w:type="dxa"/>
               </w:tcPr>
@@ -15307,7 +15763,7 @@
         <w:tc>
           <w:tcPr>
             <w:tcW w:w="1216" w:type="dxa"/>
-            <w:tcPrChange w:id="205" w:author="Pleuss, James D MAJ  MIL USA USMA" w:date="2019-08-07T08:53:00Z">
+            <w:tcPrChange w:id="251" w:author="Pleuss, James D MAJ  MIL USA USMA" w:date="2019-08-07T08:53:00Z">
               <w:tcPr>
                 <w:tcW w:w="848" w:type="dxa"/>
               </w:tcPr>
@@ -15333,7 +15789,7 @@
         <w:tc>
           <w:tcPr>
             <w:tcW w:w="1795" w:type="dxa"/>
-            <w:tcPrChange w:id="206" w:author="Pleuss, James D MAJ  MIL USA USMA" w:date="2019-08-07T08:53:00Z">
+            <w:tcPrChange w:id="252" w:author="Pleuss, James D MAJ  MIL USA USMA" w:date="2019-08-07T08:53:00Z">
               <w:tcPr>
                 <w:tcW w:w="1795" w:type="dxa"/>
               </w:tcPr>
@@ -15357,7 +15813,7 @@
         <w:tc>
           <w:tcPr>
             <w:tcW w:w="1630" w:type="dxa"/>
-            <w:tcPrChange w:id="207" w:author="Pleuss, James D MAJ  MIL USA USMA" w:date="2019-08-07T08:53:00Z">
+            <w:tcPrChange w:id="253" w:author="Pleuss, James D MAJ  MIL USA USMA" w:date="2019-08-07T08:53:00Z">
               <w:tcPr>
                 <w:tcW w:w="970" w:type="dxa"/>
               </w:tcPr>
@@ -15370,7 +15826,7 @@
                 <w:rFonts w:ascii="Times New Roman" w:hAnsi="Times New Roman" w:cs="Times New Roman"/>
               </w:rPr>
             </w:pPr>
-            <w:del w:id="208" w:author="Pleuss, James D MAJ  MIL USA USMA" w:date="2019-08-07T08:46:00Z">
+            <w:del w:id="254" w:author="Pleuss, James D MAJ  MIL USA USMA" w:date="2019-08-07T08:46:00Z">
               <w:r>
                 <w:rPr>
                   <w:rFonts w:ascii="Times New Roman" w:hAnsi="Times New Roman" w:cs="Times New Roman"/>
@@ -15378,7 +15834,7 @@
                 <w:delText>XXX.X</w:delText>
               </w:r>
             </w:del>
-            <w:ins w:id="209" w:author="Pleuss, James D MAJ  MIL USA USMA" w:date="2019-08-07T08:46:00Z">
+            <w:ins w:id="255" w:author="Pleuss, James D MAJ  MIL USA USMA" w:date="2019-08-07T08:46:00Z">
               <w:r>
                 <w:rPr>
                   <w:rFonts w:ascii="Times New Roman" w:hAnsi="Times New Roman" w:cs="Times New Roman"/>
@@ -15386,7 +15842,7 @@
                 <w:t>154</w:t>
               </w:r>
             </w:ins>
-            <w:ins w:id="210" w:author="Pleuss, James D MAJ  MIL USA USMA" w:date="2019-08-07T08:49:00Z">
+            <w:ins w:id="256" w:author="Pleuss, James D MAJ  MIL USA USMA" w:date="2019-08-07T08:49:00Z">
               <w:r>
                 <w:rPr>
                   <w:rFonts w:ascii="Times New Roman" w:hAnsi="Times New Roman" w:cs="Times New Roman"/>
@@ -15399,7 +15855,7 @@
         <w:tc>
           <w:tcPr>
             <w:tcW w:w="800" w:type="dxa"/>
-            <w:tcPrChange w:id="211" w:author="Pleuss, James D MAJ  MIL USA USMA" w:date="2019-08-07T08:53:00Z">
+            <w:tcPrChange w:id="257" w:author="Pleuss, James D MAJ  MIL USA USMA" w:date="2019-08-07T08:53:00Z">
               <w:tcPr>
                 <w:tcW w:w="623" w:type="dxa"/>
               </w:tcPr>
@@ -15412,7 +15868,7 @@
                 <w:rFonts w:ascii="Times New Roman" w:hAnsi="Times New Roman" w:cs="Times New Roman"/>
               </w:rPr>
             </w:pPr>
-            <w:del w:id="212" w:author="Pleuss, James D MAJ  MIL USA USMA" w:date="2019-08-07T08:46:00Z">
+            <w:del w:id="258" w:author="Pleuss, James D MAJ  MIL USA USMA" w:date="2019-08-07T08:46:00Z">
               <w:r>
                 <w:rPr>
                   <w:rFonts w:ascii="Times New Roman" w:hAnsi="Times New Roman" w:cs="Times New Roman"/>
@@ -15420,7 +15876,7 @@
                 <w:delText>X.X</w:delText>
               </w:r>
             </w:del>
-            <w:ins w:id="213" w:author="Pleuss, James D MAJ  MIL USA USMA" w:date="2019-08-07T08:46:00Z">
+            <w:ins w:id="259" w:author="Pleuss, James D MAJ  MIL USA USMA" w:date="2019-08-07T08:46:00Z">
               <w:r>
                 <w:rPr>
                   <w:rFonts w:ascii="Times New Roman" w:hAnsi="Times New Roman" w:cs="Times New Roman"/>
@@ -15433,7 +15889,7 @@
         <w:tc>
           <w:tcPr>
             <w:tcW w:w="1740" w:type="dxa"/>
-            <w:tcPrChange w:id="214" w:author="Pleuss, James D MAJ  MIL USA USMA" w:date="2019-08-07T08:53:00Z">
+            <w:tcPrChange w:id="260" w:author="Pleuss, James D MAJ  MIL USA USMA" w:date="2019-08-07T08:53:00Z">
               <w:tcPr>
                 <w:tcW w:w="950" w:type="dxa"/>
               </w:tcPr>
@@ -15446,7 +15902,7 @@
                 <w:rFonts w:ascii="Times New Roman" w:hAnsi="Times New Roman" w:cs="Times New Roman"/>
               </w:rPr>
             </w:pPr>
-            <w:del w:id="215" w:author="Pleuss, James D MAJ  MIL USA USMA" w:date="2019-08-07T08:47:00Z">
+            <w:del w:id="261" w:author="Pleuss, James D MAJ  MIL USA USMA" w:date="2019-08-07T08:47:00Z">
               <w:r>
                 <w:rPr>
                   <w:rFonts w:ascii="Times New Roman" w:hAnsi="Times New Roman" w:cs="Times New Roman"/>
@@ -15454,7 +15910,7 @@
                 <w:delText>XX.X</w:delText>
               </w:r>
             </w:del>
-            <w:ins w:id="216" w:author="Pleuss, James D MAJ  MIL USA USMA" w:date="2019-08-07T08:47:00Z">
+            <w:ins w:id="262" w:author="Pleuss, James D MAJ  MIL USA USMA" w:date="2019-08-07T08:47:00Z">
               <w:r>
                 <w:rPr>
                   <w:rFonts w:ascii="Times New Roman" w:hAnsi="Times New Roman" w:cs="Times New Roman"/>
@@ -15462,7 +15918,7 @@
                 <w:t>14</w:t>
               </w:r>
             </w:ins>
-            <w:ins w:id="217" w:author="Pleuss, James D MAJ  MIL USA USMA" w:date="2019-08-07T08:52:00Z">
+            <w:ins w:id="263" w:author="Pleuss, James D MAJ  MIL USA USMA" w:date="2019-08-07T08:52:00Z">
               <w:r>
                 <w:rPr>
                   <w:rFonts w:ascii="Times New Roman" w:hAnsi="Times New Roman" w:cs="Times New Roman"/>
@@ -15470,7 +15926,7 @@
                 <w:t>6.4</w:t>
               </w:r>
             </w:ins>
-            <w:ins w:id="218" w:author="Pleuss, James D MAJ  MIL USA USMA" w:date="2019-08-07T08:47:00Z">
+            <w:ins w:id="264" w:author="Pleuss, James D MAJ  MIL USA USMA" w:date="2019-08-07T08:47:00Z">
               <w:r>
                 <w:rPr>
                   <w:rFonts w:ascii="Times New Roman" w:hAnsi="Times New Roman" w:cs="Times New Roman"/>
@@ -15478,7 +15934,7 @@
                 <w:t xml:space="preserve"> to 1</w:t>
               </w:r>
             </w:ins>
-            <w:ins w:id="219" w:author="Pleuss, James D MAJ  MIL USA USMA" w:date="2019-08-07T08:52:00Z">
+            <w:ins w:id="265" w:author="Pleuss, James D MAJ  MIL USA USMA" w:date="2019-08-07T08:52:00Z">
               <w:r>
                 <w:rPr>
                   <w:rFonts w:ascii="Times New Roman" w:hAnsi="Times New Roman" w:cs="Times New Roman"/>
@@ -15491,230 +15947,7 @@
         <w:tc>
           <w:tcPr>
             <w:tcW w:w="1216" w:type="dxa"/>
-            <w:tcPrChange w:id="220" w:author="Pleuss, James D MAJ  MIL USA USMA" w:date="2019-08-07T08:53:00Z">
-              <w:tcPr>
-                <w:tcW w:w="848" w:type="dxa"/>
-              </w:tcPr>
-            </w:tcPrChange>
-          </w:tcPr>
-          <w:p>
-            <w:pPr>
-              <w:spacing w:line="240" w:lineRule="auto"/>
-              <w:rPr>
-                <w:rFonts w:ascii="Times New Roman" w:hAnsi="Times New Roman" w:cs="Times New Roman"/>
-              </w:rPr>
-              <w:pPrChange w:id="221" w:author="Pleuss, James D MAJ  MIL USA USMA" w:date="2019-08-07T08:47:00Z">
-                <w:pPr>
-                  <w:spacing w:line="240" w:lineRule="auto"/>
-                </w:pPr>
-              </w:pPrChange>
-            </w:pPr>
-            <w:del w:id="222" w:author="Pleuss, James D MAJ  MIL USA USMA" w:date="2019-08-07T08:47:00Z">
-              <w:r>
-                <w:rPr>
-                  <w:rFonts w:ascii="Times New Roman" w:hAnsi="Times New Roman" w:cs="Times New Roman"/>
-                </w:rPr>
-                <w:delText>XX.X</w:delText>
-              </w:r>
-            </w:del>
-            <w:ins w:id="223" w:author="Pleuss, James D MAJ  MIL USA USMA" w:date="2019-08-07T08:53:00Z">
-              <w:r>
-                <w:rPr>
-                  <w:rFonts w:ascii="Times New Roman" w:hAnsi="Times New Roman" w:cs="Times New Roman"/>
-                </w:rPr>
-                <w:t>8.</w:t>
-              </w:r>
-            </w:ins>
-            <w:ins w:id="224" w:author="Pleuss, James D MAJ  MIL USA USMA" w:date="2019-08-07T08:54:00Z">
-              <w:r>
-                <w:rPr>
-                  <w:rFonts w:ascii="Times New Roman" w:hAnsi="Times New Roman" w:cs="Times New Roman"/>
-                </w:rPr>
-                <w:t>4</w:t>
-              </w:r>
-            </w:ins>
-          </w:p>
-        </w:tc>
-      </w:tr>
-      <w:tr>
-        <w:tc>
-          <w:tcPr>
-            <w:tcW w:w="1795" w:type="dxa"/>
-            <w:tcPrChange w:id="225" w:author="Pleuss, James D MAJ  MIL USA USMA" w:date="2019-08-07T08:53:00Z">
-              <w:tcPr>
-                <w:tcW w:w="1795" w:type="dxa"/>
-              </w:tcPr>
-            </w:tcPrChange>
-          </w:tcPr>
-          <w:p>
-            <w:pPr>
-              <w:spacing w:line="240" w:lineRule="auto"/>
-              <w:rPr>
-                <w:rFonts w:ascii="Times New Roman" w:hAnsi="Times New Roman" w:cs="Times New Roman"/>
-              </w:rPr>
-            </w:pPr>
-            <w:r>
-              <w:rPr>
-                <w:rFonts w:ascii="Times New Roman" w:hAnsi="Times New Roman" w:cs="Times New Roman"/>
-              </w:rPr>
-              <w:t>9-11</w:t>
-            </w:r>
-          </w:p>
-        </w:tc>
-        <w:tc>
-          <w:tcPr>
-            <w:tcW w:w="1630" w:type="dxa"/>
-            <w:tcPrChange w:id="226" w:author="Pleuss, James D MAJ  MIL USA USMA" w:date="2019-08-07T08:53:00Z">
-              <w:tcPr>
-                <w:tcW w:w="970" w:type="dxa"/>
-              </w:tcPr>
-            </w:tcPrChange>
-          </w:tcPr>
-          <w:p>
-            <w:pPr>
-              <w:spacing w:line="240" w:lineRule="auto"/>
-              <w:rPr>
-                <w:rFonts w:ascii="Times New Roman" w:hAnsi="Times New Roman" w:cs="Times New Roman"/>
-              </w:rPr>
-            </w:pPr>
-            <w:del w:id="227" w:author="Pleuss, James D MAJ  MIL USA USMA" w:date="2019-08-07T08:47:00Z">
-              <w:r>
-                <w:rPr>
-                  <w:rFonts w:ascii="Times New Roman" w:hAnsi="Times New Roman" w:cs="Times New Roman"/>
-                </w:rPr>
-                <w:delText>XXX.X</w:delText>
-              </w:r>
-            </w:del>
-            <w:ins w:id="228" w:author="Pleuss, James D MAJ  MIL USA USMA" w:date="2019-08-07T08:47:00Z">
-              <w:r>
-                <w:rPr>
-                  <w:rFonts w:ascii="Times New Roman" w:hAnsi="Times New Roman" w:cs="Times New Roman"/>
-                </w:rPr>
-                <w:t>146</w:t>
-              </w:r>
-            </w:ins>
-            <w:ins w:id="229" w:author="Pleuss, James D MAJ  MIL USA USMA" w:date="2019-08-07T08:49:00Z">
-              <w:r>
-                <w:rPr>
-                  <w:rFonts w:ascii="Times New Roman" w:hAnsi="Times New Roman" w:cs="Times New Roman"/>
-                </w:rPr>
-                <w:t>.</w:t>
-              </w:r>
-            </w:ins>
-            <w:ins w:id="230" w:author="Pleuss, James D MAJ  MIL USA USMA" w:date="2019-08-07T08:53:00Z">
-              <w:r>
-                <w:rPr>
-                  <w:rFonts w:ascii="Times New Roman" w:hAnsi="Times New Roman" w:cs="Times New Roman"/>
-                </w:rPr>
-                <w:t>4</w:t>
-              </w:r>
-            </w:ins>
-          </w:p>
-        </w:tc>
-        <w:tc>
-          <w:tcPr>
-            <w:tcW w:w="800" w:type="dxa"/>
-            <w:tcPrChange w:id="231" w:author="Pleuss, James D MAJ  MIL USA USMA" w:date="2019-08-07T08:53:00Z">
-              <w:tcPr>
-                <w:tcW w:w="623" w:type="dxa"/>
-              </w:tcPr>
-            </w:tcPrChange>
-          </w:tcPr>
-          <w:p>
-            <w:pPr>
-              <w:spacing w:line="240" w:lineRule="auto"/>
-              <w:rPr>
-                <w:rFonts w:ascii="Times New Roman" w:hAnsi="Times New Roman" w:cs="Times New Roman"/>
-              </w:rPr>
-            </w:pPr>
-            <w:del w:id="232" w:author="Pleuss, James D MAJ  MIL USA USMA" w:date="2019-08-07T08:49:00Z">
-              <w:r>
-                <w:rPr>
-                  <w:rFonts w:ascii="Times New Roman" w:hAnsi="Times New Roman" w:cs="Times New Roman"/>
-                </w:rPr>
-                <w:delText>X.X</w:delText>
-              </w:r>
-            </w:del>
-            <w:ins w:id="233" w:author="Pleuss, James D MAJ  MIL USA USMA" w:date="2019-08-07T08:49:00Z">
-              <w:r>
-                <w:rPr>
-                  <w:rFonts w:ascii="Times New Roman" w:hAnsi="Times New Roman" w:cs="Times New Roman"/>
-                </w:rPr>
-                <w:t>2.5</w:t>
-              </w:r>
-            </w:ins>
-          </w:p>
-        </w:tc>
-        <w:tc>
-          <w:tcPr>
-            <w:tcW w:w="1740" w:type="dxa"/>
-            <w:tcPrChange w:id="234" w:author="Pleuss, James D MAJ  MIL USA USMA" w:date="2019-08-07T08:53:00Z">
-              <w:tcPr>
-                <w:tcW w:w="950" w:type="dxa"/>
-              </w:tcPr>
-            </w:tcPrChange>
-          </w:tcPr>
-          <w:p>
-            <w:pPr>
-              <w:spacing w:line="240" w:lineRule="auto"/>
-              <w:rPr>
-                <w:rFonts w:ascii="Times New Roman" w:hAnsi="Times New Roman" w:cs="Times New Roman"/>
-              </w:rPr>
-            </w:pPr>
-            <w:del w:id="235" w:author="Pleuss, James D MAJ  MIL USA USMA" w:date="2019-08-07T08:49:00Z">
-              <w:r>
-                <w:rPr>
-                  <w:rFonts w:ascii="Times New Roman" w:hAnsi="Times New Roman" w:cs="Times New Roman"/>
-                </w:rPr>
-                <w:delText>XX.X</w:delText>
-              </w:r>
-            </w:del>
-            <w:ins w:id="236" w:author="Pleuss, James D MAJ  MIL USA USMA" w:date="2019-08-07T08:49:00Z">
-              <w:r>
-                <w:rPr>
-                  <w:rFonts w:ascii="Times New Roman" w:hAnsi="Times New Roman" w:cs="Times New Roman"/>
-                </w:rPr>
-                <w:t>143</w:t>
-              </w:r>
-            </w:ins>
-            <w:ins w:id="237" w:author="Pleuss, James D MAJ  MIL USA USMA" w:date="2019-08-07T08:52:00Z">
-              <w:r>
-                <w:rPr>
-                  <w:rFonts w:ascii="Times New Roman" w:hAnsi="Times New Roman" w:cs="Times New Roman"/>
-                </w:rPr>
-                <w:t>.4</w:t>
-              </w:r>
-            </w:ins>
-            <w:ins w:id="238" w:author="Pleuss, James D MAJ  MIL USA USMA" w:date="2019-08-07T08:53:00Z">
-              <w:r>
-                <w:rPr>
-                  <w:rFonts w:ascii="Times New Roman" w:hAnsi="Times New Roman" w:cs="Times New Roman"/>
-                </w:rPr>
-                <w:t xml:space="preserve"> to </w:t>
-              </w:r>
-            </w:ins>
-            <w:ins w:id="239" w:author="Pleuss, James D MAJ  MIL USA USMA" w:date="2019-08-07T08:49:00Z">
-              <w:r>
-                <w:rPr>
-                  <w:rFonts w:ascii="Times New Roman" w:hAnsi="Times New Roman" w:cs="Times New Roman"/>
-                </w:rPr>
-                <w:t>151</w:t>
-              </w:r>
-            </w:ins>
-            <w:ins w:id="240" w:author="Pleuss, James D MAJ  MIL USA USMA" w:date="2019-08-07T08:53:00Z">
-              <w:r>
-                <w:rPr>
-                  <w:rFonts w:ascii="Times New Roman" w:hAnsi="Times New Roman" w:cs="Times New Roman"/>
-                </w:rPr>
-                <w:t>.4</w:t>
-              </w:r>
-            </w:ins>
-          </w:p>
-        </w:tc>
-        <w:tc>
-          <w:tcPr>
-            <w:tcW w:w="1216" w:type="dxa"/>
-            <w:tcPrChange w:id="241" w:author="Pleuss, James D MAJ  MIL USA USMA" w:date="2019-08-07T08:53:00Z">
+            <w:tcPrChange w:id="266" w:author="Pleuss, James D MAJ  MIL USA USMA" w:date="2019-08-07T08:53:00Z">
               <w:tcPr>
                 <w:tcW w:w="848" w:type="dxa"/>
               </w:tcPr>
@@ -15727,7 +15960,7 @@
                 <w:rFonts w:ascii="Times New Roman" w:hAnsi="Times New Roman" w:cs="Times New Roman"/>
               </w:rPr>
             </w:pPr>
-            <w:del w:id="242" w:author="Pleuss, James D MAJ  MIL USA USMA" w:date="2019-08-07T08:53:00Z">
+            <w:del w:id="267" w:author="Pleuss, James D MAJ  MIL USA USMA" w:date="2019-08-07T08:47:00Z">
               <w:r>
                 <w:rPr>
                   <w:rFonts w:ascii="Times New Roman" w:hAnsi="Times New Roman" w:cs="Times New Roman"/>
@@ -15735,336 +15968,20 @@
                 <w:delText>XX.X</w:delText>
               </w:r>
             </w:del>
-            <w:ins w:id="243" w:author="Pleuss, James D MAJ  MIL USA USMA" w:date="2019-08-07T08:53:00Z">
+            <w:ins w:id="268" w:author="Pleuss, James D MAJ  MIL USA USMA" w:date="2019-08-07T08:53:00Z">
               <w:r>
                 <w:rPr>
                   <w:rFonts w:ascii="Times New Roman" w:hAnsi="Times New Roman" w:cs="Times New Roman"/>
                 </w:rPr>
-                <w:t>1.2</w:t>
+                <w:t>8.</w:t>
               </w:r>
             </w:ins>
-          </w:p>
-        </w:tc>
-      </w:tr>
-      <w:tr>
-        <w:tc>
-          <w:tcPr>
-            <w:tcW w:w="1795" w:type="dxa"/>
-            <w:tcPrChange w:id="244" w:author="Pleuss, James D MAJ  MIL USA USMA" w:date="2019-08-07T08:53:00Z">
-              <w:tcPr>
-                <w:tcW w:w="1795" w:type="dxa"/>
-              </w:tcPr>
-            </w:tcPrChange>
-          </w:tcPr>
-          <w:p>
-            <w:pPr>
-              <w:spacing w:line="240" w:lineRule="auto"/>
-              <w:rPr>
-                <w:rFonts w:ascii="Times New Roman" w:hAnsi="Times New Roman" w:cs="Times New Roman"/>
-              </w:rPr>
-            </w:pPr>
-            <w:r>
-              <w:rPr>
-                <w:rFonts w:ascii="Times New Roman" w:hAnsi="Times New Roman" w:cs="Times New Roman"/>
-              </w:rPr>
-              <w:t>12-14</w:t>
-            </w:r>
-          </w:p>
-        </w:tc>
-        <w:tc>
-          <w:tcPr>
-            <w:tcW w:w="1630" w:type="dxa"/>
-            <w:tcPrChange w:id="245" w:author="Pleuss, James D MAJ  MIL USA USMA" w:date="2019-08-07T08:53:00Z">
-              <w:tcPr>
-                <w:tcW w:w="970" w:type="dxa"/>
-              </w:tcPr>
-            </w:tcPrChange>
-          </w:tcPr>
-          <w:p>
-            <w:pPr>
-              <w:spacing w:line="240" w:lineRule="auto"/>
-              <w:rPr>
-                <w:rFonts w:ascii="Times New Roman" w:hAnsi="Times New Roman" w:cs="Times New Roman"/>
-              </w:rPr>
-            </w:pPr>
-            <w:del w:id="246" w:author="Pleuss, James D MAJ  MIL USA USMA" w:date="2019-08-07T08:53:00Z">
-              <w:r>
-                <w:rPr>
-                  <w:rFonts w:ascii="Times New Roman" w:hAnsi="Times New Roman" w:cs="Times New Roman"/>
-                </w:rPr>
-                <w:delText>XXX.X</w:delText>
-              </w:r>
-            </w:del>
-            <w:ins w:id="247" w:author="Pleuss, James D MAJ  MIL USA USMA" w:date="2019-08-07T08:53:00Z">
-              <w:r>
-                <w:rPr>
-                  <w:rFonts w:ascii="Times New Roman" w:hAnsi="Times New Roman" w:cs="Times New Roman"/>
-                </w:rPr>
-                <w:t>145.0</w:t>
-              </w:r>
-            </w:ins>
-          </w:p>
-        </w:tc>
-        <w:tc>
-          <w:tcPr>
-            <w:tcW w:w="800" w:type="dxa"/>
-            <w:tcPrChange w:id="248" w:author="Pleuss, James D MAJ  MIL USA USMA" w:date="2019-08-07T08:53:00Z">
-              <w:tcPr>
-                <w:tcW w:w="623" w:type="dxa"/>
-              </w:tcPr>
-            </w:tcPrChange>
-          </w:tcPr>
-          <w:p>
-            <w:pPr>
-              <w:spacing w:line="240" w:lineRule="auto"/>
-              <w:rPr>
-                <w:rFonts w:ascii="Times New Roman" w:hAnsi="Times New Roman" w:cs="Times New Roman"/>
-              </w:rPr>
-            </w:pPr>
-            <w:del w:id="249" w:author="Pleuss, James D MAJ  MIL USA USMA" w:date="2019-08-07T08:53:00Z">
-              <w:r>
-                <w:rPr>
-                  <w:rFonts w:ascii="Times New Roman" w:hAnsi="Times New Roman" w:cs="Times New Roman"/>
-                </w:rPr>
-                <w:delText>X.X</w:delText>
-              </w:r>
-            </w:del>
-            <w:ins w:id="250" w:author="Pleuss, James D MAJ  MIL USA USMA" w:date="2019-08-07T08:53:00Z">
-              <w:r>
-                <w:rPr>
-                  <w:rFonts w:ascii="Times New Roman" w:hAnsi="Times New Roman" w:cs="Times New Roman"/>
-                </w:rPr>
-                <w:t>3.4</w:t>
-              </w:r>
-            </w:ins>
-          </w:p>
-        </w:tc>
-        <w:tc>
-          <w:tcPr>
-            <w:tcW w:w="1740" w:type="dxa"/>
-            <w:tcPrChange w:id="251" w:author="Pleuss, James D MAJ  MIL USA USMA" w:date="2019-08-07T08:53:00Z">
-              <w:tcPr>
-                <w:tcW w:w="950" w:type="dxa"/>
-              </w:tcPr>
-            </w:tcPrChange>
-          </w:tcPr>
-          <w:p>
-            <w:pPr>
-              <w:spacing w:line="240" w:lineRule="auto"/>
-              <w:rPr>
-                <w:rFonts w:ascii="Times New Roman" w:hAnsi="Times New Roman" w:cs="Times New Roman"/>
-              </w:rPr>
-            </w:pPr>
-            <w:del w:id="252" w:author="Pleuss, James D MAJ  MIL USA USMA" w:date="2019-08-07T08:54:00Z">
-              <w:r>
-                <w:rPr>
-                  <w:rFonts w:ascii="Times New Roman" w:hAnsi="Times New Roman" w:cs="Times New Roman"/>
-                </w:rPr>
-                <w:delText>XX.X</w:delText>
-              </w:r>
-            </w:del>
-            <w:ins w:id="253" w:author="Pleuss, James D MAJ  MIL USA USMA" w:date="2019-08-07T08:54:00Z">
-              <w:r>
-                <w:rPr>
-                  <w:rFonts w:ascii="Times New Roman" w:hAnsi="Times New Roman" w:cs="Times New Roman"/>
-                </w:rPr>
-                <w:t>141.4 to 151.4</w:t>
-              </w:r>
-            </w:ins>
-          </w:p>
-        </w:tc>
-        <w:tc>
-          <w:tcPr>
-            <w:tcW w:w="1216" w:type="dxa"/>
-            <w:tcPrChange w:id="254" w:author="Pleuss, James D MAJ  MIL USA USMA" w:date="2019-08-07T08:53:00Z">
-              <w:tcPr>
-                <w:tcW w:w="848" w:type="dxa"/>
-              </w:tcPr>
-            </w:tcPrChange>
-          </w:tcPr>
-          <w:p>
-            <w:pPr>
-              <w:spacing w:line="240" w:lineRule="auto"/>
-              <w:rPr>
-                <w:rFonts w:ascii="Times New Roman" w:hAnsi="Times New Roman" w:cs="Times New Roman"/>
-              </w:rPr>
-            </w:pPr>
-            <w:del w:id="255" w:author="Pleuss, James D MAJ  MIL USA USMA" w:date="2019-08-07T08:54:00Z">
-              <w:r>
-                <w:rPr>
-                  <w:rFonts w:ascii="Times New Roman" w:hAnsi="Times New Roman" w:cs="Times New Roman"/>
-                </w:rPr>
-                <w:delText>XX.X</w:delText>
-              </w:r>
-            </w:del>
-            <w:ins w:id="256" w:author="Pleuss, James D MAJ  MIL USA USMA" w:date="2019-08-07T08:54:00Z">
-              <w:r>
-                <w:rPr>
-                  <w:rFonts w:ascii="Times New Roman" w:hAnsi="Times New Roman" w:cs="Times New Roman"/>
-                </w:rPr>
-                <w:t>4.1</w:t>
-              </w:r>
-            </w:ins>
-          </w:p>
-        </w:tc>
-      </w:tr>
-      <w:tr>
-        <w:tc>
-          <w:tcPr>
-            <w:tcW w:w="1795" w:type="dxa"/>
-            <w:tcPrChange w:id="257" w:author="Pleuss, James D MAJ  MIL USA USMA" w:date="2019-08-07T08:53:00Z">
-              <w:tcPr>
-                <w:tcW w:w="1795" w:type="dxa"/>
-              </w:tcPr>
-            </w:tcPrChange>
-          </w:tcPr>
-          <w:p>
-            <w:pPr>
-              <w:spacing w:line="240" w:lineRule="auto"/>
-              <w:rPr>
-                <w:rFonts w:ascii="Times New Roman" w:hAnsi="Times New Roman" w:cs="Times New Roman"/>
-              </w:rPr>
-            </w:pPr>
-            <w:r>
-              <w:rPr>
-                <w:rFonts w:ascii="Times New Roman" w:hAnsi="Times New Roman" w:cs="Times New Roman"/>
-              </w:rPr>
-              <w:t>15-17</w:t>
-            </w:r>
-          </w:p>
-        </w:tc>
-        <w:tc>
-          <w:tcPr>
-            <w:tcW w:w="1630" w:type="dxa"/>
-            <w:tcPrChange w:id="258" w:author="Pleuss, James D MAJ  MIL USA USMA" w:date="2019-08-07T08:53:00Z">
-              <w:tcPr>
-                <w:tcW w:w="970" w:type="dxa"/>
-              </w:tcPr>
-            </w:tcPrChange>
-          </w:tcPr>
-          <w:p>
-            <w:pPr>
-              <w:spacing w:line="240" w:lineRule="auto"/>
-              <w:rPr>
-                <w:rFonts w:ascii="Times New Roman" w:hAnsi="Times New Roman" w:cs="Times New Roman"/>
-              </w:rPr>
-            </w:pPr>
-            <w:del w:id="259" w:author="Pleuss, James D MAJ  MIL USA USMA" w:date="2019-08-07T08:54:00Z">
-              <w:r>
-                <w:rPr>
-                  <w:rFonts w:ascii="Times New Roman" w:hAnsi="Times New Roman" w:cs="Times New Roman"/>
-                </w:rPr>
-                <w:delText>XXX.X</w:delText>
-              </w:r>
-            </w:del>
-            <w:ins w:id="260" w:author="Pleuss, James D MAJ  MIL USA USMA" w:date="2019-08-07T08:54:00Z">
-              <w:r>
-                <w:rPr>
-                  <w:rFonts w:ascii="Times New Roman" w:hAnsi="Times New Roman" w:cs="Times New Roman"/>
-                </w:rPr>
-                <w:t>143.7</w:t>
-              </w:r>
-            </w:ins>
-          </w:p>
-        </w:tc>
-        <w:tc>
-          <w:tcPr>
-            <w:tcW w:w="800" w:type="dxa"/>
-            <w:tcPrChange w:id="261" w:author="Pleuss, James D MAJ  MIL USA USMA" w:date="2019-08-07T08:53:00Z">
-              <w:tcPr>
-                <w:tcW w:w="623" w:type="dxa"/>
-              </w:tcPr>
-            </w:tcPrChange>
-          </w:tcPr>
-          <w:p>
-            <w:pPr>
-              <w:spacing w:line="240" w:lineRule="auto"/>
-              <w:rPr>
-                <w:rFonts w:ascii="Times New Roman" w:hAnsi="Times New Roman" w:cs="Times New Roman"/>
-              </w:rPr>
-            </w:pPr>
-            <w:del w:id="262" w:author="Pleuss, James D MAJ  MIL USA USMA" w:date="2019-08-07T08:54:00Z">
-              <w:r>
-                <w:rPr>
-                  <w:rFonts w:ascii="Times New Roman" w:hAnsi="Times New Roman" w:cs="Times New Roman"/>
-                </w:rPr>
-                <w:delText>X.X</w:delText>
-              </w:r>
-            </w:del>
-            <w:ins w:id="263" w:author="Pleuss, James D MAJ  MIL USA USMA" w:date="2019-08-07T08:54:00Z">
-              <w:r>
-                <w:rPr>
-                  <w:rFonts w:ascii="Times New Roman" w:hAnsi="Times New Roman" w:cs="Times New Roman"/>
-                </w:rPr>
-                <w:t>4.3</w:t>
-              </w:r>
-            </w:ins>
-          </w:p>
-        </w:tc>
-        <w:tc>
-          <w:tcPr>
-            <w:tcW w:w="1740" w:type="dxa"/>
-            <w:tcPrChange w:id="264" w:author="Pleuss, James D MAJ  MIL USA USMA" w:date="2019-08-07T08:53:00Z">
-              <w:tcPr>
-                <w:tcW w:w="950" w:type="dxa"/>
-              </w:tcPr>
-            </w:tcPrChange>
-          </w:tcPr>
-          <w:p>
-            <w:pPr>
-              <w:spacing w:line="240" w:lineRule="auto"/>
-              <w:rPr>
-                <w:rFonts w:ascii="Times New Roman" w:hAnsi="Times New Roman" w:cs="Times New Roman"/>
-              </w:rPr>
-            </w:pPr>
-            <w:del w:id="265" w:author="Pleuss, James D MAJ  MIL USA USMA" w:date="2019-08-07T08:54:00Z">
-              <w:r>
-                <w:rPr>
-                  <w:rFonts w:ascii="Times New Roman" w:hAnsi="Times New Roman" w:cs="Times New Roman"/>
-                </w:rPr>
-                <w:delText>XX.X</w:delText>
-              </w:r>
-            </w:del>
-            <w:ins w:id="266" w:author="Pleuss, James D MAJ  MIL USA USMA" w:date="2019-08-07T08:54:00Z">
-              <w:r>
-                <w:rPr>
-                  <w:rFonts w:ascii="Times New Roman" w:hAnsi="Times New Roman" w:cs="Times New Roman"/>
-                </w:rPr>
-                <w:t>140.0 to 157.8</w:t>
-              </w:r>
-            </w:ins>
-          </w:p>
-        </w:tc>
-        <w:tc>
-          <w:tcPr>
-            <w:tcW w:w="1216" w:type="dxa"/>
-            <w:tcPrChange w:id="267" w:author="Pleuss, James D MAJ  MIL USA USMA" w:date="2019-08-07T08:53:00Z">
-              <w:tcPr>
-                <w:tcW w:w="848" w:type="dxa"/>
-              </w:tcPr>
-            </w:tcPrChange>
-          </w:tcPr>
-          <w:p>
-            <w:pPr>
-              <w:spacing w:line="240" w:lineRule="auto"/>
-              <w:rPr>
-                <w:rFonts w:ascii="Times New Roman" w:hAnsi="Times New Roman" w:cs="Times New Roman"/>
-              </w:rPr>
-            </w:pPr>
-            <w:del w:id="268" w:author="Pleuss, James D MAJ  MIL USA USMA" w:date="2019-08-07T08:54:00Z">
-              <w:r>
-                <w:rPr>
-                  <w:rFonts w:ascii="Times New Roman" w:hAnsi="Times New Roman" w:cs="Times New Roman"/>
-                </w:rPr>
-                <w:delText>XX.X</w:delText>
-              </w:r>
-            </w:del>
             <w:ins w:id="269" w:author="Pleuss, James D MAJ  MIL USA USMA" w:date="2019-08-07T08:54:00Z">
               <w:r>
                 <w:rPr>
                   <w:rFonts w:ascii="Times New Roman" w:hAnsi="Times New Roman" w:cs="Times New Roman"/>
                 </w:rPr>
-                <w:t>4.8</w:t>
+                <w:t>4</w:t>
               </w:r>
             </w:ins>
           </w:p>
@@ -16091,7 +16008,7 @@
               <w:rPr>
                 <w:rFonts w:ascii="Times New Roman" w:hAnsi="Times New Roman" w:cs="Times New Roman"/>
               </w:rPr>
-              <w:t>18-20</w:t>
+              <w:t>9-11</w:t>
             </w:r>
           </w:p>
         </w:tc>
@@ -16111,7 +16028,7 @@
                 <w:rFonts w:ascii="Times New Roman" w:hAnsi="Times New Roman" w:cs="Times New Roman"/>
               </w:rPr>
             </w:pPr>
-            <w:del w:id="272" w:author="Pleuss, James D MAJ  MIL USA USMA" w:date="2019-08-07T08:54:00Z">
+            <w:del w:id="272" w:author="Pleuss, James D MAJ  MIL USA USMA" w:date="2019-08-07T08:47:00Z">
               <w:r>
                 <w:rPr>
                   <w:rFonts w:ascii="Times New Roman" w:hAnsi="Times New Roman" w:cs="Times New Roman"/>
@@ -16119,7 +16036,541 @@
                 <w:delText>XXX.X</w:delText>
               </w:r>
             </w:del>
-            <w:ins w:id="273" w:author="Pleuss, James D MAJ  MIL USA USMA" w:date="2019-08-07T08:54:00Z">
+            <w:ins w:id="273" w:author="Pleuss, James D MAJ  MIL USA USMA" w:date="2019-08-07T08:47:00Z">
+              <w:r>
+                <w:rPr>
+                  <w:rFonts w:ascii="Times New Roman" w:hAnsi="Times New Roman" w:cs="Times New Roman"/>
+                </w:rPr>
+                <w:t>146</w:t>
+              </w:r>
+            </w:ins>
+            <w:ins w:id="274" w:author="Pleuss, James D MAJ  MIL USA USMA" w:date="2019-08-07T08:49:00Z">
+              <w:r>
+                <w:rPr>
+                  <w:rFonts w:ascii="Times New Roman" w:hAnsi="Times New Roman" w:cs="Times New Roman"/>
+                </w:rPr>
+                <w:t>.</w:t>
+              </w:r>
+            </w:ins>
+            <w:ins w:id="275" w:author="Pleuss, James D MAJ  MIL USA USMA" w:date="2019-08-07T08:53:00Z">
+              <w:r>
+                <w:rPr>
+                  <w:rFonts w:ascii="Times New Roman" w:hAnsi="Times New Roman" w:cs="Times New Roman"/>
+                </w:rPr>
+                <w:t>4</w:t>
+              </w:r>
+            </w:ins>
+          </w:p>
+        </w:tc>
+        <w:tc>
+          <w:tcPr>
+            <w:tcW w:w="800" w:type="dxa"/>
+            <w:tcPrChange w:id="276" w:author="Pleuss, James D MAJ  MIL USA USMA" w:date="2019-08-07T08:53:00Z">
+              <w:tcPr>
+                <w:tcW w:w="623" w:type="dxa"/>
+              </w:tcPr>
+            </w:tcPrChange>
+          </w:tcPr>
+          <w:p>
+            <w:pPr>
+              <w:spacing w:line="240" w:lineRule="auto"/>
+              <w:rPr>
+                <w:rFonts w:ascii="Times New Roman" w:hAnsi="Times New Roman" w:cs="Times New Roman"/>
+              </w:rPr>
+            </w:pPr>
+            <w:del w:id="277" w:author="Pleuss, James D MAJ  MIL USA USMA" w:date="2019-08-07T08:49:00Z">
+              <w:r>
+                <w:rPr>
+                  <w:rFonts w:ascii="Times New Roman" w:hAnsi="Times New Roman" w:cs="Times New Roman"/>
+                </w:rPr>
+                <w:delText>X.X</w:delText>
+              </w:r>
+            </w:del>
+            <w:ins w:id="278" w:author="Pleuss, James D MAJ  MIL USA USMA" w:date="2019-08-07T08:49:00Z">
+              <w:r>
+                <w:rPr>
+                  <w:rFonts w:ascii="Times New Roman" w:hAnsi="Times New Roman" w:cs="Times New Roman"/>
+                </w:rPr>
+                <w:t>2.5</w:t>
+              </w:r>
+            </w:ins>
+          </w:p>
+        </w:tc>
+        <w:tc>
+          <w:tcPr>
+            <w:tcW w:w="1740" w:type="dxa"/>
+            <w:tcPrChange w:id="279" w:author="Pleuss, James D MAJ  MIL USA USMA" w:date="2019-08-07T08:53:00Z">
+              <w:tcPr>
+                <w:tcW w:w="950" w:type="dxa"/>
+              </w:tcPr>
+            </w:tcPrChange>
+          </w:tcPr>
+          <w:p>
+            <w:pPr>
+              <w:spacing w:line="240" w:lineRule="auto"/>
+              <w:rPr>
+                <w:rFonts w:ascii="Times New Roman" w:hAnsi="Times New Roman" w:cs="Times New Roman"/>
+              </w:rPr>
+            </w:pPr>
+            <w:del w:id="280" w:author="Pleuss, James D MAJ  MIL USA USMA" w:date="2019-08-07T08:49:00Z">
+              <w:r>
+                <w:rPr>
+                  <w:rFonts w:ascii="Times New Roman" w:hAnsi="Times New Roman" w:cs="Times New Roman"/>
+                </w:rPr>
+                <w:delText>XX.X</w:delText>
+              </w:r>
+            </w:del>
+            <w:ins w:id="281" w:author="Pleuss, James D MAJ  MIL USA USMA" w:date="2019-08-07T08:49:00Z">
+              <w:r>
+                <w:rPr>
+                  <w:rFonts w:ascii="Times New Roman" w:hAnsi="Times New Roman" w:cs="Times New Roman"/>
+                </w:rPr>
+                <w:t>143</w:t>
+              </w:r>
+            </w:ins>
+            <w:ins w:id="282" w:author="Pleuss, James D MAJ  MIL USA USMA" w:date="2019-08-07T08:52:00Z">
+              <w:r>
+                <w:rPr>
+                  <w:rFonts w:ascii="Times New Roman" w:hAnsi="Times New Roman" w:cs="Times New Roman"/>
+                </w:rPr>
+                <w:t>.4</w:t>
+              </w:r>
+            </w:ins>
+            <w:ins w:id="283" w:author="Pleuss, James D MAJ  MIL USA USMA" w:date="2019-08-07T08:53:00Z">
+              <w:r>
+                <w:rPr>
+                  <w:rFonts w:ascii="Times New Roman" w:hAnsi="Times New Roman" w:cs="Times New Roman"/>
+                </w:rPr>
+                <w:t xml:space="preserve"> to </w:t>
+              </w:r>
+            </w:ins>
+            <w:ins w:id="284" w:author="Pleuss, James D MAJ  MIL USA USMA" w:date="2019-08-07T08:49:00Z">
+              <w:r>
+                <w:rPr>
+                  <w:rFonts w:ascii="Times New Roman" w:hAnsi="Times New Roman" w:cs="Times New Roman"/>
+                </w:rPr>
+                <w:t>151</w:t>
+              </w:r>
+            </w:ins>
+            <w:ins w:id="285" w:author="Pleuss, James D MAJ  MIL USA USMA" w:date="2019-08-07T08:53:00Z">
+              <w:r>
+                <w:rPr>
+                  <w:rFonts w:ascii="Times New Roman" w:hAnsi="Times New Roman" w:cs="Times New Roman"/>
+                </w:rPr>
+                <w:t>.4</w:t>
+              </w:r>
+            </w:ins>
+          </w:p>
+        </w:tc>
+        <w:tc>
+          <w:tcPr>
+            <w:tcW w:w="1216" w:type="dxa"/>
+            <w:tcPrChange w:id="286" w:author="Pleuss, James D MAJ  MIL USA USMA" w:date="2019-08-07T08:53:00Z">
+              <w:tcPr>
+                <w:tcW w:w="848" w:type="dxa"/>
+              </w:tcPr>
+            </w:tcPrChange>
+          </w:tcPr>
+          <w:p>
+            <w:pPr>
+              <w:spacing w:line="240" w:lineRule="auto"/>
+              <w:rPr>
+                <w:rFonts w:ascii="Times New Roman" w:hAnsi="Times New Roman" w:cs="Times New Roman"/>
+              </w:rPr>
+            </w:pPr>
+            <w:del w:id="287" w:author="Pleuss, James D MAJ  MIL USA USMA" w:date="2019-08-07T08:53:00Z">
+              <w:r>
+                <w:rPr>
+                  <w:rFonts w:ascii="Times New Roman" w:hAnsi="Times New Roman" w:cs="Times New Roman"/>
+                </w:rPr>
+                <w:delText>XX.X</w:delText>
+              </w:r>
+            </w:del>
+            <w:ins w:id="288" w:author="Pleuss, James D MAJ  MIL USA USMA" w:date="2019-08-07T08:53:00Z">
+              <w:r>
+                <w:rPr>
+                  <w:rFonts w:ascii="Times New Roman" w:hAnsi="Times New Roman" w:cs="Times New Roman"/>
+                </w:rPr>
+                <w:t>1.2</w:t>
+              </w:r>
+            </w:ins>
+          </w:p>
+        </w:tc>
+      </w:tr>
+      <w:tr>
+        <w:tc>
+          <w:tcPr>
+            <w:tcW w:w="1795" w:type="dxa"/>
+            <w:tcPrChange w:id="289" w:author="Pleuss, James D MAJ  MIL USA USMA" w:date="2019-08-07T08:53:00Z">
+              <w:tcPr>
+                <w:tcW w:w="1795" w:type="dxa"/>
+              </w:tcPr>
+            </w:tcPrChange>
+          </w:tcPr>
+          <w:p>
+            <w:pPr>
+              <w:spacing w:line="240" w:lineRule="auto"/>
+              <w:rPr>
+                <w:rFonts w:ascii="Times New Roman" w:hAnsi="Times New Roman" w:cs="Times New Roman"/>
+              </w:rPr>
+            </w:pPr>
+            <w:r>
+              <w:rPr>
+                <w:rFonts w:ascii="Times New Roman" w:hAnsi="Times New Roman" w:cs="Times New Roman"/>
+              </w:rPr>
+              <w:t>12-14</w:t>
+            </w:r>
+          </w:p>
+        </w:tc>
+        <w:tc>
+          <w:tcPr>
+            <w:tcW w:w="1630" w:type="dxa"/>
+            <w:tcPrChange w:id="290" w:author="Pleuss, James D MAJ  MIL USA USMA" w:date="2019-08-07T08:53:00Z">
+              <w:tcPr>
+                <w:tcW w:w="970" w:type="dxa"/>
+              </w:tcPr>
+            </w:tcPrChange>
+          </w:tcPr>
+          <w:p>
+            <w:pPr>
+              <w:spacing w:line="240" w:lineRule="auto"/>
+              <w:rPr>
+                <w:rFonts w:ascii="Times New Roman" w:hAnsi="Times New Roman" w:cs="Times New Roman"/>
+              </w:rPr>
+            </w:pPr>
+            <w:del w:id="291" w:author="Pleuss, James D MAJ  MIL USA USMA" w:date="2019-08-07T08:53:00Z">
+              <w:r>
+                <w:rPr>
+                  <w:rFonts w:ascii="Times New Roman" w:hAnsi="Times New Roman" w:cs="Times New Roman"/>
+                </w:rPr>
+                <w:delText>XXX.X</w:delText>
+              </w:r>
+            </w:del>
+            <w:ins w:id="292" w:author="Pleuss, James D MAJ  MIL USA USMA" w:date="2019-08-07T08:53:00Z">
+              <w:r>
+                <w:rPr>
+                  <w:rFonts w:ascii="Times New Roman" w:hAnsi="Times New Roman" w:cs="Times New Roman"/>
+                </w:rPr>
+                <w:t>145.0</w:t>
+              </w:r>
+            </w:ins>
+          </w:p>
+        </w:tc>
+        <w:tc>
+          <w:tcPr>
+            <w:tcW w:w="800" w:type="dxa"/>
+            <w:tcPrChange w:id="293" w:author="Pleuss, James D MAJ  MIL USA USMA" w:date="2019-08-07T08:53:00Z">
+              <w:tcPr>
+                <w:tcW w:w="623" w:type="dxa"/>
+              </w:tcPr>
+            </w:tcPrChange>
+          </w:tcPr>
+          <w:p>
+            <w:pPr>
+              <w:spacing w:line="240" w:lineRule="auto"/>
+              <w:rPr>
+                <w:rFonts w:ascii="Times New Roman" w:hAnsi="Times New Roman" w:cs="Times New Roman"/>
+              </w:rPr>
+            </w:pPr>
+            <w:del w:id="294" w:author="Pleuss, James D MAJ  MIL USA USMA" w:date="2019-08-07T08:53:00Z">
+              <w:r>
+                <w:rPr>
+                  <w:rFonts w:ascii="Times New Roman" w:hAnsi="Times New Roman" w:cs="Times New Roman"/>
+                </w:rPr>
+                <w:delText>X.X</w:delText>
+              </w:r>
+            </w:del>
+            <w:ins w:id="295" w:author="Pleuss, James D MAJ  MIL USA USMA" w:date="2019-08-07T08:53:00Z">
+              <w:r>
+                <w:rPr>
+                  <w:rFonts w:ascii="Times New Roman" w:hAnsi="Times New Roman" w:cs="Times New Roman"/>
+                </w:rPr>
+                <w:t>3.4</w:t>
+              </w:r>
+            </w:ins>
+          </w:p>
+        </w:tc>
+        <w:tc>
+          <w:tcPr>
+            <w:tcW w:w="1740" w:type="dxa"/>
+            <w:tcPrChange w:id="296" w:author="Pleuss, James D MAJ  MIL USA USMA" w:date="2019-08-07T08:53:00Z">
+              <w:tcPr>
+                <w:tcW w:w="950" w:type="dxa"/>
+              </w:tcPr>
+            </w:tcPrChange>
+          </w:tcPr>
+          <w:p>
+            <w:pPr>
+              <w:spacing w:line="240" w:lineRule="auto"/>
+              <w:rPr>
+                <w:rFonts w:ascii="Times New Roman" w:hAnsi="Times New Roman" w:cs="Times New Roman"/>
+              </w:rPr>
+            </w:pPr>
+            <w:del w:id="297" w:author="Pleuss, James D MAJ  MIL USA USMA" w:date="2019-08-07T08:54:00Z">
+              <w:r>
+                <w:rPr>
+                  <w:rFonts w:ascii="Times New Roman" w:hAnsi="Times New Roman" w:cs="Times New Roman"/>
+                </w:rPr>
+                <w:delText>XX.X</w:delText>
+              </w:r>
+            </w:del>
+            <w:ins w:id="298" w:author="Pleuss, James D MAJ  MIL USA USMA" w:date="2019-08-07T08:54:00Z">
+              <w:r>
+                <w:rPr>
+                  <w:rFonts w:ascii="Times New Roman" w:hAnsi="Times New Roman" w:cs="Times New Roman"/>
+                </w:rPr>
+                <w:t>141.4 to 151.4</w:t>
+              </w:r>
+            </w:ins>
+          </w:p>
+        </w:tc>
+        <w:tc>
+          <w:tcPr>
+            <w:tcW w:w="1216" w:type="dxa"/>
+            <w:tcPrChange w:id="299" w:author="Pleuss, James D MAJ  MIL USA USMA" w:date="2019-08-07T08:53:00Z">
+              <w:tcPr>
+                <w:tcW w:w="848" w:type="dxa"/>
+              </w:tcPr>
+            </w:tcPrChange>
+          </w:tcPr>
+          <w:p>
+            <w:pPr>
+              <w:spacing w:line="240" w:lineRule="auto"/>
+              <w:rPr>
+                <w:rFonts w:ascii="Times New Roman" w:hAnsi="Times New Roman" w:cs="Times New Roman"/>
+              </w:rPr>
+            </w:pPr>
+            <w:del w:id="300" w:author="Pleuss, James D MAJ  MIL USA USMA" w:date="2019-08-07T08:54:00Z">
+              <w:r>
+                <w:rPr>
+                  <w:rFonts w:ascii="Times New Roman" w:hAnsi="Times New Roman" w:cs="Times New Roman"/>
+                </w:rPr>
+                <w:delText>XX.X</w:delText>
+              </w:r>
+            </w:del>
+            <w:ins w:id="301" w:author="Pleuss, James D MAJ  MIL USA USMA" w:date="2019-08-07T08:54:00Z">
+              <w:r>
+                <w:rPr>
+                  <w:rFonts w:ascii="Times New Roman" w:hAnsi="Times New Roman" w:cs="Times New Roman"/>
+                </w:rPr>
+                <w:t>4.1</w:t>
+              </w:r>
+            </w:ins>
+          </w:p>
+        </w:tc>
+      </w:tr>
+      <w:tr>
+        <w:tc>
+          <w:tcPr>
+            <w:tcW w:w="1795" w:type="dxa"/>
+            <w:tcPrChange w:id="302" w:author="Pleuss, James D MAJ  MIL USA USMA" w:date="2019-08-07T08:53:00Z">
+              <w:tcPr>
+                <w:tcW w:w="1795" w:type="dxa"/>
+              </w:tcPr>
+            </w:tcPrChange>
+          </w:tcPr>
+          <w:p>
+            <w:pPr>
+              <w:spacing w:line="240" w:lineRule="auto"/>
+              <w:rPr>
+                <w:rFonts w:ascii="Times New Roman" w:hAnsi="Times New Roman" w:cs="Times New Roman"/>
+              </w:rPr>
+            </w:pPr>
+            <w:r>
+              <w:rPr>
+                <w:rFonts w:ascii="Times New Roman" w:hAnsi="Times New Roman" w:cs="Times New Roman"/>
+              </w:rPr>
+              <w:t>15-17</w:t>
+            </w:r>
+          </w:p>
+        </w:tc>
+        <w:tc>
+          <w:tcPr>
+            <w:tcW w:w="1630" w:type="dxa"/>
+            <w:tcPrChange w:id="303" w:author="Pleuss, James D MAJ  MIL USA USMA" w:date="2019-08-07T08:53:00Z">
+              <w:tcPr>
+                <w:tcW w:w="970" w:type="dxa"/>
+              </w:tcPr>
+            </w:tcPrChange>
+          </w:tcPr>
+          <w:p>
+            <w:pPr>
+              <w:spacing w:line="240" w:lineRule="auto"/>
+              <w:rPr>
+                <w:rFonts w:ascii="Times New Roman" w:hAnsi="Times New Roman" w:cs="Times New Roman"/>
+              </w:rPr>
+            </w:pPr>
+            <w:del w:id="304" w:author="Pleuss, James D MAJ  MIL USA USMA" w:date="2019-08-07T08:54:00Z">
+              <w:r>
+                <w:rPr>
+                  <w:rFonts w:ascii="Times New Roman" w:hAnsi="Times New Roman" w:cs="Times New Roman"/>
+                </w:rPr>
+                <w:delText>XXX.X</w:delText>
+              </w:r>
+            </w:del>
+            <w:ins w:id="305" w:author="Pleuss, James D MAJ  MIL USA USMA" w:date="2019-08-07T08:54:00Z">
+              <w:r>
+                <w:rPr>
+                  <w:rFonts w:ascii="Times New Roman" w:hAnsi="Times New Roman" w:cs="Times New Roman"/>
+                </w:rPr>
+                <w:t>143.7</w:t>
+              </w:r>
+            </w:ins>
+          </w:p>
+        </w:tc>
+        <w:tc>
+          <w:tcPr>
+            <w:tcW w:w="800" w:type="dxa"/>
+            <w:tcPrChange w:id="306" w:author="Pleuss, James D MAJ  MIL USA USMA" w:date="2019-08-07T08:53:00Z">
+              <w:tcPr>
+                <w:tcW w:w="623" w:type="dxa"/>
+              </w:tcPr>
+            </w:tcPrChange>
+          </w:tcPr>
+          <w:p>
+            <w:pPr>
+              <w:spacing w:line="240" w:lineRule="auto"/>
+              <w:rPr>
+                <w:rFonts w:ascii="Times New Roman" w:hAnsi="Times New Roman" w:cs="Times New Roman"/>
+              </w:rPr>
+            </w:pPr>
+            <w:del w:id="307" w:author="Pleuss, James D MAJ  MIL USA USMA" w:date="2019-08-07T08:54:00Z">
+              <w:r>
+                <w:rPr>
+                  <w:rFonts w:ascii="Times New Roman" w:hAnsi="Times New Roman" w:cs="Times New Roman"/>
+                </w:rPr>
+                <w:delText>X.X</w:delText>
+              </w:r>
+            </w:del>
+            <w:ins w:id="308" w:author="Pleuss, James D MAJ  MIL USA USMA" w:date="2019-08-07T08:54:00Z">
+              <w:r>
+                <w:rPr>
+                  <w:rFonts w:ascii="Times New Roman" w:hAnsi="Times New Roman" w:cs="Times New Roman"/>
+                </w:rPr>
+                <w:t>4.3</w:t>
+              </w:r>
+            </w:ins>
+          </w:p>
+        </w:tc>
+        <w:tc>
+          <w:tcPr>
+            <w:tcW w:w="1740" w:type="dxa"/>
+            <w:tcPrChange w:id="309" w:author="Pleuss, James D MAJ  MIL USA USMA" w:date="2019-08-07T08:53:00Z">
+              <w:tcPr>
+                <w:tcW w:w="950" w:type="dxa"/>
+              </w:tcPr>
+            </w:tcPrChange>
+          </w:tcPr>
+          <w:p>
+            <w:pPr>
+              <w:spacing w:line="240" w:lineRule="auto"/>
+              <w:rPr>
+                <w:rFonts w:ascii="Times New Roman" w:hAnsi="Times New Roman" w:cs="Times New Roman"/>
+              </w:rPr>
+            </w:pPr>
+            <w:del w:id="310" w:author="Pleuss, James D MAJ  MIL USA USMA" w:date="2019-08-07T08:54:00Z">
+              <w:r>
+                <w:rPr>
+                  <w:rFonts w:ascii="Times New Roman" w:hAnsi="Times New Roman" w:cs="Times New Roman"/>
+                </w:rPr>
+                <w:delText>XX.X</w:delText>
+              </w:r>
+            </w:del>
+            <w:ins w:id="311" w:author="Pleuss, James D MAJ  MIL USA USMA" w:date="2019-08-07T08:54:00Z">
+              <w:r>
+                <w:rPr>
+                  <w:rFonts w:ascii="Times New Roman" w:hAnsi="Times New Roman" w:cs="Times New Roman"/>
+                </w:rPr>
+                <w:t>140.0 to 157.8</w:t>
+              </w:r>
+            </w:ins>
+          </w:p>
+        </w:tc>
+        <w:tc>
+          <w:tcPr>
+            <w:tcW w:w="1216" w:type="dxa"/>
+            <w:tcPrChange w:id="312" w:author="Pleuss, James D MAJ  MIL USA USMA" w:date="2019-08-07T08:53:00Z">
+              <w:tcPr>
+                <w:tcW w:w="848" w:type="dxa"/>
+              </w:tcPr>
+            </w:tcPrChange>
+          </w:tcPr>
+          <w:p>
+            <w:pPr>
+              <w:spacing w:line="240" w:lineRule="auto"/>
+              <w:rPr>
+                <w:rFonts w:ascii="Times New Roman" w:hAnsi="Times New Roman" w:cs="Times New Roman"/>
+              </w:rPr>
+            </w:pPr>
+            <w:del w:id="313" w:author="Pleuss, James D MAJ  MIL USA USMA" w:date="2019-08-07T08:54:00Z">
+              <w:r>
+                <w:rPr>
+                  <w:rFonts w:ascii="Times New Roman" w:hAnsi="Times New Roman" w:cs="Times New Roman"/>
+                </w:rPr>
+                <w:delText>XX.X</w:delText>
+              </w:r>
+            </w:del>
+            <w:ins w:id="314" w:author="Pleuss, James D MAJ  MIL USA USMA" w:date="2019-08-07T08:54:00Z">
+              <w:r>
+                <w:rPr>
+                  <w:rFonts w:ascii="Times New Roman" w:hAnsi="Times New Roman" w:cs="Times New Roman"/>
+                </w:rPr>
+                <w:t>4.8</w:t>
+              </w:r>
+            </w:ins>
+          </w:p>
+        </w:tc>
+      </w:tr>
+      <w:tr>
+        <w:tc>
+          <w:tcPr>
+            <w:tcW w:w="1795" w:type="dxa"/>
+            <w:tcPrChange w:id="315" w:author="Pleuss, James D MAJ  MIL USA USMA" w:date="2019-08-07T08:53:00Z">
+              <w:tcPr>
+                <w:tcW w:w="1795" w:type="dxa"/>
+              </w:tcPr>
+            </w:tcPrChange>
+          </w:tcPr>
+          <w:p>
+            <w:pPr>
+              <w:spacing w:line="240" w:lineRule="auto"/>
+              <w:rPr>
+                <w:rFonts w:ascii="Times New Roman" w:hAnsi="Times New Roman" w:cs="Times New Roman"/>
+              </w:rPr>
+            </w:pPr>
+            <w:r>
+              <w:rPr>
+                <w:rFonts w:ascii="Times New Roman" w:hAnsi="Times New Roman" w:cs="Times New Roman"/>
+              </w:rPr>
+              <w:t>18-20</w:t>
+            </w:r>
+          </w:p>
+        </w:tc>
+        <w:tc>
+          <w:tcPr>
+            <w:tcW w:w="1630" w:type="dxa"/>
+            <w:tcPrChange w:id="316" w:author="Pleuss, James D MAJ  MIL USA USMA" w:date="2019-08-07T08:53:00Z">
+              <w:tcPr>
+                <w:tcW w:w="970" w:type="dxa"/>
+              </w:tcPr>
+            </w:tcPrChange>
+          </w:tcPr>
+          <w:p>
+            <w:pPr>
+              <w:spacing w:line="240" w:lineRule="auto"/>
+              <w:rPr>
+                <w:rFonts w:ascii="Times New Roman" w:hAnsi="Times New Roman" w:cs="Times New Roman"/>
+              </w:rPr>
+            </w:pPr>
+            <w:del w:id="317" w:author="Pleuss, James D MAJ  MIL USA USMA" w:date="2019-08-07T08:54:00Z">
+              <w:r>
+                <w:rPr>
+                  <w:rFonts w:ascii="Times New Roman" w:hAnsi="Times New Roman" w:cs="Times New Roman"/>
+                </w:rPr>
+                <w:delText>XXX.X</w:delText>
+              </w:r>
+            </w:del>
+            <w:ins w:id="318" w:author="Pleuss, James D MAJ  MIL USA USMA" w:date="2019-08-07T08:54:00Z">
               <w:r>
                 <w:rPr>
                   <w:rFonts w:ascii="Times New Roman" w:hAnsi="Times New Roman" w:cs="Times New Roman"/>
@@ -16132,7 +16583,7 @@
         <w:tc>
           <w:tcPr>
             <w:tcW w:w="800" w:type="dxa"/>
-            <w:tcPrChange w:id="274" w:author="Pleuss, James D MAJ  MIL USA USMA" w:date="2019-08-07T08:53:00Z">
+            <w:tcPrChange w:id="319" w:author="Pleuss, James D MAJ  MIL USA USMA" w:date="2019-08-07T08:53:00Z">
               <w:tcPr>
                 <w:tcW w:w="623" w:type="dxa"/>
               </w:tcPr>
@@ -16145,7 +16596,7 @@
                 <w:rFonts w:ascii="Times New Roman" w:hAnsi="Times New Roman" w:cs="Times New Roman"/>
               </w:rPr>
             </w:pPr>
-            <w:del w:id="275" w:author="Pleuss, James D MAJ  MIL USA USMA" w:date="2019-08-07T08:55:00Z">
+            <w:del w:id="320" w:author="Pleuss, James D MAJ  MIL USA USMA" w:date="2019-08-07T08:55:00Z">
               <w:r>
                 <w:rPr>
                   <w:rFonts w:ascii="Times New Roman" w:hAnsi="Times New Roman" w:cs="Times New Roman"/>
@@ -16153,7 +16604,7 @@
                 <w:delText>X.X</w:delText>
               </w:r>
             </w:del>
-            <w:ins w:id="276" w:author="Pleuss, James D MAJ  MIL USA USMA" w:date="2019-08-07T08:55:00Z">
+            <w:ins w:id="321" w:author="Pleuss, James D MAJ  MIL USA USMA" w:date="2019-08-07T08:55:00Z">
               <w:r>
                 <w:rPr>
                   <w:rFonts w:ascii="Times New Roman" w:hAnsi="Times New Roman" w:cs="Times New Roman"/>
@@ -16166,7 +16617,7 @@
         <w:tc>
           <w:tcPr>
             <w:tcW w:w="1740" w:type="dxa"/>
-            <w:tcPrChange w:id="277" w:author="Pleuss, James D MAJ  MIL USA USMA" w:date="2019-08-07T08:53:00Z">
+            <w:tcPrChange w:id="322" w:author="Pleuss, James D MAJ  MIL USA USMA" w:date="2019-08-07T08:53:00Z">
               <w:tcPr>
                 <w:tcW w:w="950" w:type="dxa"/>
               </w:tcPr>
@@ -16179,7 +16630,7 @@
                 <w:rFonts w:ascii="Times New Roman" w:hAnsi="Times New Roman" w:cs="Times New Roman"/>
               </w:rPr>
             </w:pPr>
-            <w:del w:id="278" w:author="Pleuss, James D MAJ  MIL USA USMA" w:date="2019-08-07T08:55:00Z">
+            <w:del w:id="323" w:author="Pleuss, James D MAJ  MIL USA USMA" w:date="2019-08-07T08:55:00Z">
               <w:r>
                 <w:rPr>
                   <w:rFonts w:ascii="Times New Roman" w:hAnsi="Times New Roman" w:cs="Times New Roman"/>
@@ -16187,7 +16638,7 @@
                 <w:delText>XX.X</w:delText>
               </w:r>
             </w:del>
-            <w:ins w:id="279" w:author="Pleuss, James D MAJ  MIL USA USMA" w:date="2019-08-07T08:55:00Z">
+            <w:ins w:id="324" w:author="Pleuss, James D MAJ  MIL USA USMA" w:date="2019-08-07T08:55:00Z">
               <w:r>
                 <w:rPr>
                   <w:rFonts w:ascii="Times New Roman" w:hAnsi="Times New Roman" w:cs="Times New Roman"/>
@@ -16200,7 +16651,7 @@
         <w:tc>
           <w:tcPr>
             <w:tcW w:w="1216" w:type="dxa"/>
-            <w:tcPrChange w:id="280" w:author="Pleuss, James D MAJ  MIL USA USMA" w:date="2019-08-07T08:53:00Z">
+            <w:tcPrChange w:id="325" w:author="Pleuss, James D MAJ  MIL USA USMA" w:date="2019-08-07T08:53:00Z">
               <w:tcPr>
                 <w:tcW w:w="848" w:type="dxa"/>
               </w:tcPr>
@@ -16213,7 +16664,7 @@
                 <w:rFonts w:ascii="Times New Roman" w:hAnsi="Times New Roman" w:cs="Times New Roman"/>
               </w:rPr>
             </w:pPr>
-            <w:del w:id="281" w:author="Pleuss, James D MAJ  MIL USA USMA" w:date="2019-08-07T08:55:00Z">
+            <w:del w:id="326" w:author="Pleuss, James D MAJ  MIL USA USMA" w:date="2019-08-07T08:55:00Z">
               <w:r>
                 <w:rPr>
                   <w:rFonts w:ascii="Times New Roman" w:hAnsi="Times New Roman" w:cs="Times New Roman"/>
@@ -16221,7 +16672,7 @@
                 <w:delText>XX.X</w:delText>
               </w:r>
             </w:del>
-            <w:ins w:id="282" w:author="Pleuss, James D MAJ  MIL USA USMA" w:date="2019-08-07T08:55:00Z">
+            <w:ins w:id="327" w:author="Pleuss, James D MAJ  MIL USA USMA" w:date="2019-08-07T08:55:00Z">
               <w:r>
                 <w:rPr>
                   <w:rFonts w:ascii="Times New Roman" w:hAnsi="Times New Roman" w:cs="Times New Roman"/>
@@ -16229,8 +16680,6 @@
                 <w:t>2.6</w:t>
               </w:r>
             </w:ins>
-            <w:bookmarkStart w:id="283" w:name="_GoBack"/>
-            <w:bookmarkEnd w:id="283"/>
           </w:p>
         </w:tc>
       </w:tr>
@@ -16299,7 +16748,7 @@
                     <pic:cNvPicPr/>
                   </pic:nvPicPr>
                   <pic:blipFill>
-                    <a:blip r:embed="rId16">
+                    <a:blip r:embed="rId17">
                       <a:extLst>
                         <a:ext uri="{28A0092B-C50C-407E-A947-70E740481C1C}">
                           <a14:useLocalDpi xmlns:a14="http://schemas.microsoft.com/office/drawing/2010/main" val="0"/>
@@ -16338,7 +16787,7 @@
           <w:szCs w:val="24"/>
         </w:rPr>
       </w:pPr>
-      <w:commentRangeStart w:id="284"/>
+      <w:commentRangeStart w:id="328"/>
       <w:r>
         <w:rPr>
           <w:rFonts w:ascii="Times New Roman" w:hAnsi="Times New Roman" w:cs="Times New Roman"/>
@@ -16350,7 +16799,7 @@
         </w:rPr>
         <w:t>Figure 1</w:t>
       </w:r>
-      <w:commentRangeEnd w:id="284"/>
+      <w:commentRangeEnd w:id="328"/>
       <w:r>
         <w:rPr>
           <w:rStyle w:val="CommentReference"/>
@@ -16359,7 +16808,7 @@
           <w:iCs w:val="0"/>
           <w:color w:val="auto"/>
         </w:rPr>
-        <w:commentReference w:id="284"/>
+        <w:commentReference w:id="328"/>
       </w:r>
     </w:p>
     <w:p>
@@ -16382,7 +16831,7 @@
         </w:rPr>
         <w:t xml:space="preserve">Screenshot of the R Shiny </w:t>
       </w:r>
-      <w:ins w:id="285" w:author="Elroy Aguiar" w:date="2019-06-28T12:05:00Z">
+      <w:ins w:id="329" w:author="Elroy Aguiar" w:date="2019-06-28T12:05:00Z">
         <w:r>
           <w:rPr>
             <w:rFonts w:ascii="Times New Roman" w:hAnsi="Times New Roman" w:cs="Times New Roman"/>
@@ -16440,7 +16889,7 @@
 </file>
 
 <file path=word/comments.xml><?xml version="1.0" encoding="utf-8"?>
-<w:comments xmlns:wpc="http://schemas.microsoft.com/office/word/2010/wordprocessingCanvas" xmlns:cx="http://schemas.microsoft.com/office/drawing/2014/chartex" xmlns:cx1="http://schemas.microsoft.com/office/drawing/2015/9/8/chartex" xmlns:cx2="http://schemas.microsoft.com/office/drawing/2015/10/21/chartex" xmlns:cx3="http://schemas.microsoft.com/office/drawing/2016/5/9/chartex" xmlns:cx4="http://schemas.microsoft.com/office/drawing/2016/5/10/chartex" xmlns:cx5="http://schemas.microsoft.com/office/drawing/2016/5/11/chartex" xmlns:cx6="http://schemas.microsoft.com/office/drawing/2016/5/12/chartex" xmlns:cx7="http://schemas.microsoft.com/office/drawing/2016/5/13/chartex" xmlns:cx8="http://schemas.microsoft.com/office/drawing/2016/5/14/chartex" xmlns:mc="http://schemas.openxmlformats.org/markup-compatibility/2006" xmlns:aink="http://schemas.microsoft.com/office/drawing/2016/ink" xmlns:am3d="http://schemas.microsoft.com/office/drawing/2017/model3d" xmlns:o="urn:schemas-microsoft-com:office:office" xmlns:r="http://schemas.openxmlformats.org/officeDocument/2006/relationships" xmlns:m="http://schemas.openxmlformats.org/officeDocument/2006/math" xmlns:v="urn:schemas-microsoft-com:vml" xmlns:wp14="http://schemas.microsoft.com/office/word/2010/wordprocessingDrawing" xmlns:wp="http://schemas.openxmlformats.org/drawingml/2006/wordprocessingDrawing" xmlns:w10="urn:schemas-microsoft-com:office:word" xmlns:w="http://schemas.openxmlformats.org/wordprocessingml/2006/main" xmlns:w14="http://schemas.microsoft.com/office/word/2010/wordml" xmlns:w15="http://schemas.microsoft.com/office/word/2012/wordml" xmlns:w16cid="http://schemas.microsoft.com/office/word/2016/wordml/cid" xmlns:w16se="http://schemas.microsoft.com/office/word/2015/wordml/symex" xmlns:wpg="http://schemas.microsoft.com/office/word/2010/wordprocessingGroup" xmlns:wpi="http://schemas.microsoft.com/office/word/2010/wordprocessingInk" xmlns:wne="http://schemas.microsoft.com/office/word/2006/wordml" xmlns:wps="http://schemas.microsoft.com/office/word/2010/wordprocessingShape" mc:Ignorable="w14 w15 w16se w16cid wp14">
+<w:comments xmlns:wpc="http://schemas.microsoft.com/office/word/2010/wordprocessingCanvas" xmlns:mc="http://schemas.openxmlformats.org/markup-compatibility/2006" xmlns:o="urn:schemas-microsoft-com:office:office" xmlns:r="http://schemas.openxmlformats.org/officeDocument/2006/relationships" xmlns:m="http://schemas.openxmlformats.org/officeDocument/2006/math" xmlns:v="urn:schemas-microsoft-com:vml" xmlns:wp14="http://schemas.microsoft.com/office/word/2010/wordprocessingDrawing" xmlns:wp="http://schemas.openxmlformats.org/drawingml/2006/wordprocessingDrawing" xmlns:w10="urn:schemas-microsoft-com:office:word" xmlns:w="http://schemas.openxmlformats.org/wordprocessingml/2006/main" xmlns:w14="http://schemas.microsoft.com/office/word/2010/wordml" xmlns:w15="http://schemas.microsoft.com/office/word/2012/wordml" xmlns:wpg="http://schemas.microsoft.com/office/word/2010/wordprocessingGroup" xmlns:wpi="http://schemas.microsoft.com/office/word/2010/wordprocessingInk" xmlns:wne="http://schemas.microsoft.com/office/word/2006/wordml" xmlns:wps="http://schemas.microsoft.com/office/word/2010/wordprocessingShape" mc:Ignorable="w14 w15 wp14">
   <w:comment w:id="0" w:author="Scott W Ducharme" w:date="2019-07-02T10:33:00Z" w:initials="SWD">
     <w:p>
       <w:pPr>
@@ -16556,7 +17005,7 @@
       </w:r>
     </w:p>
   </w:comment>
-  <w:comment w:id="7" w:author="Aston McCullough" w:date="2019-06-25T11:06:00Z" w:initials="AM">
+  <w:comment w:id="8" w:author="Aston McCullough" w:date="2019-06-25T11:06:00Z" w:initials="AM">
     <w:p>
       <w:pPr>
         <w:pStyle w:val="CommentText"/>
@@ -16572,7 +17021,7 @@
       </w:r>
     </w:p>
   </w:comment>
-  <w:comment w:id="8" w:author="Scott W Ducharme" w:date="2019-07-02T10:58:00Z" w:initials="SWD">
+  <w:comment w:id="9" w:author="Scott W Ducharme" w:date="2019-07-02T10:58:00Z" w:initials="SWD">
     <w:p>
       <w:pPr>
         <w:pStyle w:val="CommentText"/>
@@ -16588,7 +17037,7 @@
       </w:r>
     </w:p>
   </w:comment>
-  <w:comment w:id="10" w:author="Aston McCullough" w:date="2019-06-25T11:12:00Z" w:initials="AM">
+  <w:comment w:id="10" w:author="Dusty Turner" w:date="2019-08-09T10:10:00Z" w:initials="DT">
     <w:p>
       <w:pPr>
         <w:pStyle w:val="CommentText"/>
@@ -16600,11 +17049,11 @@
         <w:annotationRef/>
       </w:r>
       <w:r>
-        <w:t>What is this? What measure of accuracy? There are many…</w:t>
+        <w:t xml:space="preserve">I added an explanation below – please feel free to edit to include or put in our back pocket if a reviewer asks the question. </w:t>
       </w:r>
     </w:p>
   </w:comment>
-  <w:comment w:id="11" w:author="Scott W Ducharme" w:date="2019-07-02T10:57:00Z" w:initials="SWD">
+  <w:comment w:id="52" w:author="Aston McCullough" w:date="2019-06-25T11:12:00Z" w:initials="AM">
     <w:p>
       <w:pPr>
         <w:pStyle w:val="CommentText"/>
@@ -16616,11 +17065,11 @@
         <w:annotationRef/>
       </w:r>
       <w:r>
-        <w:t>Dusty, Jim, can you provide info here?</w:t>
+        <w:t>What is this? What measure of accuracy? There are many…</w:t>
       </w:r>
     </w:p>
   </w:comment>
-  <w:comment w:id="14" w:author="Aston McCullough" w:date="2019-06-25T11:11:00Z" w:initials="AM">
+  <w:comment w:id="53" w:author="Scott W Ducharme" w:date="2019-07-02T10:57:00Z" w:initials="SWD">
     <w:p>
       <w:pPr>
         <w:pStyle w:val="CommentText"/>
@@ -16632,11 +17081,11 @@
         <w:annotationRef/>
       </w:r>
       <w:r>
-        <w:t>Why don’t we give the OR?</w:t>
+        <w:t>Dusty, Jim, can you provide info here?</w:t>
       </w:r>
     </w:p>
   </w:comment>
-  <w:comment w:id="15" w:author="Elroy Aguiar" w:date="2019-07-01T11:24:00Z" w:initials="EA">
+  <w:comment w:id="54" w:author="Dusty Turner" w:date="2019-08-09T10:07:00Z" w:initials="DT">
     <w:p>
       <w:pPr>
         <w:pStyle w:val="CommentText"/>
@@ -16648,17 +17097,11 @@
         <w:annotationRef/>
       </w:r>
       <w:r>
-        <w:t>I’m not entirely sure, but is it 0.5? since we say in the methods “</w:t>
-      </w:r>
-      <w:r>
-        <w:t>To determine PTC, we assessed the cadence at which the model was most uncertain with regards to gait classification (i.e., where the probability of running or walking was 0.5</w:t>
-      </w:r>
-      <w:r>
-        <w:t xml:space="preserve">” </w:t>
+        <w:t xml:space="preserve">Yes, accuracy in this sense is the following:  Determine the cut point such that all points above that probability we consider a run and all below we consider a walk.  Accuracy is the percentage of correctly classified observations within the data at that cut point.  Jim added a parenthetical with a short explanation.  </w:t>
       </w:r>
     </w:p>
   </w:comment>
-  <w:comment w:id="16" w:author="Scott W Ducharme" w:date="2019-07-02T11:04:00Z" w:initials="SWD">
+  <w:comment w:id="58" w:author="Aston McCullough" w:date="2019-06-25T11:11:00Z" w:initials="AM">
     <w:p>
       <w:pPr>
         <w:pStyle w:val="CommentText"/>
@@ -16670,11 +17113,11 @@
         <w:annotationRef/>
       </w:r>
       <w:r>
-        <w:t>Dusty, Jim, just verifying is Elroy correct?</w:t>
+        <w:t>Why don’t we give the OR?</w:t>
       </w:r>
     </w:p>
   </w:comment>
-  <w:comment w:id="17" w:author="Pleuss, James D MAJ  MIL USA USMA" w:date="2019-08-07T07:57:00Z" w:initials="PJDMMUU">
+  <w:comment w:id="59" w:author="Elroy Aguiar" w:date="2019-07-01T11:24:00Z" w:initials="EA">
     <w:p>
       <w:pPr>
         <w:pStyle w:val="CommentText"/>
@@ -16686,19 +17129,17 @@
         <w:annotationRef/>
       </w:r>
       <w:r>
-        <w:t xml:space="preserve">We could do that, but it’s </w:t>
-      </w:r>
-      <w:proofErr w:type="gramStart"/>
-      <w:r>
-        <w:t>really just</w:t>
-      </w:r>
-      <w:proofErr w:type="gramEnd"/>
-      <w:r>
-        <w:t xml:space="preserve"> a different way of looking at the same information.  I think we can probably leave it as is and see what format the viewers prefer.</w:t>
+        <w:t>I’m not entirely sure, but is it 0.5? since we say in the methods “</w:t>
+      </w:r>
+      <w:r>
+        <w:t>To determine PTC, we assessed the cadence at which the model was most uncertain with regards to gait classification (i.e., where the probability of running or walking was 0.5</w:t>
+      </w:r>
+      <w:r>
+        <w:t xml:space="preserve">” </w:t>
       </w:r>
     </w:p>
   </w:comment>
-  <w:comment w:id="12" w:author="John Schuna" w:date="2019-06-18T13:54:00Z" w:initials="JS">
+  <w:comment w:id="60" w:author="Scott W Ducharme" w:date="2019-07-02T11:04:00Z" w:initials="SWD">
     <w:p>
       <w:pPr>
         <w:pStyle w:val="CommentText"/>
@@ -16710,11 +17151,11 @@
         <w:annotationRef/>
       </w:r>
       <w:r>
-        <w:t>Probably do not need this yet, but reviewers might request some sort of fit index for the logistic regression. Perhaps something like the concordance statistic (c-statistic) might be something we want to report.</w:t>
+        <w:t>Dusty, Jim, just verifying is Elroy correct?</w:t>
       </w:r>
     </w:p>
   </w:comment>
-  <w:comment w:id="13" w:author="Scott W Ducharme" w:date="2019-07-02T11:04:00Z" w:initials="SWD">
+  <w:comment w:id="61" w:author="Pleuss, James D MAJ  MIL USA USMA" w:date="2019-08-07T07:57:00Z" w:initials="PJDMMUU">
     <w:p>
       <w:pPr>
         <w:pStyle w:val="CommentText"/>
@@ -16726,11 +17167,11 @@
         <w:annotationRef/>
       </w:r>
       <w:r>
-        <w:t>Dusty, Jim, can we get this?</w:t>
+        <w:t>We could do that, but it’s really just a different way of looking at the same information.  I think we can probably leave it as is and see what format the viewers prefer.</w:t>
       </w:r>
     </w:p>
   </w:comment>
-  <w:comment w:id="18" w:author="Aston McCullough" w:date="2019-06-25T11:13:00Z" w:initials="AM">
+  <w:comment w:id="55" w:author="John Schuna" w:date="2019-06-18T13:54:00Z" w:initials="JS">
     <w:p>
       <w:pPr>
         <w:pStyle w:val="CommentText"/>
@@ -16742,11 +17183,11 @@
         <w:annotationRef/>
       </w:r>
       <w:r>
-        <w:t>Still unclear about what this measure of accuracy is here… AUC?</w:t>
+        <w:t>Probably do not need this yet, but reviewers might request some sort of fit index for the logistic regression. Perhaps something like the concordance statistic (c-statistic) might be something we want to report.</w:t>
       </w:r>
     </w:p>
   </w:comment>
-  <w:comment w:id="21" w:author="Scott W Ducharme" w:date="2019-07-03T10:48:00Z" w:initials="SWD">
+  <w:comment w:id="56" w:author="Scott W Ducharme" w:date="2019-07-02T11:04:00Z" w:initials="SWD">
     <w:p>
       <w:pPr>
         <w:pStyle w:val="CommentText"/>
@@ -16758,11 +17199,11 @@
         <w:annotationRef/>
       </w:r>
       <w:r>
-        <w:t>Scott to add range or IQR</w:t>
+        <w:t>Dusty, Jim, can we get this?</w:t>
       </w:r>
     </w:p>
   </w:comment>
-  <w:comment w:id="26" w:author="Scott W Ducharme" w:date="2019-07-03T10:29:00Z" w:initials="SWD">
+  <w:comment w:id="57" w:author="Dusty Turner" w:date="2019-08-09T10:12:00Z" w:initials="DT">
     <w:p>
       <w:pPr>
         <w:pStyle w:val="CommentText"/>
@@ -16774,11 +17215,11 @@
         <w:annotationRef/>
       </w:r>
       <w:r>
-        <w:t>Dusty, Jim, could you please update these values to represent the sex combined single values for each age group?</w:t>
+        <w:t>Yes, the concordance statistic is the Area Under the Curve or (AUC) – curve meaning the Receiver Operating Characteristic (ROC) Curve.  Value is .9953791.  This value is insanely high (typically somewhere between .6-.8).  The reason it’s so high is because of having each person in the database twice – there are two distinct groups so it’s easy to find the point that separates the two based on the information we have.  I think including this would call undue attention to this aspect of our model (which isn’t a big deal) but isn’t typical in logistic regression.</w:t>
       </w:r>
     </w:p>
   </w:comment>
-  <w:comment w:id="196" w:author="Scott W Ducharme" w:date="2019-07-03T10:42:00Z" w:initials="SWD">
+  <w:comment w:id="62" w:author="Aston McCullough" w:date="2019-06-25T11:13:00Z" w:initials="AM">
     <w:p>
       <w:pPr>
         <w:pStyle w:val="CommentText"/>
@@ -16790,11 +17231,77 @@
         <w:annotationRef/>
       </w:r>
       <w:r>
-        <w:t>Dusty, Jim, could you please fill in this information?</w:t>
+        <w:t>Still unclear about what this measure of accuracy is here… AUC?</w:t>
       </w:r>
     </w:p>
   </w:comment>
-  <w:comment w:id="284" w:author="Elroy Aguiar" w:date="2019-07-01T13:43:00Z" w:initials="EA">
+  <w:comment w:id="63" w:author="Dusty Turner" w:date="2019-08-09T10:09:00Z" w:initials="DT">
+    <w:p>
+      <w:pPr>
+        <w:pStyle w:val="CommentText"/>
+      </w:pPr>
+      <w:r>
+        <w:rPr>
+          <w:rStyle w:val="CommentReference"/>
+        </w:rPr>
+        <w:annotationRef/>
+      </w:r>
+      <w:r>
+        <w:t xml:space="preserve">I spoke about AUC in a comment earlier and also about what accuracy is earlier as well.  </w:t>
+      </w:r>
+      <w:bookmarkStart w:id="65" w:name="_GoBack"/>
+      <w:bookmarkEnd w:id="65"/>
+    </w:p>
+  </w:comment>
+  <w:comment w:id="67" w:author="Scott W Ducharme" w:date="2019-07-03T10:48:00Z" w:initials="SWD">
+    <w:p>
+      <w:pPr>
+        <w:pStyle w:val="CommentText"/>
+      </w:pPr>
+      <w:r>
+        <w:rPr>
+          <w:rStyle w:val="CommentReference"/>
+        </w:rPr>
+        <w:annotationRef/>
+      </w:r>
+      <w:r>
+        <w:t>Scott to add range or IQR</w:t>
+      </w:r>
+    </w:p>
+  </w:comment>
+  <w:comment w:id="72" w:author="Scott W Ducharme" w:date="2019-07-03T10:29:00Z" w:initials="SWD">
+    <w:p>
+      <w:pPr>
+        <w:pStyle w:val="CommentText"/>
+      </w:pPr>
+      <w:r>
+        <w:rPr>
+          <w:rStyle w:val="CommentReference"/>
+        </w:rPr>
+        <w:annotationRef/>
+      </w:r>
+      <w:r>
+        <w:t>Dusty, Jim, could you please update these values to represent the sex combined single values for each age group?</w:t>
+      </w:r>
+    </w:p>
+  </w:comment>
+  <w:comment w:id="242" w:author="Scott W Ducharme" w:date="2019-07-03T10:42:00Z" w:initials="SWD">
+    <w:p>
+      <w:pPr>
+        <w:pStyle w:val="CommentText"/>
+      </w:pPr>
+      <w:r>
+        <w:rPr>
+          <w:rStyle w:val="CommentReference"/>
+        </w:rPr>
+        <w:annotationRef/>
+      </w:r>
+      <w:r>
+        <w:t>Dusty, Jim, could you please fill in this information?</w:t>
+      </w:r>
+    </w:p>
+  </w:comment>
+  <w:comment w:id="328" w:author="Elroy Aguiar" w:date="2019-07-01T13:43:00Z" w:initials="EA">
     <w:p>
       <w:pPr>
         <w:pStyle w:val="CommentText"/>
@@ -16817,7 +17324,7 @@
 </file>
 
 <file path=word/commentsExtended.xml><?xml version="1.0" encoding="utf-8"?>
-<w15:commentsEx xmlns:wpc="http://schemas.microsoft.com/office/word/2010/wordprocessingCanvas" xmlns:cx="http://schemas.microsoft.com/office/drawing/2014/chartex" xmlns:cx1="http://schemas.microsoft.com/office/drawing/2015/9/8/chartex" xmlns:cx2="http://schemas.microsoft.com/office/drawing/2015/10/21/chartex" xmlns:cx3="http://schemas.microsoft.com/office/drawing/2016/5/9/chartex" xmlns:cx4="http://schemas.microsoft.com/office/drawing/2016/5/10/chartex" xmlns:cx5="http://schemas.microsoft.com/office/drawing/2016/5/11/chartex" xmlns:cx6="http://schemas.microsoft.com/office/drawing/2016/5/12/chartex" xmlns:cx7="http://schemas.microsoft.com/office/drawing/2016/5/13/chartex" xmlns:cx8="http://schemas.microsoft.com/office/drawing/2016/5/14/chartex" xmlns:mc="http://schemas.openxmlformats.org/markup-compatibility/2006" xmlns:aink="http://schemas.microsoft.com/office/drawing/2016/ink" xmlns:am3d="http://schemas.microsoft.com/office/drawing/2017/model3d" xmlns:o="urn:schemas-microsoft-com:office:office" xmlns:r="http://schemas.openxmlformats.org/officeDocument/2006/relationships" xmlns:m="http://schemas.openxmlformats.org/officeDocument/2006/math" xmlns:v="urn:schemas-microsoft-com:vml" xmlns:wp14="http://schemas.microsoft.com/office/word/2010/wordprocessingDrawing" xmlns:wp="http://schemas.openxmlformats.org/drawingml/2006/wordprocessingDrawing" xmlns:w10="urn:schemas-microsoft-com:office:word" xmlns:w="http://schemas.openxmlformats.org/wordprocessingml/2006/main" xmlns:w14="http://schemas.microsoft.com/office/word/2010/wordml" xmlns:w15="http://schemas.microsoft.com/office/word/2012/wordml" xmlns:w16cid="http://schemas.microsoft.com/office/word/2016/wordml/cid" xmlns:w16se="http://schemas.microsoft.com/office/word/2015/wordml/symex" xmlns:wpg="http://schemas.microsoft.com/office/word/2010/wordprocessingGroup" xmlns:wpi="http://schemas.microsoft.com/office/word/2010/wordprocessingInk" xmlns:wne="http://schemas.microsoft.com/office/word/2006/wordml" xmlns:wps="http://schemas.microsoft.com/office/word/2010/wordprocessingShape" mc:Ignorable="w14 w15 w16se w16cid wp14">
+<w15:commentsEx xmlns:wpc="http://schemas.microsoft.com/office/word/2010/wordprocessingCanvas" xmlns:mc="http://schemas.openxmlformats.org/markup-compatibility/2006" xmlns:o="urn:schemas-microsoft-com:office:office" xmlns:r="http://schemas.openxmlformats.org/officeDocument/2006/relationships" xmlns:m="http://schemas.openxmlformats.org/officeDocument/2006/math" xmlns:v="urn:schemas-microsoft-com:vml" xmlns:wp14="http://schemas.microsoft.com/office/word/2010/wordprocessingDrawing" xmlns:wp="http://schemas.openxmlformats.org/drawingml/2006/wordprocessingDrawing" xmlns:w10="urn:schemas-microsoft-com:office:word" xmlns:w="http://schemas.openxmlformats.org/wordprocessingml/2006/main" xmlns:w14="http://schemas.microsoft.com/office/word/2010/wordml" xmlns:w15="http://schemas.microsoft.com/office/word/2012/wordml" xmlns:wpg="http://schemas.microsoft.com/office/word/2010/wordprocessingGroup" xmlns:wpi="http://schemas.microsoft.com/office/word/2010/wordprocessingInk" xmlns:wne="http://schemas.microsoft.com/office/word/2006/wordml" xmlns:wps="http://schemas.microsoft.com/office/word/2010/wordprocessingShape" mc:Ignorable="w14 w15 wp14">
   <w15:commentEx w15:paraId="1FA9E8F6" w15:done="0"/>
   <w15:commentEx w15:paraId="542B9980" w15:done="0"/>
   <w15:commentEx w15:paraId="47450AB4" w15:done="0"/>
@@ -16826,15 +17333,19 @@
   <w15:commentEx w15:paraId="078FE94E" w15:done="0"/>
   <w15:commentEx w15:paraId="42897CA7" w15:done="0"/>
   <w15:commentEx w15:paraId="101107AD" w15:paraIdParent="42897CA7" w15:done="0"/>
+  <w15:commentEx w15:paraId="58E3CA30" w15:paraIdParent="42897CA7" w15:done="0"/>
   <w15:commentEx w15:paraId="36B153FE" w15:done="0"/>
-  <w15:commentEx w15:paraId="3539EEED" w15:paraIdParent="36B153FE" w15:done="0"/>
+  <w15:commentEx w15:paraId="20F4A2C1" w15:paraIdParent="36B153FE" w15:done="0"/>
+  <w15:commentEx w15:paraId="7A38F199" w15:paraIdParent="36B153FE" w15:done="0"/>
   <w15:commentEx w15:paraId="721DBA66" w15:done="0"/>
   <w15:commentEx w15:paraId="029DACAF" w15:paraIdParent="721DBA66" w15:done="0"/>
   <w15:commentEx w15:paraId="0D2B816F" w15:paraIdParent="721DBA66" w15:done="0"/>
   <w15:commentEx w15:paraId="2E9FA2B3" w15:paraIdParent="721DBA66" w15:done="0"/>
   <w15:commentEx w15:paraId="2D4A1BFD" w15:done="0"/>
   <w15:commentEx w15:paraId="6AB77CEF" w15:paraIdParent="2D4A1BFD" w15:done="0"/>
+  <w15:commentEx w15:paraId="7AEDF639" w15:paraIdParent="2D4A1BFD" w15:done="0"/>
   <w15:commentEx w15:paraId="51E3F32B" w15:done="0"/>
+  <w15:commentEx w15:paraId="00F43A70" w15:paraIdParent="51E3F32B" w15:done="0"/>
   <w15:commentEx w15:paraId="13BE28E1" w15:done="0"/>
   <w15:commentEx w15:paraId="7A5448A6" w15:done="0"/>
   <w15:commentEx w15:paraId="5FD20CFF" w15:done="0"/>
@@ -16869,7 +17380,7 @@
 </file>
 
 <file path=word/endnotes.xml><?xml version="1.0" encoding="utf-8"?>
-<w:endnotes xmlns:wpc="http://schemas.microsoft.com/office/word/2010/wordprocessingCanvas" xmlns:cx="http://schemas.microsoft.com/office/drawing/2014/chartex" xmlns:cx1="http://schemas.microsoft.com/office/drawing/2015/9/8/chartex" xmlns:cx2="http://schemas.microsoft.com/office/drawing/2015/10/21/chartex" xmlns:cx3="http://schemas.microsoft.com/office/drawing/2016/5/9/chartex" xmlns:cx4="http://schemas.microsoft.com/office/drawing/2016/5/10/chartex" xmlns:cx5="http://schemas.microsoft.com/office/drawing/2016/5/11/chartex" xmlns:cx6="http://schemas.microsoft.com/office/drawing/2016/5/12/chartex" xmlns:cx7="http://schemas.microsoft.com/office/drawing/2016/5/13/chartex" xmlns:cx8="http://schemas.microsoft.com/office/drawing/2016/5/14/chartex" xmlns:mc="http://schemas.openxmlformats.org/markup-compatibility/2006" xmlns:aink="http://schemas.microsoft.com/office/drawing/2016/ink" xmlns:am3d="http://schemas.microsoft.com/office/drawing/2017/model3d" xmlns:o="urn:schemas-microsoft-com:office:office" xmlns:r="http://schemas.openxmlformats.org/officeDocument/2006/relationships" xmlns:m="http://schemas.openxmlformats.org/officeDocument/2006/math" xmlns:v="urn:schemas-microsoft-com:vml" xmlns:wp14="http://schemas.microsoft.com/office/word/2010/wordprocessingDrawing" xmlns:wp="http://schemas.openxmlformats.org/drawingml/2006/wordprocessingDrawing" xmlns:w10="urn:schemas-microsoft-com:office:word" xmlns:w="http://schemas.openxmlformats.org/wordprocessingml/2006/main" xmlns:w14="http://schemas.microsoft.com/office/word/2010/wordml" xmlns:w15="http://schemas.microsoft.com/office/word/2012/wordml" xmlns:w16cid="http://schemas.microsoft.com/office/word/2016/wordml/cid" xmlns:w16se="http://schemas.microsoft.com/office/word/2015/wordml/symex" xmlns:wpg="http://schemas.microsoft.com/office/word/2010/wordprocessingGroup" xmlns:wpi="http://schemas.microsoft.com/office/word/2010/wordprocessingInk" xmlns:wne="http://schemas.microsoft.com/office/word/2006/wordml" xmlns:wps="http://schemas.microsoft.com/office/word/2010/wordprocessingShape" mc:Ignorable="w14 w15 w16se w16cid wp14">
+<w:endnotes xmlns:wpc="http://schemas.microsoft.com/office/word/2010/wordprocessingCanvas" xmlns:mc="http://schemas.openxmlformats.org/markup-compatibility/2006" xmlns:o="urn:schemas-microsoft-com:office:office" xmlns:r="http://schemas.openxmlformats.org/officeDocument/2006/relationships" xmlns:m="http://schemas.openxmlformats.org/officeDocument/2006/math" xmlns:v="urn:schemas-microsoft-com:vml" xmlns:wp14="http://schemas.microsoft.com/office/word/2010/wordprocessingDrawing" xmlns:wp="http://schemas.openxmlformats.org/drawingml/2006/wordprocessingDrawing" xmlns:w10="urn:schemas-microsoft-com:office:word" xmlns:w="http://schemas.openxmlformats.org/wordprocessingml/2006/main" xmlns:w14="http://schemas.microsoft.com/office/word/2010/wordml" xmlns:w15="http://schemas.microsoft.com/office/word/2012/wordml" xmlns:wpg="http://schemas.microsoft.com/office/word/2010/wordprocessingGroup" xmlns:wpi="http://schemas.microsoft.com/office/word/2010/wordprocessingInk" xmlns:wne="http://schemas.microsoft.com/office/word/2006/wordml" xmlns:wps="http://schemas.microsoft.com/office/word/2010/wordprocessingShape" mc:Ignorable="w14 w15 wp14">
   <w:endnote w:type="separator" w:id="-1">
     <w:p>
       <w:pPr>
@@ -16894,7 +17405,7 @@
 </file>
 
 <file path=word/footer1.xml><?xml version="1.0" encoding="utf-8"?>
-<w:ftr xmlns:wpc="http://schemas.microsoft.com/office/word/2010/wordprocessingCanvas" xmlns:cx="http://schemas.microsoft.com/office/drawing/2014/chartex" xmlns:cx1="http://schemas.microsoft.com/office/drawing/2015/9/8/chartex" xmlns:cx2="http://schemas.microsoft.com/office/drawing/2015/10/21/chartex" xmlns:cx3="http://schemas.microsoft.com/office/drawing/2016/5/9/chartex" xmlns:cx4="http://schemas.microsoft.com/office/drawing/2016/5/10/chartex" xmlns:cx5="http://schemas.microsoft.com/office/drawing/2016/5/11/chartex" xmlns:cx6="http://schemas.microsoft.com/office/drawing/2016/5/12/chartex" xmlns:cx7="http://schemas.microsoft.com/office/drawing/2016/5/13/chartex" xmlns:cx8="http://schemas.microsoft.com/office/drawing/2016/5/14/chartex" xmlns:mc="http://schemas.openxmlformats.org/markup-compatibility/2006" xmlns:aink="http://schemas.microsoft.com/office/drawing/2016/ink" xmlns:am3d="http://schemas.microsoft.com/office/drawing/2017/model3d" xmlns:o="urn:schemas-microsoft-com:office:office" xmlns:r="http://schemas.openxmlformats.org/officeDocument/2006/relationships" xmlns:m="http://schemas.openxmlformats.org/officeDocument/2006/math" xmlns:v="urn:schemas-microsoft-com:vml" xmlns:wp14="http://schemas.microsoft.com/office/word/2010/wordprocessingDrawing" xmlns:wp="http://schemas.openxmlformats.org/drawingml/2006/wordprocessingDrawing" xmlns:w10="urn:schemas-microsoft-com:office:word" xmlns:w="http://schemas.openxmlformats.org/wordprocessingml/2006/main" xmlns:w14="http://schemas.microsoft.com/office/word/2010/wordml" xmlns:w15="http://schemas.microsoft.com/office/word/2012/wordml" xmlns:w16cid="http://schemas.microsoft.com/office/word/2016/wordml/cid" xmlns:w16se="http://schemas.microsoft.com/office/word/2015/wordml/symex" xmlns:wpg="http://schemas.microsoft.com/office/word/2010/wordprocessingGroup" xmlns:wpi="http://schemas.microsoft.com/office/word/2010/wordprocessingInk" xmlns:wne="http://schemas.microsoft.com/office/word/2006/wordml" xmlns:wps="http://schemas.microsoft.com/office/word/2010/wordprocessingShape" mc:Ignorable="w14 w15 w16se w16cid wp14">
+<w:ftr xmlns:wpc="http://schemas.microsoft.com/office/word/2010/wordprocessingCanvas" xmlns:mc="http://schemas.openxmlformats.org/markup-compatibility/2006" xmlns:o="urn:schemas-microsoft-com:office:office" xmlns:r="http://schemas.openxmlformats.org/officeDocument/2006/relationships" xmlns:m="http://schemas.openxmlformats.org/officeDocument/2006/math" xmlns:v="urn:schemas-microsoft-com:vml" xmlns:wp14="http://schemas.microsoft.com/office/word/2010/wordprocessingDrawing" xmlns:wp="http://schemas.openxmlformats.org/drawingml/2006/wordprocessingDrawing" xmlns:w10="urn:schemas-microsoft-com:office:word" xmlns:w="http://schemas.openxmlformats.org/wordprocessingml/2006/main" xmlns:w14="http://schemas.microsoft.com/office/word/2010/wordml" xmlns:w15="http://schemas.microsoft.com/office/word/2012/wordml" xmlns:wpg="http://schemas.microsoft.com/office/word/2010/wordprocessingGroup" xmlns:wpi="http://schemas.microsoft.com/office/word/2010/wordprocessingInk" xmlns:wne="http://schemas.microsoft.com/office/word/2006/wordml" xmlns:wps="http://schemas.microsoft.com/office/word/2010/wordprocessingShape" mc:Ignorable="w14 w15 wp14">
   <w:sdt>
     <w:sdtPr>
       <w:rPr>
@@ -16906,6 +17417,11 @@
         <w:docPartUnique/>
       </w:docPartObj>
     </w:sdtPr>
+    <w:sdtEndPr>
+      <w:rPr>
+        <w:rStyle w:val="PageNumber"/>
+      </w:rPr>
+    </w:sdtEndPr>
     <w:sdtContent>
       <w:p>
         <w:pPr>
@@ -16946,7 +17462,7 @@
 </file>
 
 <file path=word/footer2.xml><?xml version="1.0" encoding="utf-8"?>
-<w:ftr xmlns:wpc="http://schemas.microsoft.com/office/word/2010/wordprocessingCanvas" xmlns:cx="http://schemas.microsoft.com/office/drawing/2014/chartex" xmlns:cx1="http://schemas.microsoft.com/office/drawing/2015/9/8/chartex" xmlns:cx2="http://schemas.microsoft.com/office/drawing/2015/10/21/chartex" xmlns:cx3="http://schemas.microsoft.com/office/drawing/2016/5/9/chartex" xmlns:cx4="http://schemas.microsoft.com/office/drawing/2016/5/10/chartex" xmlns:cx5="http://schemas.microsoft.com/office/drawing/2016/5/11/chartex" xmlns:cx6="http://schemas.microsoft.com/office/drawing/2016/5/12/chartex" xmlns:cx7="http://schemas.microsoft.com/office/drawing/2016/5/13/chartex" xmlns:cx8="http://schemas.microsoft.com/office/drawing/2016/5/14/chartex" xmlns:mc="http://schemas.openxmlformats.org/markup-compatibility/2006" xmlns:aink="http://schemas.microsoft.com/office/drawing/2016/ink" xmlns:am3d="http://schemas.microsoft.com/office/drawing/2017/model3d" xmlns:o="urn:schemas-microsoft-com:office:office" xmlns:r="http://schemas.openxmlformats.org/officeDocument/2006/relationships" xmlns:m="http://schemas.openxmlformats.org/officeDocument/2006/math" xmlns:v="urn:schemas-microsoft-com:vml" xmlns:wp14="http://schemas.microsoft.com/office/word/2010/wordprocessingDrawing" xmlns:wp="http://schemas.openxmlformats.org/drawingml/2006/wordprocessingDrawing" xmlns:w10="urn:schemas-microsoft-com:office:word" xmlns:w="http://schemas.openxmlformats.org/wordprocessingml/2006/main" xmlns:w14="http://schemas.microsoft.com/office/word/2010/wordml" xmlns:w15="http://schemas.microsoft.com/office/word/2012/wordml" xmlns:w16cid="http://schemas.microsoft.com/office/word/2016/wordml/cid" xmlns:w16se="http://schemas.microsoft.com/office/word/2015/wordml/symex" xmlns:wpg="http://schemas.microsoft.com/office/word/2010/wordprocessingGroup" xmlns:wpi="http://schemas.microsoft.com/office/word/2010/wordprocessingInk" xmlns:wne="http://schemas.microsoft.com/office/word/2006/wordml" xmlns:wps="http://schemas.microsoft.com/office/word/2010/wordprocessingShape" mc:Ignorable="w14 w15 w16se w16cid wp14">
+<w:ftr xmlns:wpc="http://schemas.microsoft.com/office/word/2010/wordprocessingCanvas" xmlns:mc="http://schemas.openxmlformats.org/markup-compatibility/2006" xmlns:o="urn:schemas-microsoft-com:office:office" xmlns:r="http://schemas.openxmlformats.org/officeDocument/2006/relationships" xmlns:m="http://schemas.openxmlformats.org/officeDocument/2006/math" xmlns:v="urn:schemas-microsoft-com:vml" xmlns:wp14="http://schemas.microsoft.com/office/word/2010/wordprocessingDrawing" xmlns:wp="http://schemas.openxmlformats.org/drawingml/2006/wordprocessingDrawing" xmlns:w10="urn:schemas-microsoft-com:office:word" xmlns:w="http://schemas.openxmlformats.org/wordprocessingml/2006/main" xmlns:w14="http://schemas.microsoft.com/office/word/2010/wordml" xmlns:w15="http://schemas.microsoft.com/office/word/2012/wordml" xmlns:wpg="http://schemas.microsoft.com/office/word/2010/wordprocessingGroup" xmlns:wpi="http://schemas.microsoft.com/office/word/2010/wordprocessingInk" xmlns:wne="http://schemas.microsoft.com/office/word/2006/wordml" xmlns:wps="http://schemas.microsoft.com/office/word/2010/wordprocessingShape" mc:Ignorable="w14 w15 wp14">
   <w:p>
     <w:pPr>
       <w:pStyle w:val="Footer"/>
@@ -16957,7 +17473,7 @@
 </file>
 
 <file path=word/footnotes.xml><?xml version="1.0" encoding="utf-8"?>
-<w:footnotes xmlns:wpc="http://schemas.microsoft.com/office/word/2010/wordprocessingCanvas" xmlns:cx="http://schemas.microsoft.com/office/drawing/2014/chartex" xmlns:cx1="http://schemas.microsoft.com/office/drawing/2015/9/8/chartex" xmlns:cx2="http://schemas.microsoft.com/office/drawing/2015/10/21/chartex" xmlns:cx3="http://schemas.microsoft.com/office/drawing/2016/5/9/chartex" xmlns:cx4="http://schemas.microsoft.com/office/drawing/2016/5/10/chartex" xmlns:cx5="http://schemas.microsoft.com/office/drawing/2016/5/11/chartex" xmlns:cx6="http://schemas.microsoft.com/office/drawing/2016/5/12/chartex" xmlns:cx7="http://schemas.microsoft.com/office/drawing/2016/5/13/chartex" xmlns:cx8="http://schemas.microsoft.com/office/drawing/2016/5/14/chartex" xmlns:mc="http://schemas.openxmlformats.org/markup-compatibility/2006" xmlns:aink="http://schemas.microsoft.com/office/drawing/2016/ink" xmlns:am3d="http://schemas.microsoft.com/office/drawing/2017/model3d" xmlns:o="urn:schemas-microsoft-com:office:office" xmlns:r="http://schemas.openxmlformats.org/officeDocument/2006/relationships" xmlns:m="http://schemas.openxmlformats.org/officeDocument/2006/math" xmlns:v="urn:schemas-microsoft-com:vml" xmlns:wp14="http://schemas.microsoft.com/office/word/2010/wordprocessingDrawing" xmlns:wp="http://schemas.openxmlformats.org/drawingml/2006/wordprocessingDrawing" xmlns:w10="urn:schemas-microsoft-com:office:word" xmlns:w="http://schemas.openxmlformats.org/wordprocessingml/2006/main" xmlns:w14="http://schemas.microsoft.com/office/word/2010/wordml" xmlns:w15="http://schemas.microsoft.com/office/word/2012/wordml" xmlns:w16cid="http://schemas.microsoft.com/office/word/2016/wordml/cid" xmlns:w16se="http://schemas.microsoft.com/office/word/2015/wordml/symex" xmlns:wpg="http://schemas.microsoft.com/office/word/2010/wordprocessingGroup" xmlns:wpi="http://schemas.microsoft.com/office/word/2010/wordprocessingInk" xmlns:wne="http://schemas.microsoft.com/office/word/2006/wordml" xmlns:wps="http://schemas.microsoft.com/office/word/2010/wordprocessingShape" mc:Ignorable="w14 w15 w16se w16cid wp14">
+<w:footnotes xmlns:wpc="http://schemas.microsoft.com/office/word/2010/wordprocessingCanvas" xmlns:mc="http://schemas.openxmlformats.org/markup-compatibility/2006" xmlns:o="urn:schemas-microsoft-com:office:office" xmlns:r="http://schemas.openxmlformats.org/officeDocument/2006/relationships" xmlns:m="http://schemas.openxmlformats.org/officeDocument/2006/math" xmlns:v="urn:schemas-microsoft-com:vml" xmlns:wp14="http://schemas.microsoft.com/office/word/2010/wordprocessingDrawing" xmlns:wp="http://schemas.openxmlformats.org/drawingml/2006/wordprocessingDrawing" xmlns:w10="urn:schemas-microsoft-com:office:word" xmlns:w="http://schemas.openxmlformats.org/wordprocessingml/2006/main" xmlns:w14="http://schemas.microsoft.com/office/word/2010/wordml" xmlns:w15="http://schemas.microsoft.com/office/word/2012/wordml" xmlns:wpg="http://schemas.microsoft.com/office/word/2010/wordprocessingGroup" xmlns:wpi="http://schemas.microsoft.com/office/word/2010/wordprocessingInk" xmlns:wne="http://schemas.microsoft.com/office/word/2006/wordml" xmlns:wps="http://schemas.microsoft.com/office/word/2010/wordprocessingShape" mc:Ignorable="w14 w15 wp14">
   <w:footnote w:type="separator" w:id="-1">
     <w:p>
       <w:pPr>
@@ -16982,7 +17498,7 @@
 </file>
 
 <file path=word/header1.xml><?xml version="1.0" encoding="utf-8"?>
-<w:hdr xmlns:wpc="http://schemas.microsoft.com/office/word/2010/wordprocessingCanvas" xmlns:cx="http://schemas.microsoft.com/office/drawing/2014/chartex" xmlns:cx1="http://schemas.microsoft.com/office/drawing/2015/9/8/chartex" xmlns:cx2="http://schemas.microsoft.com/office/drawing/2015/10/21/chartex" xmlns:cx3="http://schemas.microsoft.com/office/drawing/2016/5/9/chartex" xmlns:cx4="http://schemas.microsoft.com/office/drawing/2016/5/10/chartex" xmlns:cx5="http://schemas.microsoft.com/office/drawing/2016/5/11/chartex" xmlns:cx6="http://schemas.microsoft.com/office/drawing/2016/5/12/chartex" xmlns:cx7="http://schemas.microsoft.com/office/drawing/2016/5/13/chartex" xmlns:cx8="http://schemas.microsoft.com/office/drawing/2016/5/14/chartex" xmlns:mc="http://schemas.openxmlformats.org/markup-compatibility/2006" xmlns:aink="http://schemas.microsoft.com/office/drawing/2016/ink" xmlns:am3d="http://schemas.microsoft.com/office/drawing/2017/model3d" xmlns:o="urn:schemas-microsoft-com:office:office" xmlns:r="http://schemas.openxmlformats.org/officeDocument/2006/relationships" xmlns:m="http://schemas.openxmlformats.org/officeDocument/2006/math" xmlns:v="urn:schemas-microsoft-com:vml" xmlns:wp14="http://schemas.microsoft.com/office/word/2010/wordprocessingDrawing" xmlns:wp="http://schemas.openxmlformats.org/drawingml/2006/wordprocessingDrawing" xmlns:w10="urn:schemas-microsoft-com:office:word" xmlns:w="http://schemas.openxmlformats.org/wordprocessingml/2006/main" xmlns:w14="http://schemas.microsoft.com/office/word/2010/wordml" xmlns:w15="http://schemas.microsoft.com/office/word/2012/wordml" xmlns:w16cid="http://schemas.microsoft.com/office/word/2016/wordml/cid" xmlns:w16se="http://schemas.microsoft.com/office/word/2015/wordml/symex" xmlns:wpg="http://schemas.microsoft.com/office/word/2010/wordprocessingGroup" xmlns:wpi="http://schemas.microsoft.com/office/word/2010/wordprocessingInk" xmlns:wne="http://schemas.microsoft.com/office/word/2006/wordml" xmlns:wps="http://schemas.microsoft.com/office/word/2010/wordprocessingShape" mc:Ignorable="w14 w15 w16se w16cid wp14">
+<w:hdr xmlns:wpc="http://schemas.microsoft.com/office/word/2010/wordprocessingCanvas" xmlns:mc="http://schemas.openxmlformats.org/markup-compatibility/2006" xmlns:o="urn:schemas-microsoft-com:office:office" xmlns:r="http://schemas.openxmlformats.org/officeDocument/2006/relationships" xmlns:m="http://schemas.openxmlformats.org/officeDocument/2006/math" xmlns:v="urn:schemas-microsoft-com:vml" xmlns:wp14="http://schemas.microsoft.com/office/word/2010/wordprocessingDrawing" xmlns:wp="http://schemas.openxmlformats.org/drawingml/2006/wordprocessingDrawing" xmlns:w10="urn:schemas-microsoft-com:office:word" xmlns:w="http://schemas.openxmlformats.org/wordprocessingml/2006/main" xmlns:w14="http://schemas.microsoft.com/office/word/2010/wordml" xmlns:w15="http://schemas.microsoft.com/office/word/2012/wordml" xmlns:wpg="http://schemas.microsoft.com/office/word/2010/wordprocessingGroup" xmlns:wpi="http://schemas.microsoft.com/office/word/2010/wordprocessingInk" xmlns:wne="http://schemas.microsoft.com/office/word/2006/wordml" xmlns:wps="http://schemas.microsoft.com/office/word/2010/wordprocessingShape" mc:Ignorable="w14 w15 wp14">
   <w:sdt>
     <w:sdtPr>
       <w:id w:val="887529379"/>
@@ -17029,7 +17545,7 @@
             <w:rFonts w:ascii="Times New Roman" w:hAnsi="Times New Roman" w:cs="Times New Roman"/>
             <w:noProof/>
           </w:rPr>
-          <w:t>2</w:t>
+          <w:t>23</w:t>
         </w:r>
         <w:r>
           <w:rPr>
@@ -17064,7 +17580,7 @@
 </file>
 
 <file path=word/header2.xml><?xml version="1.0" encoding="utf-8"?>
-<w:hdr xmlns:wpc="http://schemas.microsoft.com/office/word/2010/wordprocessingCanvas" xmlns:cx="http://schemas.microsoft.com/office/drawing/2014/chartex" xmlns:cx1="http://schemas.microsoft.com/office/drawing/2015/9/8/chartex" xmlns:cx2="http://schemas.microsoft.com/office/drawing/2015/10/21/chartex" xmlns:cx3="http://schemas.microsoft.com/office/drawing/2016/5/9/chartex" xmlns:cx4="http://schemas.microsoft.com/office/drawing/2016/5/10/chartex" xmlns:cx5="http://schemas.microsoft.com/office/drawing/2016/5/11/chartex" xmlns:cx6="http://schemas.microsoft.com/office/drawing/2016/5/12/chartex" xmlns:cx7="http://schemas.microsoft.com/office/drawing/2016/5/13/chartex" xmlns:cx8="http://schemas.microsoft.com/office/drawing/2016/5/14/chartex" xmlns:mc="http://schemas.openxmlformats.org/markup-compatibility/2006" xmlns:aink="http://schemas.microsoft.com/office/drawing/2016/ink" xmlns:am3d="http://schemas.microsoft.com/office/drawing/2017/model3d" xmlns:o="urn:schemas-microsoft-com:office:office" xmlns:r="http://schemas.openxmlformats.org/officeDocument/2006/relationships" xmlns:m="http://schemas.openxmlformats.org/officeDocument/2006/math" xmlns:v="urn:schemas-microsoft-com:vml" xmlns:wp14="http://schemas.microsoft.com/office/word/2010/wordprocessingDrawing" xmlns:wp="http://schemas.openxmlformats.org/drawingml/2006/wordprocessingDrawing" xmlns:w10="urn:schemas-microsoft-com:office:word" xmlns:w="http://schemas.openxmlformats.org/wordprocessingml/2006/main" xmlns:w14="http://schemas.microsoft.com/office/word/2010/wordml" xmlns:w15="http://schemas.microsoft.com/office/word/2012/wordml" xmlns:w16cid="http://schemas.microsoft.com/office/word/2016/wordml/cid" xmlns:w16se="http://schemas.microsoft.com/office/word/2015/wordml/symex" xmlns:wpg="http://schemas.microsoft.com/office/word/2010/wordprocessingGroup" xmlns:wpi="http://schemas.microsoft.com/office/word/2010/wordprocessingInk" xmlns:wne="http://schemas.microsoft.com/office/word/2006/wordml" xmlns:wps="http://schemas.microsoft.com/office/word/2010/wordprocessingShape" mc:Ignorable="w14 w15 w16se w16cid wp14">
+<w:hdr xmlns:wpc="http://schemas.microsoft.com/office/word/2010/wordprocessingCanvas" xmlns:mc="http://schemas.openxmlformats.org/markup-compatibility/2006" xmlns:o="urn:schemas-microsoft-com:office:office" xmlns:r="http://schemas.openxmlformats.org/officeDocument/2006/relationships" xmlns:m="http://schemas.openxmlformats.org/officeDocument/2006/math" xmlns:v="urn:schemas-microsoft-com:vml" xmlns:wp14="http://schemas.microsoft.com/office/word/2010/wordprocessingDrawing" xmlns:wp="http://schemas.openxmlformats.org/drawingml/2006/wordprocessingDrawing" xmlns:w10="urn:schemas-microsoft-com:office:word" xmlns:w="http://schemas.openxmlformats.org/wordprocessingml/2006/main" xmlns:w14="http://schemas.microsoft.com/office/word/2010/wordml" xmlns:w15="http://schemas.microsoft.com/office/word/2012/wordml" xmlns:wpg="http://schemas.microsoft.com/office/word/2010/wordprocessingGroup" xmlns:wpi="http://schemas.microsoft.com/office/word/2010/wordprocessingInk" xmlns:wne="http://schemas.microsoft.com/office/word/2006/wordml" xmlns:wps="http://schemas.microsoft.com/office/word/2010/wordprocessingShape" mc:Ignorable="w14 w15 wp14">
   <w:p>
     <w:pPr>
       <w:pStyle w:val="Header"/>
@@ -17090,13 +17606,113 @@
 </w:hdr>
 </file>
 
+<file path=word/numbering.xml><?xml version="1.0" encoding="utf-8"?>
+<w:numbering xmlns:wpc="http://schemas.microsoft.com/office/word/2010/wordprocessingCanvas" xmlns:mc="http://schemas.openxmlformats.org/markup-compatibility/2006" xmlns:o="urn:schemas-microsoft-com:office:office" xmlns:r="http://schemas.openxmlformats.org/officeDocument/2006/relationships" xmlns:m="http://schemas.openxmlformats.org/officeDocument/2006/math" xmlns:v="urn:schemas-microsoft-com:vml" xmlns:wp14="http://schemas.microsoft.com/office/word/2010/wordprocessingDrawing" xmlns:wp="http://schemas.openxmlformats.org/drawingml/2006/wordprocessingDrawing" xmlns:w10="urn:schemas-microsoft-com:office:word" xmlns:w="http://schemas.openxmlformats.org/wordprocessingml/2006/main" xmlns:w14="http://schemas.microsoft.com/office/word/2010/wordml" xmlns:w15="http://schemas.microsoft.com/office/word/2012/wordml" xmlns:wpg="http://schemas.microsoft.com/office/word/2010/wordprocessingGroup" xmlns:wpi="http://schemas.microsoft.com/office/word/2010/wordprocessingInk" xmlns:wne="http://schemas.microsoft.com/office/word/2006/wordml" xmlns:wps="http://schemas.microsoft.com/office/word/2010/wordprocessingShape" mc:Ignorable="w14 w15 wp14">
+  <w:abstractNum w:abstractNumId="0" w15:restartNumberingAfterBreak="0">
+    <w:nsid w:val="52250A6E"/>
+    <w:multiLevelType w:val="hybridMultilevel"/>
+    <w:tmpl w:val="5CD4B6C6"/>
+    <w:lvl w:ilvl="0" w:tplc="3BB4FAFC">
+      <w:start w:val="1"/>
+      <w:numFmt w:val="decimal"/>
+      <w:lvlText w:val="%1)"/>
+      <w:lvlJc w:val="left"/>
+      <w:pPr>
+        <w:ind w:left="1080" w:hanging="360"/>
+      </w:pPr>
+      <w:rPr>
+        <w:rFonts w:hint="default"/>
+      </w:rPr>
+    </w:lvl>
+    <w:lvl w:ilvl="1" w:tplc="04090019" w:tentative="1">
+      <w:start w:val="1"/>
+      <w:numFmt w:val="lowerLetter"/>
+      <w:lvlText w:val="%2."/>
+      <w:lvlJc w:val="left"/>
+      <w:pPr>
+        <w:ind w:left="1800" w:hanging="360"/>
+      </w:pPr>
+    </w:lvl>
+    <w:lvl w:ilvl="2" w:tplc="0409001B" w:tentative="1">
+      <w:start w:val="1"/>
+      <w:numFmt w:val="lowerRoman"/>
+      <w:lvlText w:val="%3."/>
+      <w:lvlJc w:val="right"/>
+      <w:pPr>
+        <w:ind w:left="2520" w:hanging="180"/>
+      </w:pPr>
+    </w:lvl>
+    <w:lvl w:ilvl="3" w:tplc="0409000F" w:tentative="1">
+      <w:start w:val="1"/>
+      <w:numFmt w:val="decimal"/>
+      <w:lvlText w:val="%4."/>
+      <w:lvlJc w:val="left"/>
+      <w:pPr>
+        <w:ind w:left="3240" w:hanging="360"/>
+      </w:pPr>
+    </w:lvl>
+    <w:lvl w:ilvl="4" w:tplc="04090019" w:tentative="1">
+      <w:start w:val="1"/>
+      <w:numFmt w:val="lowerLetter"/>
+      <w:lvlText w:val="%5."/>
+      <w:lvlJc w:val="left"/>
+      <w:pPr>
+        <w:ind w:left="3960" w:hanging="360"/>
+      </w:pPr>
+    </w:lvl>
+    <w:lvl w:ilvl="5" w:tplc="0409001B" w:tentative="1">
+      <w:start w:val="1"/>
+      <w:numFmt w:val="lowerRoman"/>
+      <w:lvlText w:val="%6."/>
+      <w:lvlJc w:val="right"/>
+      <w:pPr>
+        <w:ind w:left="4680" w:hanging="180"/>
+      </w:pPr>
+    </w:lvl>
+    <w:lvl w:ilvl="6" w:tplc="0409000F" w:tentative="1">
+      <w:start w:val="1"/>
+      <w:numFmt w:val="decimal"/>
+      <w:lvlText w:val="%7."/>
+      <w:lvlJc w:val="left"/>
+      <w:pPr>
+        <w:ind w:left="5400" w:hanging="360"/>
+      </w:pPr>
+    </w:lvl>
+    <w:lvl w:ilvl="7" w:tplc="04090019" w:tentative="1">
+      <w:start w:val="1"/>
+      <w:numFmt w:val="lowerLetter"/>
+      <w:lvlText w:val="%8."/>
+      <w:lvlJc w:val="left"/>
+      <w:pPr>
+        <w:ind w:left="6120" w:hanging="360"/>
+      </w:pPr>
+    </w:lvl>
+    <w:lvl w:ilvl="8" w:tplc="0409001B" w:tentative="1">
+      <w:start w:val="1"/>
+      <w:numFmt w:val="lowerRoman"/>
+      <w:lvlText w:val="%9."/>
+      <w:lvlJc w:val="right"/>
+      <w:pPr>
+        <w:ind w:left="6840" w:hanging="180"/>
+      </w:pPr>
+    </w:lvl>
+  </w:abstractNum>
+  <w:num w:numId="1">
+    <w:abstractNumId w:val="0"/>
+  </w:num>
+</w:numbering>
+</file>
+
 <file path=word/people.xml><?xml version="1.0" encoding="utf-8"?>
-<w15:people xmlns:wpc="http://schemas.microsoft.com/office/word/2010/wordprocessingCanvas" xmlns:cx="http://schemas.microsoft.com/office/drawing/2014/chartex" xmlns:cx1="http://schemas.microsoft.com/office/drawing/2015/9/8/chartex" xmlns:cx2="http://schemas.microsoft.com/office/drawing/2015/10/21/chartex" xmlns:cx3="http://schemas.microsoft.com/office/drawing/2016/5/9/chartex" xmlns:cx4="http://schemas.microsoft.com/office/drawing/2016/5/10/chartex" xmlns:cx5="http://schemas.microsoft.com/office/drawing/2016/5/11/chartex" xmlns:cx6="http://schemas.microsoft.com/office/drawing/2016/5/12/chartex" xmlns:cx7="http://schemas.microsoft.com/office/drawing/2016/5/13/chartex" xmlns:cx8="http://schemas.microsoft.com/office/drawing/2016/5/14/chartex" xmlns:mc="http://schemas.openxmlformats.org/markup-compatibility/2006" xmlns:aink="http://schemas.microsoft.com/office/drawing/2016/ink" xmlns:am3d="http://schemas.microsoft.com/office/drawing/2017/model3d" xmlns:o="urn:schemas-microsoft-com:office:office" xmlns:r="http://schemas.openxmlformats.org/officeDocument/2006/relationships" xmlns:m="http://schemas.openxmlformats.org/officeDocument/2006/math" xmlns:v="urn:schemas-microsoft-com:vml" xmlns:wp14="http://schemas.microsoft.com/office/word/2010/wordprocessingDrawing" xmlns:wp="http://schemas.openxmlformats.org/drawingml/2006/wordprocessingDrawing" xmlns:w10="urn:schemas-microsoft-com:office:word" xmlns:w="http://schemas.openxmlformats.org/wordprocessingml/2006/main" xmlns:w14="http://schemas.microsoft.com/office/word/2010/wordml" xmlns:w15="http://schemas.microsoft.com/office/word/2012/wordml" xmlns:w16cid="http://schemas.microsoft.com/office/word/2016/wordml/cid" xmlns:w16se="http://schemas.microsoft.com/office/word/2015/wordml/symex" xmlns:wpg="http://schemas.microsoft.com/office/word/2010/wordprocessingGroup" xmlns:wpi="http://schemas.microsoft.com/office/word/2010/wordprocessingInk" xmlns:wne="http://schemas.microsoft.com/office/word/2006/wordml" xmlns:wps="http://schemas.microsoft.com/office/word/2010/wordprocessingShape" mc:Ignorable="w14 w15 w16se w16cid wp14">
+<w15:people xmlns:wpc="http://schemas.microsoft.com/office/word/2010/wordprocessingCanvas" xmlns:mc="http://schemas.openxmlformats.org/markup-compatibility/2006" xmlns:o="urn:schemas-microsoft-com:office:office" xmlns:r="http://schemas.openxmlformats.org/officeDocument/2006/relationships" xmlns:m="http://schemas.openxmlformats.org/officeDocument/2006/math" xmlns:v="urn:schemas-microsoft-com:vml" xmlns:wp14="http://schemas.microsoft.com/office/word/2010/wordprocessingDrawing" xmlns:wp="http://schemas.openxmlformats.org/drawingml/2006/wordprocessingDrawing" xmlns:w10="urn:schemas-microsoft-com:office:word" xmlns:w="http://schemas.openxmlformats.org/wordprocessingml/2006/main" xmlns:w14="http://schemas.microsoft.com/office/word/2010/wordml" xmlns:w15="http://schemas.microsoft.com/office/word/2012/wordml" xmlns:wpg="http://schemas.microsoft.com/office/word/2010/wordprocessingGroup" xmlns:wpi="http://schemas.microsoft.com/office/word/2010/wordprocessingInk" xmlns:wne="http://schemas.microsoft.com/office/word/2006/wordml" xmlns:wps="http://schemas.microsoft.com/office/word/2010/wordprocessingShape" mc:Ignorable="w14 w15 wp14">
   <w15:person w15:author="Elroy Aguiar">
     <w15:presenceInfo w15:providerId="None" w15:userId="Elroy Aguiar"/>
   </w15:person>
   <w15:person w15:author="Catrine Tudor-Locke">
     <w15:presenceInfo w15:providerId="AD" w15:userId="S-1-5-21-2876571829-1334996891-2675354618-25994"/>
+  </w15:person>
+  <w15:person w15:author="Dusty Turner">
+    <w15:presenceInfo w15:providerId="None" w15:userId="Dusty Turner"/>
   </w15:person>
   <w15:person w15:author="Aston McCullough">
     <w15:presenceInfo w15:providerId="AD" w15:userId="S::akm2169@tccolumbia.onmicrosoft.com::987ec30a-f563-4348-acef-1da768697973"/>
@@ -17111,7 +17727,7 @@
 </file>
 
 <file path=word/styles.xml><?xml version="1.0" encoding="utf-8"?>
-<w:styles xmlns:mc="http://schemas.openxmlformats.org/markup-compatibility/2006" xmlns:r="http://schemas.openxmlformats.org/officeDocument/2006/relationships" xmlns:w="http://schemas.openxmlformats.org/wordprocessingml/2006/main" xmlns:w14="http://schemas.microsoft.com/office/word/2010/wordml" xmlns:w15="http://schemas.microsoft.com/office/word/2012/wordml" xmlns:w16cid="http://schemas.microsoft.com/office/word/2016/wordml/cid" xmlns:w16se="http://schemas.microsoft.com/office/word/2015/wordml/symex" mc:Ignorable="w14 w15 w16se w16cid">
+<w:styles xmlns:mc="http://schemas.openxmlformats.org/markup-compatibility/2006" xmlns:r="http://schemas.openxmlformats.org/officeDocument/2006/relationships" xmlns:w="http://schemas.openxmlformats.org/wordprocessingml/2006/main" xmlns:w14="http://schemas.microsoft.com/office/word/2010/wordml" xmlns:w15="http://schemas.microsoft.com/office/word/2012/wordml" mc:Ignorable="w14 w15">
   <w:docDefaults>
     <w:rPrDefault>
       <w:rPr>
@@ -17123,7 +17739,7 @@
     </w:rPrDefault>
     <w:pPrDefault/>
   </w:docDefaults>
-  <w:latentStyles w:defLockedState="0" w:defUIPriority="99" w:defSemiHidden="0" w:defUnhideWhenUsed="0" w:defQFormat="0" w:count="375">
+  <w:latentStyles w:defLockedState="0" w:defUIPriority="99" w:defSemiHidden="0" w:defUnhideWhenUsed="0" w:defQFormat="0" w:count="371">
     <w:lsdException w:name="Normal" w:uiPriority="0" w:qFormat="1"/>
     <w:lsdException w:name="heading 1" w:uiPriority="9" w:qFormat="1"/>
     <w:lsdException w:name="heading 2" w:semiHidden="1" w:uiPriority="9" w:unhideWhenUsed="1" w:qFormat="1"/>
@@ -17495,10 +18111,6 @@
     <w:lsdException w:name="List Table 5 Dark Accent 6" w:uiPriority="50"/>
     <w:lsdException w:name="List Table 6 Colorful Accent 6" w:uiPriority="51"/>
     <w:lsdException w:name="List Table 7 Colorful Accent 6" w:uiPriority="52"/>
-    <w:lsdException w:name="Mention" w:semiHidden="1" w:unhideWhenUsed="1"/>
-    <w:lsdException w:name="Smart Hyperlink" w:semiHidden="1" w:unhideWhenUsed="1"/>
-    <w:lsdException w:name="Hashtag" w:semiHidden="1" w:unhideWhenUsed="1"/>
-    <w:lsdException w:name="Unresolved Mention" w:semiHidden="1" w:unhideWhenUsed="1"/>
   </w:latentStyles>
   <w:style w:type="paragraph" w:default="1" w:styleId="Normal">
     <w:name w:val="Normal"/>
@@ -18090,7 +18702,7 @@
       <w:rFonts w:ascii="Arial" w:hAnsi="Arial" w:cs="Arial"/>
     </w:rPr>
   </w:style>
-  <w:style w:type="character" w:styleId="UnresolvedMention">
+  <w:style w:type="character" w:customStyle="1" w:styleId="UnresolvedMention">
     <w:name w:val="Unresolved Mention"/>
     <w:basedOn w:val="DefaultParagraphFont"/>
     <w:uiPriority w:val="99"/>
@@ -18101,6 +18713,17 @@
       <w:color w:val="605E5C"/>
       <w:shd w:val="clear" w:color="auto" w:fill="E1DFDD"/>
     </w:rPr>
+  </w:style>
+  <w:style w:type="paragraph" w:styleId="ListParagraph">
+    <w:name w:val="List Paragraph"/>
+    <w:basedOn w:val="Normal"/>
+    <w:uiPriority w:val="34"/>
+    <w:qFormat/>
+    <w:rsid w:val="00B16DDD"/>
+    <w:pPr>
+      <w:ind w:left="720"/>
+      <w:contextualSpacing/>
+    </w:pPr>
   </w:style>
 </w:styles>
 </file>
@@ -18437,7 +19060,7 @@
 </file>
 
 <file path=customXml/itemProps1.xml><?xml version="1.0" encoding="utf-8"?>
-<ds:datastoreItem xmlns:ds="http://schemas.openxmlformats.org/officeDocument/2006/customXml" ds:itemID="{80F16A14-7403-4F28-8DDC-61C9233A530D}">
+<ds:datastoreItem xmlns:ds="http://schemas.openxmlformats.org/officeDocument/2006/customXml" ds:itemID="{67780C04-20A1-4E18-ADE8-6BD50E7CEE67}">
   <ds:schemaRefs>
     <ds:schemaRef ds:uri="http://schemas.openxmlformats.org/officeDocument/2006/bibliography"/>
   </ds:schemaRefs>

</xml_diff>